<commit_message>
Updated Project Proposal and Aim Section
</commit_message>
<xml_diff>
--- a/Report.docx
+++ b/Report.docx
@@ -1,6 +1,6 @@
 
 <file path=word/document.xml><?xml version="1.0" encoding="utf-8"?>
-<w:document xmlns:wpc="http://schemas.microsoft.com/office/word/2010/wordprocessingCanvas" xmlns:mc="http://schemas.openxmlformats.org/markup-compatibility/2006" xmlns:o="urn:schemas-microsoft-com:office:office" xmlns:r="http://schemas.openxmlformats.org/officeDocument/2006/relationships" xmlns:m="http://schemas.openxmlformats.org/officeDocument/2006/math" xmlns:v="urn:schemas-microsoft-com:vml" xmlns:wp14="http://schemas.microsoft.com/office/word/2010/wordprocessingDrawing" xmlns:wp="http://schemas.openxmlformats.org/drawingml/2006/wordprocessingDrawing" xmlns:w10="urn:schemas-microsoft-com:office:word" xmlns:w="http://schemas.openxmlformats.org/wordprocessingml/2006/main" xmlns:w14="http://schemas.microsoft.com/office/word/2010/wordml" xmlns:wpg="http://schemas.microsoft.com/office/word/2010/wordprocessingGroup" xmlns:wpi="http://schemas.microsoft.com/office/word/2010/wordprocessingInk" xmlns:wne="http://schemas.microsoft.com/office/word/2006/wordml" xmlns:wps="http://schemas.microsoft.com/office/word/2010/wordprocessingShape" mc:Ignorable="w14 wp14">
+<w:document xmlns:wpc="http://schemas.microsoft.com/office/word/2010/wordprocessingCanvas" xmlns:cx="http://schemas.microsoft.com/office/drawing/2014/chartex" xmlns:cx1="http://schemas.microsoft.com/office/drawing/2015/9/8/chartex" xmlns:cx2="http://schemas.microsoft.com/office/drawing/2015/10/21/chartex" xmlns:mc="http://schemas.openxmlformats.org/markup-compatibility/2006" xmlns:o="urn:schemas-microsoft-com:office:office" xmlns:r="http://schemas.openxmlformats.org/officeDocument/2006/relationships" xmlns:m="http://schemas.openxmlformats.org/officeDocument/2006/math" xmlns:v="urn:schemas-microsoft-com:vml" xmlns:wp14="http://schemas.microsoft.com/office/word/2010/wordprocessingDrawing" xmlns:wp="http://schemas.openxmlformats.org/drawingml/2006/wordprocessingDrawing" xmlns:w10="urn:schemas-microsoft-com:office:word" xmlns:w="http://schemas.openxmlformats.org/wordprocessingml/2006/main" xmlns:w14="http://schemas.microsoft.com/office/word/2010/wordml" xmlns:w15="http://schemas.microsoft.com/office/word/2012/wordml" xmlns:w16se="http://schemas.microsoft.com/office/word/2015/wordml/symex" xmlns:wpg="http://schemas.microsoft.com/office/word/2010/wordprocessingGroup" xmlns:wpi="http://schemas.microsoft.com/office/word/2010/wordprocessingInk" xmlns:wne="http://schemas.microsoft.com/office/word/2006/wordml" xmlns:wps="http://schemas.microsoft.com/office/word/2010/wordprocessingShape" mc:Ignorable="w14 w15 w16se wp14">
   <w:body>
     <w:sdt>
       <w:sdtPr>
@@ -14,6 +14,7 @@
           <w:docPartUnique/>
         </w:docPartObj>
       </w:sdtPr>
+      <w:sdtEndPr/>
       <w:sdtContent>
         <w:p>
           <w:pPr>
@@ -158,6 +159,7 @@
                                       <w:calendar w:val="gregorian"/>
                                     </w:date>
                                   </w:sdtPr>
+                                  <w:sdtEndPr/>
                                   <w:sdtContent>
                                     <w:p>
                                       <w:pPr>
@@ -3435,8 +3437,8 @@
               </mc:Choice>
               <mc:Fallback>
                 <w:pict>
-                  <v:group id="Group 2" o:spid="_x0000_s1026" style="position:absolute;left:0;text-align:left;margin-left:0;margin-top:0;width:172.8pt;height:718.55pt;z-index:-251657216;mso-width-percent:330;mso-height-percent:950;mso-left-percent:40;mso-position-horizontal-relative:page;mso-position-vertical:center;mso-position-vertical-relative:page;mso-width-percent:330;mso-height-percent:950;mso-left-percent:40" coordsize="21945,91257" o:gfxdata="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">
-                    <v:rect id="Rectangle 3" o:spid="_x0000_s1027" style="position:absolute;width:1945;height:91257;visibility:visible;mso-wrap-style:square;v-text-anchor:middle" o:gfxdata="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" fillcolor="#44546a [3215]" stroked="f" strokeweight="1pt"/>
+                  <v:group w14:anchorId="5A19BDB3" id="Group 2" o:spid="_x0000_s1026" style="position:absolute;left:0;text-align:left;margin-left:0;margin-top:0;width:172.8pt;height:718.55pt;z-index:-251657216;mso-width-percent:330;mso-height-percent:950;mso-left-percent:40;mso-position-horizontal-relative:page;mso-position-vertical:center;mso-position-vertical-relative:page;mso-width-percent:330;mso-height-percent:950;mso-left-percent:40" coordsize="21945,91257" o:gfxdata="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">
+                    <v:rect id="Rectangle 3" o:spid="_x0000_s1027" style="position:absolute;width:1945;height:91257;visibility:visible;mso-wrap-style:square;v-text-anchor:middle" o:gfxdata="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" fillcolor="#44546a [3215]" stroked="f" strokeweight="1pt"/>
                     <v:shapetype id="_x0000_t15" coordsize="21600,21600" o:spt="15" adj="16200" path="m@0,l,,,21600@0,21600,21600,10800xe">
                       <v:stroke joinstyle="miter"/>
                       <v:formulas>
@@ -3448,7 +3450,7 @@
                         <v:h position="#0,topLeft" xrange="0,21600"/>
                       </v:handles>
                     </v:shapetype>
-                    <v:shape id="Pentagon 4" o:spid="_x0000_s1028" type="#_x0000_t15" style="position:absolute;top:14668;width:21945;height:5521;visibility:visible;mso-wrap-style:square;v-text-anchor:middle" o:gfxdata="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" adj="18883" fillcolor="#5b9bd5 [3204]" stroked="f" strokeweight="1pt">
+                    <v:shape id="Pentagon 4" o:spid="_x0000_s1028" type="#_x0000_t15" style="position:absolute;top:14668;width:21945;height:5521;visibility:visible;mso-wrap-style:square;v-text-anchor:middle" o:gfxdata="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" adj="18883" fillcolor="#5b9bd5 [3204]" stroked="f" strokeweight="1pt">
                       <v:textbox inset=",0,14.4pt,0">
                         <w:txbxContent>
                           <w:sdt>
@@ -3469,6 +3471,7 @@
                                 <w:calendar w:val="gregorian"/>
                               </w:date>
                             </w:sdtPr>
+                            <w:sdtEndPr/>
                             <w:sdtContent>
                               <w:p>
                                 <w:pPr>
@@ -3493,99 +3496,99 @@
                         </w:txbxContent>
                       </v:textbox>
                     </v:shape>
-                    <v:group id="Group 5" o:spid="_x0000_s1029" style="position:absolute;left:762;top:42100;width:20574;height:49103" coordorigin="806,42118" coordsize="13062,31210" o:gfxdata="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">
-                      <v:group id="Group 6" o:spid="_x0000_s1030" style="position:absolute;left:1410;top:42118;width:10478;height:31210" coordorigin="1410,42118" coordsize="10477,31210" o:gfxdata="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">
+                    <v:group id="Group 5" o:spid="_x0000_s1029" style="position:absolute;left:762;top:42100;width:20574;height:49103" coordorigin="806,42118" coordsize="13062,31210" o:gfxdata="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">
+                      <v:group id="Group 6" o:spid="_x0000_s1030" style="position:absolute;left:1410;top:42118;width:10478;height:31210" coordorigin="1410,42118" coordsize="10477,31210" o:gfxdata="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">
                         <o:lock v:ext="edit" aspectratio="t"/>
-                        <v:shape id="Freeform 20" o:spid="_x0000_s1031" style="position:absolute;left:3696;top:62168;width:1937;height:6985;visibility:visible;mso-wrap-style:square;v-text-anchor:top" coordsize="122,440" o:gfxdata="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" path="m,l39,152,84,304r38,113l122,440,76,306,39,180,6,53,,xe" fillcolor="#44546a [3215]" strokecolor="#44546a [3215]" strokeweight="0">
+                        <v:shape id="Freeform 20" o:spid="_x0000_s1031" style="position:absolute;left:3696;top:62168;width:1937;height:6985;visibility:visible;mso-wrap-style:square;v-text-anchor:top" coordsize="122,440" o:gfxdata="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" path="m,l39,152,84,304r38,113l122,440,76,306,39,180,6,53,,xe" fillcolor="#44546a [3215]" strokecolor="#44546a [3215]" strokeweight="0">
                           <v:path arrowok="t" o:connecttype="custom" o:connectlocs="0,0;61913,241300;133350,482600;193675,661988;193675,698500;120650,485775;61913,285750;9525,84138;0,0" o:connectangles="0,0,0,0,0,0,0,0,0"/>
                         </v:shape>
-                        <v:shape id="Freeform 21" o:spid="_x0000_s1032" style="position:absolute;left:5728;top:69058;width:1842;height:4270;visibility:visible;mso-wrap-style:square;v-text-anchor:top" coordsize="116,269" o:gfxdata="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" path="m,l8,19,37,93r30,74l116,269r-8,l60,169,30,98,1,25,,xe" fillcolor="#44546a [3215]" strokecolor="#44546a [3215]" strokeweight="0">
+                        <v:shape id="Freeform 21" o:spid="_x0000_s1032" style="position:absolute;left:5728;top:69058;width:1842;height:4270;visibility:visible;mso-wrap-style:square;v-text-anchor:top" coordsize="116,269" o:gfxdata="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" path="m,l8,19,37,93r30,74l116,269r-8,l60,169,30,98,1,25,,xe" fillcolor="#44546a [3215]" strokecolor="#44546a [3215]" strokeweight="0">
                           <v:path arrowok="t" o:connecttype="custom" o:connectlocs="0,0;12700,30163;58738,147638;106363,265113;184150,427038;171450,427038;95250,268288;47625,155575;1588,39688;0,0" o:connectangles="0,0,0,0,0,0,0,0,0,0"/>
                         </v:shape>
-                        <v:shape id="Freeform 22" o:spid="_x0000_s1033" style="position:absolute;left:1410;top:42118;width:2223;height:20193;visibility:visible;mso-wrap-style:square;v-text-anchor:top" coordsize="140,1272" o:gfxdata="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" path="m,l,,1,79r2,80l12,317,23,476,39,634,58,792,83,948r24,138l135,1223r5,49l138,1262,105,1106,77,949,53,792,35,634,20,476,9,317,2,159,,79,,xe" fillcolor="#44546a [3215]" strokecolor="#44546a [3215]" strokeweight="0">
+                        <v:shape id="Freeform 22" o:spid="_x0000_s1033" style="position:absolute;left:1410;top:42118;width:2223;height:20193;visibility:visible;mso-wrap-style:square;v-text-anchor:top" coordsize="140,1272" o:gfxdata="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" path="m,l,,1,79r2,80l12,317,23,476,39,634,58,792,83,948r24,138l135,1223r5,49l138,1262,105,1106,77,949,53,792,35,634,20,476,9,317,2,159,,79,,xe" fillcolor="#44546a [3215]" strokecolor="#44546a [3215]" strokeweight="0">
                           <v:path arrowok="t" o:connecttype="custom" o:connectlocs="0,0;0,0;1588,125413;4763,252413;19050,503238;36513,755650;61913,1006475;92075,1257300;131763,1504950;169863,1724025;214313,1941513;222250,2019300;219075,2003425;166688,1755775;122238,1506538;84138,1257300;55563,1006475;31750,755650;14288,503238;3175,252413;0,125413;0,0" o:connectangles="0,0,0,0,0,0,0,0,0,0,0,0,0,0,0,0,0,0,0,0,0,0"/>
                         </v:shape>
-                        <v:shape id="Freeform 23" o:spid="_x0000_s1034" style="position:absolute;left:3410;top:48611;width:715;height:13557;visibility:visible;mso-wrap-style:square;v-text-anchor:top" coordsize="45,854" o:gfxdata="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" path="m45,r,l35,66r-9,67l14,267,6,401,3,534,6,669r8,134l18,854r,-3l9,814,8,803,1,669,,534,3,401,12,267,25,132,34,66,45,xe" fillcolor="#44546a [3215]" strokecolor="#44546a [3215]" strokeweight="0">
+                        <v:shape id="Freeform 23" o:spid="_x0000_s1034" style="position:absolute;left:3410;top:48611;width:715;height:13557;visibility:visible;mso-wrap-style:square;v-text-anchor:top" coordsize="45,854" o:gfxdata="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" path="m45,r,l35,66r-9,67l14,267,6,401,3,534,6,669r8,134l18,854r,-3l9,814,8,803,1,669,,534,3,401,12,267,25,132,34,66,45,xe" fillcolor="#44546a [3215]" strokecolor="#44546a [3215]" strokeweight="0">
                           <v:path arrowok="t" o:connecttype="custom" o:connectlocs="71438,0;71438,0;55563,104775;41275,211138;22225,423863;9525,636588;4763,847725;9525,1062038;22225,1274763;28575,1355725;28575,1350963;14288,1292225;12700,1274763;1588,1062038;0,847725;4763,636588;19050,423863;39688,209550;53975,104775;71438,0" o:connectangles="0,0,0,0,0,0,0,0,0,0,0,0,0,0,0,0,0,0,0,0"/>
                         </v:shape>
-                        <v:shape id="Freeform 24" o:spid="_x0000_s1035" style="position:absolute;left:3633;top:62311;width:2444;height:9985;visibility:visible;mso-wrap-style:square;v-text-anchor:top" coordsize="154,629" o:gfxdata="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" path="m,l10,44r11,82l34,207r19,86l75,380r25,86l120,521r21,55l152,618r2,11l140,595,115,532,93,468,67,383,47,295,28,207,12,104,,xe" fillcolor="#44546a [3215]" strokecolor="#44546a [3215]" strokeweight="0">
+                        <v:shape id="Freeform 24" o:spid="_x0000_s1035" style="position:absolute;left:3633;top:62311;width:2444;height:9985;visibility:visible;mso-wrap-style:square;v-text-anchor:top" coordsize="154,629" o:gfxdata="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" path="m,l10,44r11,82l34,207r19,86l75,380r25,86l120,521r21,55l152,618r2,11l140,595,115,532,93,468,67,383,47,295,28,207,12,104,,xe" fillcolor="#44546a [3215]" strokecolor="#44546a [3215]" strokeweight="0">
                           <v:path arrowok="t" o:connecttype="custom" o:connectlocs="0,0;15875,69850;33338,200025;53975,328613;84138,465138;119063,603250;158750,739775;190500,827088;223838,914400;241300,981075;244475,998538;222250,944563;182563,844550;147638,742950;106363,608013;74613,468313;44450,328613;19050,165100;0,0" o:connectangles="0,0,0,0,0,0,0,0,0,0,0,0,0,0,0,0,0,0,0"/>
                         </v:shape>
-                        <v:shape id="Freeform 25" o:spid="_x0000_s1036" style="position:absolute;left:6204;top:72233;width:524;height:1095;visibility:visible;mso-wrap-style:square;v-text-anchor:top" coordsize="33,69" o:gfxdata="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" path="m,l33,69r-9,l12,35,,xe" fillcolor="#44546a [3215]" strokecolor="#44546a [3215]" strokeweight="0">
+                        <v:shape id="Freeform 25" o:spid="_x0000_s1036" style="position:absolute;left:6204;top:72233;width:524;height:1095;visibility:visible;mso-wrap-style:square;v-text-anchor:top" coordsize="33,69" o:gfxdata="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" path="m,l33,69r-9,l12,35,,xe" fillcolor="#44546a [3215]" strokecolor="#44546a [3215]" strokeweight="0">
                           <v:path arrowok="t" o:connecttype="custom" o:connectlocs="0,0;52388,109538;38100,109538;19050,55563;0,0" o:connectangles="0,0,0,0,0"/>
                         </v:shape>
-                        <v:shape id="Freeform 26" o:spid="_x0000_s1037" style="position:absolute;left:3553;top:61533;width:238;height:1476;visibility:visible;mso-wrap-style:square;v-text-anchor:top" coordsize="15,93" o:gfxdata="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" path="m,l9,37r,3l15,93,5,49,,xe" fillcolor="#44546a [3215]" strokecolor="#44546a [3215]" strokeweight="0">
+                        <v:shape id="Freeform 26" o:spid="_x0000_s1037" style="position:absolute;left:3553;top:61533;width:238;height:1476;visibility:visible;mso-wrap-style:square;v-text-anchor:top" coordsize="15,93" o:gfxdata="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" path="m,l9,37r,3l15,93,5,49,,xe" fillcolor="#44546a [3215]" strokecolor="#44546a [3215]" strokeweight="0">
                           <v:path arrowok="t" o:connecttype="custom" o:connectlocs="0,0;14288,58738;14288,63500;23813,147638;7938,77788;0,0" o:connectangles="0,0,0,0,0,0"/>
                         </v:shape>
-                        <v:shape id="Freeform 27" o:spid="_x0000_s1038" style="position:absolute;left:5633;top:56897;width:6255;height:12161;visibility:visible;mso-wrap-style:square;v-text-anchor:top" coordsize="394,766" o:gfxdata="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" path="m394,r,l356,38,319,77r-35,40l249,160r-42,58l168,276r-37,63l98,402,69,467,45,535,26,604,14,673,7,746,6,766,,749r1,-5l7,673,21,603,40,533,65,466,94,400r33,-64l164,275r40,-60l248,158r34,-42l318,76,354,37,394,xe" fillcolor="#44546a [3215]" strokecolor="#44546a [3215]" strokeweight="0">
+                        <v:shape id="Freeform 27" o:spid="_x0000_s1038" style="position:absolute;left:5633;top:56897;width:6255;height:12161;visibility:visible;mso-wrap-style:square;v-text-anchor:top" coordsize="394,766" o:gfxdata="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" path="m394,r,l356,38,319,77r-35,40l249,160r-42,58l168,276r-37,63l98,402,69,467,45,535,26,604,14,673,7,746,6,766,,749r1,-5l7,673,21,603,40,533,65,466,94,400r33,-64l164,275r40,-60l248,158r34,-42l318,76,354,37,394,xe" fillcolor="#44546a [3215]" strokecolor="#44546a [3215]" strokeweight="0">
                           <v:path arrowok="t" o:connecttype="custom" o:connectlocs="625475,0;625475,0;565150,60325;506413,122238;450850,185738;395288,254000;328613,346075;266700,438150;207963,538163;155575,638175;109538,741363;71438,849313;41275,958850;22225,1068388;11113,1184275;9525,1216025;0,1189038;1588,1181100;11113,1068388;33338,957263;63500,846138;103188,739775;149225,635000;201613,533400;260350,436563;323850,341313;393700,250825;447675,184150;504825,120650;561975,58738;625475,0" o:connectangles="0,0,0,0,0,0,0,0,0,0,0,0,0,0,0,0,0,0,0,0,0,0,0,0,0,0,0,0,0,0,0"/>
                         </v:shape>
-                        <v:shape id="Freeform 28" o:spid="_x0000_s1039" style="position:absolute;left:5633;top:69153;width:571;height:3080;visibility:visible;mso-wrap-style:square;v-text-anchor:top" coordsize="36,194" o:gfxdata="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" path="m,l6,16r1,3l11,80r9,52l33,185r3,9l21,161,15,145,5,81,1,41,,xe" fillcolor="#44546a [3215]" strokecolor="#44546a [3215]" strokeweight="0">
+                        <v:shape id="Freeform 28" o:spid="_x0000_s1039" style="position:absolute;left:5633;top:69153;width:571;height:3080;visibility:visible;mso-wrap-style:square;v-text-anchor:top" coordsize="36,194" o:gfxdata="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" path="m,l6,16r1,3l11,80r9,52l33,185r3,9l21,161,15,145,5,81,1,41,,xe" fillcolor="#44546a [3215]" strokecolor="#44546a [3215]" strokeweight="0">
                           <v:path arrowok="t" o:connecttype="custom" o:connectlocs="0,0;9525,25400;11113,30163;17463,127000;31750,209550;52388,293688;57150,307975;33338,255588;23813,230188;7938,128588;1588,65088;0,0" o:connectangles="0,0,0,0,0,0,0,0,0,0,0,0"/>
                         </v:shape>
-                        <v:shape id="Freeform 29" o:spid="_x0000_s1040" style="position:absolute;left:6077;top:72296;width:493;height:1032;visibility:visible;mso-wrap-style:square;v-text-anchor:top" coordsize="31,65" o:gfxdata="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" path="m,l31,65r-8,l,xe" fillcolor="#44546a [3215]" strokecolor="#44546a [3215]" strokeweight="0">
+                        <v:shape id="Freeform 29" o:spid="_x0000_s1040" style="position:absolute;left:6077;top:72296;width:493;height:1032;visibility:visible;mso-wrap-style:square;v-text-anchor:top" coordsize="31,65" o:gfxdata="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" path="m,l31,65r-8,l,xe" fillcolor="#44546a [3215]" strokecolor="#44546a [3215]" strokeweight="0">
                           <v:path arrowok="t" o:connecttype="custom" o:connectlocs="0,0;49213,103188;36513,103188;0,0" o:connectangles="0,0,0,0"/>
                         </v:shape>
-                        <v:shape id="Freeform 30" o:spid="_x0000_s1041" style="position:absolute;left:5633;top:68788;width:111;height:666;visibility:visible;mso-wrap-style:square;v-text-anchor:top" coordsize="7,42" o:gfxdata="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" path="m,l6,17,7,42,6,39,,23,,xe" fillcolor="#44546a [3215]" strokecolor="#44546a [3215]" strokeweight="0">
+                        <v:shape id="Freeform 30" o:spid="_x0000_s1041" style="position:absolute;left:5633;top:68788;width:111;height:666;visibility:visible;mso-wrap-style:square;v-text-anchor:top" coordsize="7,42" o:gfxdata="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" path="m,l6,17,7,42,6,39,,23,,xe" fillcolor="#44546a [3215]" strokecolor="#44546a [3215]" strokeweight="0">
                           <v:path arrowok="t" o:connecttype="custom" o:connectlocs="0,0;9525,26988;11113,66675;9525,61913;0,36513;0,0" o:connectangles="0,0,0,0,0,0"/>
                         </v:shape>
-                        <v:shape id="Freeform 31" o:spid="_x0000_s1042" style="position:absolute;left:5871;top:71455;width:714;height:1873;visibility:visible;mso-wrap-style:square;v-text-anchor:top" coordsize="45,118" o:gfxdata="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" path="m,l6,16,21,49,33,84r12,34l44,118,13,53,11,42,,xe" fillcolor="#44546a [3215]" strokecolor="#44546a [3215]" strokeweight="0">
+                        <v:shape id="Freeform 31" o:spid="_x0000_s1042" style="position:absolute;left:5871;top:71455;width:714;height:1873;visibility:visible;mso-wrap-style:square;v-text-anchor:top" coordsize="45,118" o:gfxdata="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" path="m,l6,16,21,49,33,84r12,34l44,118,13,53,11,42,,xe" fillcolor="#44546a [3215]" strokecolor="#44546a [3215]" strokeweight="0">
                           <v:path arrowok="t" o:connecttype="custom" o:connectlocs="0,0;9525,25400;33338,77788;52388,133350;71438,187325;69850,187325;20638,84138;17463,66675;0,0" o:connectangles="0,0,0,0,0,0,0,0,0"/>
                         </v:shape>
                       </v:group>
-                      <v:group id="Group 7" o:spid="_x0000_s1043" style="position:absolute;left:806;top:48269;width:13063;height:25059" coordorigin="806,46499" coordsize="8747,16779" o:gfxdata="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">
+                      <v:group id="Group 7" o:spid="_x0000_s1043" style="position:absolute;left:806;top:48269;width:13063;height:25059" coordorigin="806,46499" coordsize="8747,16779" o:gfxdata="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">
                         <o:lock v:ext="edit" aspectratio="t"/>
-                        <v:shape id="Freeform 8" o:spid="_x0000_s1044" style="position:absolute;left:1187;top:51897;width:1984;height:7143;visibility:visible;mso-wrap-style:square;v-text-anchor:top" coordsize="125,450" o:gfxdata="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" path="m,l41,155,86,309r39,116l125,450,79,311,41,183,7,54,,xe" fillcolor="#44546a [3215]" strokecolor="#44546a [3215]" strokeweight="0">
+                        <v:shape id="Freeform 8" o:spid="_x0000_s1044" style="position:absolute;left:1187;top:51897;width:1984;height:7143;visibility:visible;mso-wrap-style:square;v-text-anchor:top" coordsize="125,450" o:gfxdata="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" path="m,l41,155,86,309r39,116l125,450,79,311,41,183,7,54,,xe" fillcolor="#44546a [3215]" strokecolor="#44546a [3215]" strokeweight="0">
                           <v:fill opacity="13107f"/>
                           <v:stroke opacity="13107f"/>
                           <v:path arrowok="t" o:connecttype="custom" o:connectlocs="0,0;65088,246063;136525,490538;198438,674688;198438,714375;125413,493713;65088,290513;11113,85725;0,0" o:connectangles="0,0,0,0,0,0,0,0,0"/>
                         </v:shape>
-                        <v:shape id="Freeform 9" o:spid="_x0000_s1045" style="position:absolute;left:3282;top:58913;width:1874;height:4366;visibility:visible;mso-wrap-style:square;v-text-anchor:top" coordsize="118,275" o:gfxdata="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" path="m,l8,20,37,96r32,74l118,275r-9,l61,174,30,100,,26,,xe" fillcolor="#44546a [3215]" strokecolor="#44546a [3215]" strokeweight="0">
+                        <v:shape id="Freeform 9" o:spid="_x0000_s1045" style="position:absolute;left:3282;top:58913;width:1874;height:4366;visibility:visible;mso-wrap-style:square;v-text-anchor:top" coordsize="118,275" o:gfxdata="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" path="m,l8,20,37,96r32,74l118,275r-9,l61,174,30,100,,26,,xe" fillcolor="#44546a [3215]" strokecolor="#44546a [3215]" strokeweight="0">
                           <v:fill opacity="13107f"/>
                           <v:stroke opacity="13107f"/>
                           <v:path arrowok="t" o:connecttype="custom" o:connectlocs="0,0;12700,31750;58738,152400;109538,269875;187325,436563;173038,436563;96838,276225;47625,158750;0,41275;0,0" o:connectangles="0,0,0,0,0,0,0,0,0,0"/>
                         </v:shape>
-                        <v:shape id="Freeform 10" o:spid="_x0000_s1046" style="position:absolute;left:806;top:50103;width:317;height:1921;visibility:visible;mso-wrap-style:square;v-text-anchor:top" coordsize="20,121" o:gfxdata="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" path="m,l16,72r4,49l18,112,,31,,xe" fillcolor="#44546a [3215]" strokecolor="#44546a [3215]" strokeweight="0">
+                        <v:shape id="Freeform 10" o:spid="_x0000_s1046" style="position:absolute;left:806;top:50103;width:317;height:1921;visibility:visible;mso-wrap-style:square;v-text-anchor:top" coordsize="20,121" o:gfxdata="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" path="m,l16,72r4,49l18,112,,31,,xe" fillcolor="#44546a [3215]" strokecolor="#44546a [3215]" strokeweight="0">
                           <v:fill opacity="13107f"/>
                           <v:stroke opacity="13107f"/>
                           <v:path arrowok="t" o:connecttype="custom" o:connectlocs="0,0;25400,114300;31750,192088;28575,177800;0,49213;0,0" o:connectangles="0,0,0,0,0,0"/>
                         </v:shape>
-                        <v:shape id="Freeform 12" o:spid="_x0000_s1047" style="position:absolute;left:1123;top:52024;width:2509;height:10207;visibility:visible;mso-wrap-style:square;v-text-anchor:top" coordsize="158,643" o:gfxdata="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" path="m,l11,46r11,83l36,211r19,90l76,389r27,87l123,533r21,55l155,632r3,11l142,608,118,544,95,478,69,391,47,302,29,212,13,107,,xe" fillcolor="#44546a [3215]" strokecolor="#44546a [3215]" strokeweight="0">
+                        <v:shape id="Freeform 12" o:spid="_x0000_s1047" style="position:absolute;left:1123;top:52024;width:2509;height:10207;visibility:visible;mso-wrap-style:square;v-text-anchor:top" coordsize="158,643" o:gfxdata="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" path="m,l11,46r11,83l36,211r19,90l76,389r27,87l123,533r21,55l155,632r3,11l142,608,118,544,95,478,69,391,47,302,29,212,13,107,,xe" fillcolor="#44546a [3215]" strokecolor="#44546a [3215]" strokeweight="0">
                           <v:fill opacity="13107f"/>
                           <v:stroke opacity="13107f"/>
                           <v:path arrowok="t" o:connecttype="custom" o:connectlocs="0,0;17463,73025;34925,204788;57150,334963;87313,477838;120650,617538;163513,755650;195263,846138;228600,933450;246063,1003300;250825,1020763;225425,965200;187325,863600;150813,758825;109538,620713;74613,479425;46038,336550;20638,169863;0,0" o:connectangles="0,0,0,0,0,0,0,0,0,0,0,0,0,0,0,0,0,0,0"/>
                         </v:shape>
-                        <v:shape id="Freeform 13" o:spid="_x0000_s1048" style="position:absolute;left:3759;top:62152;width:524;height:1127;visibility:visible;mso-wrap-style:square;v-text-anchor:top" coordsize="33,71" o:gfxdata="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" path="m,l33,71r-9,l11,36,,xe" fillcolor="#44546a [3215]" strokecolor="#44546a [3215]" strokeweight="0">
+                        <v:shape id="Freeform 13" o:spid="_x0000_s1048" style="position:absolute;left:3759;top:62152;width:524;height:1127;visibility:visible;mso-wrap-style:square;v-text-anchor:top" coordsize="33,71" o:gfxdata="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" path="m,l33,71r-9,l11,36,,xe" fillcolor="#44546a [3215]" strokecolor="#44546a [3215]" strokeweight="0">
                           <v:fill opacity="13107f"/>
                           <v:stroke opacity="13107f"/>
                           <v:path arrowok="t" o:connecttype="custom" o:connectlocs="0,0;52388,112713;38100,112713;17463,57150;0,0" o:connectangles="0,0,0,0,0"/>
                         </v:shape>
-                        <v:shape id="Freeform 14" o:spid="_x0000_s1049" style="position:absolute;left:1060;top:51246;width:238;height:1508;visibility:visible;mso-wrap-style:square;v-text-anchor:top" coordsize="15,95" o:gfxdata="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" path="m,l8,37r,4l15,95,4,49,,xe" fillcolor="#44546a [3215]" strokecolor="#44546a [3215]" strokeweight="0">
+                        <v:shape id="Freeform 14" o:spid="_x0000_s1049" style="position:absolute;left:1060;top:51246;width:238;height:1508;visibility:visible;mso-wrap-style:square;v-text-anchor:top" coordsize="15,95" o:gfxdata="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" path="m,l8,37r,4l15,95,4,49,,xe" fillcolor="#44546a [3215]" strokecolor="#44546a [3215]" strokeweight="0">
                           <v:fill opacity="13107f"/>
                           <v:stroke opacity="13107f"/>
                           <v:path arrowok="t" o:connecttype="custom" o:connectlocs="0,0;12700,58738;12700,65088;23813,150813;6350,77788;0,0" o:connectangles="0,0,0,0,0,0"/>
                         </v:shape>
-                        <v:shape id="Freeform 15" o:spid="_x0000_s1050" style="position:absolute;left:3171;top:46499;width:6382;height:12414;visibility:visible;mso-wrap-style:square;v-text-anchor:top" coordsize="402,782" o:gfxdata="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" path="m402,r,1l363,39,325,79r-35,42l255,164r-44,58l171,284r-38,62l100,411,71,478,45,546,27,617,13,689,7,761r,21l,765r1,-4l7,688,21,616,40,545,66,475,95,409r35,-66l167,281r42,-61l253,163r34,-43l324,78,362,38,402,xe" fillcolor="#44546a [3215]" strokecolor="#44546a [3215]" strokeweight="0">
+                        <v:shape id="Freeform 15" o:spid="_x0000_s1050" style="position:absolute;left:3171;top:46499;width:6382;height:12414;visibility:visible;mso-wrap-style:square;v-text-anchor:top" coordsize="402,782" o:gfxdata="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" path="m402,r,1l363,39,325,79r-35,42l255,164r-44,58l171,284r-38,62l100,411,71,478,45,546,27,617,13,689,7,761r,21l,765r1,-4l7,688,21,616,40,545,66,475,95,409r35,-66l167,281r42,-61l253,163r34,-43l324,78,362,38,402,xe" fillcolor="#44546a [3215]" strokecolor="#44546a [3215]" strokeweight="0">
                           <v:fill opacity="13107f"/>
                           <v:stroke opacity="13107f"/>
                           <v:path arrowok="t" o:connecttype="custom" o:connectlocs="638175,0;638175,1588;576263,61913;515938,125413;460375,192088;404813,260350;334963,352425;271463,450850;211138,549275;158750,652463;112713,758825;71438,866775;42863,979488;20638,1093788;11113,1208088;11113,1241425;0,1214438;1588,1208088;11113,1092200;33338,977900;63500,865188;104775,754063;150813,649288;206375,544513;265113,446088;331788,349250;401638,258763;455613,190500;514350,123825;574675,60325;638175,0" o:connectangles="0,0,0,0,0,0,0,0,0,0,0,0,0,0,0,0,0,0,0,0,0,0,0,0,0,0,0,0,0,0,0"/>
                         </v:shape>
-                        <v:shape id="Freeform 16" o:spid="_x0000_s1051" style="position:absolute;left:3171;top:59040;width:588;height:3112;visibility:visible;mso-wrap-style:square;v-text-anchor:top" coordsize="37,196" o:gfxdata="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" path="m,l6,15r1,3l12,80r9,54l33,188r4,8l22,162,15,146,5,81,1,40,,xe" fillcolor="#44546a [3215]" strokecolor="#44546a [3215]" strokeweight="0">
+                        <v:shape id="Freeform 16" o:spid="_x0000_s1051" style="position:absolute;left:3171;top:59040;width:588;height:3112;visibility:visible;mso-wrap-style:square;v-text-anchor:top" coordsize="37,196" o:gfxdata="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" path="m,l6,15r1,3l12,80r9,54l33,188r4,8l22,162,15,146,5,81,1,40,,xe" fillcolor="#44546a [3215]" strokecolor="#44546a [3215]" strokeweight="0">
                           <v:fill opacity="13107f"/>
                           <v:stroke opacity="13107f"/>
                           <v:path arrowok="t" o:connecttype="custom" o:connectlocs="0,0;9525,23813;11113,28575;19050,127000;33338,212725;52388,298450;58738,311150;34925,257175;23813,231775;7938,128588;1588,63500;0,0" o:connectangles="0,0,0,0,0,0,0,0,0,0,0,0"/>
                         </v:shape>
-                        <v:shape id="Freeform 17" o:spid="_x0000_s1052" style="position:absolute;left:3632;top:62231;width:492;height:1048;visibility:visible;mso-wrap-style:square;v-text-anchor:top" coordsize="31,66" o:gfxdata="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" path="m,l31,66r-7,l,xe" fillcolor="#44546a [3215]" strokecolor="#44546a [3215]" strokeweight="0">
+                        <v:shape id="Freeform 17" o:spid="_x0000_s1052" style="position:absolute;left:3632;top:62231;width:492;height:1048;visibility:visible;mso-wrap-style:square;v-text-anchor:top" coordsize="31,66" o:gfxdata="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" path="m,l31,66r-7,l,xe" fillcolor="#44546a [3215]" strokecolor="#44546a [3215]" strokeweight="0">
                           <v:fill opacity="13107f"/>
                           <v:stroke opacity="13107f"/>
                           <v:path arrowok="t" o:connecttype="custom" o:connectlocs="0,0;49213,104775;38100,104775;0,0" o:connectangles="0,0,0,0"/>
                         </v:shape>
-                        <v:shape id="Freeform 18" o:spid="_x0000_s1053" style="position:absolute;left:3171;top:58644;width:111;height:682;visibility:visible;mso-wrap-style:square;v-text-anchor:top" coordsize="7,43" o:gfxdata="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" path="m,l7,17r,26l6,40,,25,,xe" fillcolor="#44546a [3215]" strokecolor="#44546a [3215]" strokeweight="0">
+                        <v:shape id="Freeform 18" o:spid="_x0000_s1053" style="position:absolute;left:3171;top:58644;width:111;height:682;visibility:visible;mso-wrap-style:square;v-text-anchor:top" coordsize="7,43" o:gfxdata="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" path="m,l7,17r,26l6,40,,25,,xe" fillcolor="#44546a [3215]" strokecolor="#44546a [3215]" strokeweight="0">
                           <v:fill opacity="13107f"/>
                           <v:stroke opacity="13107f"/>
                           <v:path arrowok="t" o:connecttype="custom" o:connectlocs="0,0;11113,26988;11113,68263;9525,63500;0,39688;0,0" o:connectangles="0,0,0,0,0,0"/>
                         </v:shape>
-                        <v:shape id="Freeform 19" o:spid="_x0000_s1054" style="position:absolute;left:3409;top:61358;width:731;height:1921;visibility:visible;mso-wrap-style:square;v-text-anchor:top" coordsize="46,121" o:gfxdata="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" path="m,l7,16,22,50,33,86r13,35l45,121,14,55,11,44,,xe" fillcolor="#44546a [3215]" strokecolor="#44546a [3215]" strokeweight="0">
+                        <v:shape id="Freeform 19" o:spid="_x0000_s1054" style="position:absolute;left:3409;top:61358;width:731;height:1921;visibility:visible;mso-wrap-style:square;v-text-anchor:top" coordsize="46,121" o:gfxdata="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" path="m,l7,16,22,50,33,86r13,35l45,121,14,55,11,44,,xe" fillcolor="#44546a [3215]" strokecolor="#44546a [3215]" strokeweight="0">
                           <v:fill opacity="13107f"/>
                           <v:stroke opacity="13107f"/>
                           <v:path arrowok="t" o:connecttype="custom" o:connectlocs="0,0;11113,25400;34925,79375;52388,136525;73025,192088;71438,192088;22225,87313;17463,69850;0,0" o:connectangles="0,0,0,0,0,0,0,0,0"/>
@@ -3686,6 +3689,7 @@
                                     <w:dataBinding w:prefixMappings="xmlns:ns0='http://purl.org/dc/elements/1.1/' xmlns:ns1='http://schemas.openxmlformats.org/package/2006/metadata/core-properties' " w:xpath="/ns1:coreProperties[1]/ns0:title[1]" w:storeItemID="{6C3C8BC8-F283-45AE-878A-BAB7291924A1}"/>
                                     <w:text/>
                                   </w:sdtPr>
+                                  <w:sdtEndPr/>
                                   <w:sdtContent>
                                     <w:r>
                                       <w:rPr>
@@ -3750,11 +3754,11 @@
               </mc:Choice>
               <mc:Fallback>
                 <w:pict>
-                  <v:shapetype id="_x0000_t202" coordsize="21600,21600" o:spt="202" path="m,l,21600r21600,l21600,xe">
+                  <v:shapetype w14:anchorId="1F95C389" id="_x0000_t202" coordsize="21600,21600" o:spt="202" path="m,l,21600r21600,l21600,xe">
                     <v:stroke joinstyle="miter"/>
                     <v:path gradientshapeok="t" o:connecttype="rect"/>
                   </v:shapetype>
-                  <v:shape id="Text Box 1" o:spid="_x0000_s1055" type="#_x0000_t202" style="position:absolute;left:0;text-align:left;margin-left:157.45pt;margin-top:127.35pt;width:350.95pt;height:84.25pt;z-index:251660288;visibility:visible;mso-wrap-style:square;mso-width-percent:0;mso-height-percent:0;mso-wrap-distance-left:9pt;mso-wrap-distance-top:0;mso-wrap-distance-right:9pt;mso-wrap-distance-bottom:0;mso-position-horizontal:absolute;mso-position-horizontal-relative:margin;mso-position-vertical:absolute;mso-position-vertical-relative:page;mso-width-percent:0;mso-height-percent:0;mso-width-relative:page;mso-height-relative:margin;v-text-anchor:top" o:gfxdata="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" filled="f" stroked="f" strokeweight=".5pt">
+                  <v:shape id="Text Box 1" o:spid="_x0000_s1055" type="#_x0000_t202" style="position:absolute;left:0;text-align:left;margin-left:157.45pt;margin-top:127.35pt;width:350.95pt;height:84.25pt;z-index:251660288;visibility:visible;mso-wrap-style:square;mso-width-percent:0;mso-height-percent:0;mso-wrap-distance-left:9pt;mso-wrap-distance-top:0;mso-wrap-distance-right:9pt;mso-wrap-distance-bottom:0;mso-position-horizontal:absolute;mso-position-horizontal-relative:margin;mso-position-vertical:absolute;mso-position-vertical-relative:page;mso-width-percent:0;mso-height-percent:0;mso-width-relative:page;mso-height-relative:margin;v-text-anchor:top" o:gfxdata="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" filled="f" stroked="f" strokeweight=".5pt">
                     <v:textbox style="mso-fit-shape-to-text:t" inset="0,0,0,0">
                       <w:txbxContent>
                         <w:p>
@@ -3781,6 +3785,7 @@
                               <w:dataBinding w:prefixMappings="xmlns:ns0='http://purl.org/dc/elements/1.1/' xmlns:ns1='http://schemas.openxmlformats.org/package/2006/metadata/core-properties' " w:xpath="/ns1:coreProperties[1]/ns0:title[1]" w:storeItemID="{6C3C8BC8-F283-45AE-878A-BAB7291924A1}"/>
                               <w:text/>
                             </w:sdtPr>
+                            <w:sdtEndPr/>
                             <w:sdtContent>
                               <w:r>
                                 <w:rPr>
@@ -6161,7 +6166,6 @@
         </w:rPr>
       </w:pPr>
       <w:bookmarkStart w:id="2" w:name="_Toc469260402"/>
-      <w:proofErr w:type="gramStart"/>
       <w:r>
         <w:rPr>
           <w:rFonts w:ascii="Arial" w:hAnsi="Arial" w:cs="Arial"/>
@@ -6169,7 +6173,6 @@
         <w:t>1.Introduction</w:t>
       </w:r>
       <w:bookmarkEnd w:id="2"/>
-      <w:proofErr w:type="gramEnd"/>
       <w:r>
         <w:rPr>
           <w:rFonts w:ascii="Arial" w:hAnsi="Arial" w:cs="Arial"/>
@@ -6246,19 +6249,11 @@
         </w:rPr>
       </w:pPr>
       <w:bookmarkStart w:id="3" w:name="_Toc469260403"/>
-      <w:proofErr w:type="gramStart"/>
-      <w:r>
-        <w:rPr>
-          <w:rFonts w:ascii="Arial" w:hAnsi="Arial" w:cs="Arial"/>
-        </w:rPr>
-        <w:t>2.Project</w:t>
-      </w:r>
-      <w:proofErr w:type="gramEnd"/>
-      <w:r>
-        <w:rPr>
-          <w:rFonts w:ascii="Arial" w:hAnsi="Arial" w:cs="Arial"/>
-        </w:rPr>
-        <w:t xml:space="preserve"> Proposal and Aim</w:t>
+      <w:r>
+        <w:rPr>
+          <w:rFonts w:ascii="Arial" w:hAnsi="Arial" w:cs="Arial"/>
+        </w:rPr>
+        <w:t>2.Project Proposal and Aim</w:t>
       </w:r>
       <w:bookmarkEnd w:id="3"/>
       <w:r>
@@ -6282,11 +6277,36 @@
           <w:smallCaps/>
         </w:rPr>
       </w:pPr>
-      <w:r>
-        <w:rPr>
-          <w:rFonts w:ascii="Arial" w:hAnsi="Arial" w:cs="Arial"/>
-        </w:rPr>
-        <w:t>Using Neural Networks to train a system to correlate surface roughness to a machined surface’s digital image, and the machining (cutting) operation parameters</w:t>
+      <w:bookmarkStart w:id="4" w:name="_Toc469260404"/>
+      <w:r>
+        <w:rPr>
+          <w:rFonts w:ascii="Arial" w:hAnsi="Arial" w:cs="Arial"/>
+        </w:rPr>
+        <w:t>The project sets out to d</w:t>
+      </w:r>
+      <w:r>
+        <w:rPr>
+          <w:rFonts w:ascii="Arial" w:hAnsi="Arial" w:cs="Arial"/>
+        </w:rPr>
+        <w:t xml:space="preserve">etermine if </w:t>
+      </w:r>
+      <w:r>
+        <w:rPr>
+          <w:rFonts w:ascii="Arial" w:hAnsi="Arial" w:cs="Arial"/>
+        </w:rPr>
+        <w:t>Neural Networks</w:t>
+      </w:r>
+      <w:r>
+        <w:rPr>
+          <w:rFonts w:ascii="Arial" w:hAnsi="Arial" w:cs="Arial"/>
+        </w:rPr>
+        <w:t xml:space="preserve"> and Genetic Algorithms can be utilized </w:t>
+      </w:r>
+      <w:r>
+        <w:rPr>
+          <w:rFonts w:ascii="Arial" w:hAnsi="Arial" w:cs="Arial"/>
+        </w:rPr>
+        <w:t>to train a system to correlate surface roughness to a machined surface’s digital image, and the machining (cutting) operation parameters</w:t>
       </w:r>
       <w:r>
         <w:rPr>
@@ -6325,7 +6345,33 @@
         <w:rPr>
           <w:rFonts w:ascii="Arial" w:hAnsi="Arial" w:cs="Arial"/>
         </w:rPr>
-        <w:t xml:space="preserve">), to predict the corresponding surface roughness of a machined surface (mild steel), given its image and machining parameters. </w:t>
+        <w:t xml:space="preserve">), to predict the corresponding surface roughness </w:t>
+      </w:r>
+      <w:bookmarkStart w:id="5" w:name="_GoBack"/>
+      <w:bookmarkEnd w:id="5"/>
+      <w:r>
+        <w:rPr>
+          <w:rFonts w:ascii="Arial" w:hAnsi="Arial" w:cs="Arial"/>
+        </w:rPr>
+        <w:t xml:space="preserve">of a machined surface (mild steel), given its </w:t>
+      </w:r>
+      <w:r>
+        <w:rPr>
+          <w:rFonts w:ascii="Arial" w:hAnsi="Arial" w:cs="Arial"/>
+        </w:rPr>
+        <w:t xml:space="preserve">image and machining parameters. Other goals is to determine which of the two implementations are better and whether or a Genetic Algorithm could be created that outputs possible parameters values, given the required </w:t>
+      </w:r>
+      <w:r>
+        <w:rPr>
+          <w:rFonts w:ascii="Arial" w:hAnsi="Arial" w:cs="Arial"/>
+        </w:rPr>
+        <w:t>roughness</w:t>
+      </w:r>
+      <w:r>
+        <w:rPr>
+          <w:rFonts w:ascii="Arial" w:hAnsi="Arial" w:cs="Arial"/>
+        </w:rPr>
+        <w:t>.</w:t>
       </w:r>
     </w:p>
     <w:p>
@@ -6336,7 +6382,6 @@
           <w:rFonts w:ascii="Arial" w:hAnsi="Arial" w:cs="Arial"/>
         </w:rPr>
       </w:pPr>
-      <w:bookmarkStart w:id="4" w:name="_Toc469260404"/>
       <w:r>
         <w:rPr>
           <w:rFonts w:ascii="Arial" w:hAnsi="Arial" w:cs="Arial"/>
@@ -6361,14 +6406,14 @@
           <w:rFonts w:ascii="Arial" w:hAnsi="Arial" w:cs="Arial"/>
         </w:rPr>
       </w:pPr>
-      <w:bookmarkStart w:id="5" w:name="_Toc469260405"/>
+      <w:bookmarkStart w:id="6" w:name="_Toc469260405"/>
       <w:r>
         <w:rPr>
           <w:rFonts w:ascii="Arial" w:hAnsi="Arial" w:cs="Arial"/>
         </w:rPr>
         <w:t>3.1 Surface Roughness</w:t>
       </w:r>
-      <w:bookmarkEnd w:id="5"/>
+      <w:bookmarkEnd w:id="6"/>
     </w:p>
     <w:p>
       <w:pPr>
@@ -6407,6 +6452,7 @@
         <w:rPr>
           <w:rFonts w:ascii="Arial" w:hAnsi="Arial" w:cs="Arial"/>
         </w:rPr>
+        <w:lastRenderedPageBreak/>
         <w:t>“</w:t>
       </w:r>
       <w:r>
@@ -6429,6 +6475,7 @@
           <w:id w:val="1004323145"/>
           <w:citation/>
         </w:sdtPr>
+        <w:sdtEndPr/>
         <w:sdtContent>
           <w:r>
             <w:rPr>
@@ -6475,7 +6522,6 @@
         <w:rPr>
           <w:rFonts w:ascii="Arial" w:hAnsi="Arial" w:cs="Arial"/>
         </w:rPr>
-        <w:lastRenderedPageBreak/>
         <w:t>The surface roughness is dependent on the following parameters:</w:t>
       </w:r>
     </w:p>
@@ -6604,21 +6650,7 @@
         <w:rPr>
           <w:rFonts w:ascii="Arial" w:hAnsi="Arial" w:cs="Arial"/>
         </w:rPr>
-        <w:t xml:space="preserve">When machining a part that will have to operate under cyclic loads, it is important to consider the surface roughness. The overall performance of the machined part is dependent on its surface roughness. According to </w:t>
-      </w:r>
-      <w:proofErr w:type="spellStart"/>
-      <w:r>
-        <w:rPr>
-          <w:rFonts w:ascii="Arial" w:hAnsi="Arial" w:cs="Arial"/>
-        </w:rPr>
-        <w:t>Taraman</w:t>
-      </w:r>
-      <w:proofErr w:type="spellEnd"/>
-      <w:r>
-        <w:rPr>
-          <w:rFonts w:ascii="Arial" w:hAnsi="Arial" w:cs="Arial"/>
-        </w:rPr>
-        <w:t xml:space="preserve"> and Lambert (1974), there are three constants that have to be considered when predicting this. The parameters include the cutting speed, feed rate and the depth of the cut. In order to achieve the desired surface roughness, one has to ensure that the correct combinations of these parameters are selected.  A part with a smoother surface roughness is less prone to undergo fatigue failures due to a decreased amount of residual stresses on the part. </w:t>
+        <w:t xml:space="preserve">When machining a part that will have to operate under cyclic loads, it is important to consider the surface roughness. The overall performance of the machined part is dependent on its surface roughness. According to Taraman and Lambert (1974), there are three constants that have to be considered when predicting this. The parameters include the cutting speed, feed rate and the depth of the cut. In order to achieve the desired surface roughness, one has to ensure that the correct combinations of these parameters are selected.  A part with a smoother surface roughness is less prone to undergo fatigue failures due to a decreased amount of residual stresses on the part. </w:t>
       </w:r>
       <w:sdt>
         <w:sdtPr>
@@ -6628,6 +6660,7 @@
           <w:id w:val="1628276555"/>
           <w:citation/>
         </w:sdtPr>
+        <w:sdtEndPr/>
         <w:sdtContent>
           <w:r>
             <w:rPr>
@@ -6662,7 +6695,6 @@
           </w:r>
         </w:sdtContent>
       </w:sdt>
-      <w:proofErr w:type="gramStart"/>
       <w:r>
         <w:rPr>
           <w:rFonts w:ascii="Arial" w:hAnsi="Arial" w:cs="Arial"/>
@@ -6677,6 +6709,7 @@
           <w:id w:val="442970223"/>
           <w:citation/>
         </w:sdtPr>
+        <w:sdtEndPr/>
         <w:sdtContent>
           <w:r>
             <w:rPr>
@@ -6703,7 +6736,6 @@
             </w:rPr>
             <w:t>(SUNDARAM, n.d.)</w:t>
           </w:r>
-          <w:proofErr w:type="gramEnd"/>
           <w:r>
             <w:rPr>
               <w:rFonts w:ascii="Arial" w:hAnsi="Arial" w:cs="Arial"/>
@@ -6734,6 +6766,7 @@
           <w:id w:val="-972052721"/>
           <w:citation/>
         </w:sdtPr>
+        <w:sdtEndPr/>
         <w:sdtContent>
           <w:r>
             <w:rPr>
@@ -6773,11 +6806,11 @@
       <w:pPr>
         <w:pStyle w:val="Heading3"/>
       </w:pPr>
-      <w:bookmarkStart w:id="6" w:name="_Toc469260406"/>
+      <w:bookmarkStart w:id="7" w:name="_Toc469260406"/>
       <w:r>
         <w:t>Cutting Speed:</w:t>
       </w:r>
-      <w:bookmarkEnd w:id="6"/>
+      <w:bookmarkEnd w:id="7"/>
     </w:p>
     <w:p>
       <w:pPr>
@@ -6800,6 +6833,7 @@
           <w:id w:val="47199406"/>
           <w:citation/>
         </w:sdtPr>
+        <w:sdtEndPr/>
         <w:sdtContent>
           <w:r>
             <w:rPr>
@@ -6834,7 +6868,6 @@
           </w:r>
         </w:sdtContent>
       </w:sdt>
-      <w:proofErr w:type="gramStart"/>
       <w:r>
         <w:rPr>
           <w:rFonts w:ascii="Arial" w:hAnsi="Arial" w:cs="Arial"/>
@@ -6849,6 +6882,7 @@
           <w:id w:val="-1437049561"/>
           <w:citation/>
         </w:sdtPr>
+        <w:sdtEndPr/>
         <w:sdtContent>
           <w:r>
             <w:rPr>
@@ -6875,7 +6909,6 @@
             </w:rPr>
             <w:t>(SUNDARAM, n.d.)</w:t>
           </w:r>
-          <w:proofErr w:type="gramEnd"/>
           <w:r>
             <w:rPr>
               <w:rFonts w:ascii="Arial" w:hAnsi="Arial" w:cs="Arial"/>
@@ -6889,11 +6922,11 @@
       <w:pPr>
         <w:pStyle w:val="Heading3"/>
       </w:pPr>
-      <w:bookmarkStart w:id="7" w:name="_Toc469260407"/>
+      <w:bookmarkStart w:id="8" w:name="_Toc469260407"/>
       <w:r>
         <w:t>Feed</w:t>
       </w:r>
-      <w:bookmarkEnd w:id="7"/>
+      <w:bookmarkEnd w:id="8"/>
     </w:p>
     <w:p>
       <w:pPr>
@@ -7057,21 +7090,7 @@
         <w:rPr>
           <w:rFonts w:ascii="Arial" w:eastAsiaTheme="minorEastAsia" w:hAnsi="Arial" w:cs="Arial"/>
         </w:rPr>
-        <w:t xml:space="preserve"> is the max</w:t>
-      </w:r>
-      <w:proofErr w:type="spellStart"/>
-      <w:r>
-        <w:rPr>
-          <w:rFonts w:ascii="Arial" w:eastAsiaTheme="minorEastAsia" w:hAnsi="Arial" w:cs="Arial"/>
-        </w:rPr>
-        <w:t>imum</w:t>
-      </w:r>
-      <w:proofErr w:type="spellEnd"/>
-      <w:r>
-        <w:rPr>
-          <w:rFonts w:ascii="Arial" w:eastAsiaTheme="minorEastAsia" w:hAnsi="Arial" w:cs="Arial"/>
-        </w:rPr>
-        <w:t xml:space="preserve"> peak to valley height (μ</w:t>
+        <w:t xml:space="preserve"> is the maximum peak to valley height (μ</w:t>
       </w:r>
       <w:r>
         <w:rPr>
@@ -7131,6 +7150,7 @@
           <w:id w:val="-775254912"/>
           <w:citation/>
         </w:sdtPr>
+        <w:sdtEndPr/>
         <w:sdtContent>
           <w:r>
             <w:rPr>
@@ -7177,14 +7197,8 @@
         <w:rPr>
           <w:rFonts w:ascii="Arial" w:eastAsiaTheme="minorEastAsia" w:hAnsi="Arial" w:cs="Arial"/>
         </w:rPr>
-        <w:t xml:space="preserve">Thus from this relationship it is clear to see that if the nose radius is kept constant, the surface roughness will increase with an increase in feed. In many situations it has been shown that the surface roughness deteriorates if the feed rate is increased beyond a limit. </w:t>
-      </w:r>
-      <w:r>
-        <w:rPr>
-          <w:rFonts w:ascii="Arial" w:eastAsiaTheme="minorEastAsia" w:hAnsi="Arial" w:cs="Arial"/>
-        </w:rPr>
         <w:lastRenderedPageBreak/>
-        <w:t xml:space="preserve">There is a certain critical point at which a decrease in the feed rate would not improve the surface roughness. </w:t>
+        <w:t xml:space="preserve">Thus from this relationship it is clear to see that if the nose radius is kept constant, the surface roughness will increase with an increase in feed. In many situations it has been shown that the surface roughness deteriorates if the feed rate is increased beyond a limit. There is a certain critical point at which a decrease in the feed rate would not improve the surface roughness. </w:t>
       </w:r>
       <w:sdt>
         <w:sdtPr>
@@ -7194,6 +7208,7 @@
           <w:id w:val="-2024996128"/>
           <w:citation/>
         </w:sdtPr>
+        <w:sdtEndPr/>
         <w:sdtContent>
           <w:r>
             <w:rPr>
@@ -7228,7 +7243,6 @@
           </w:r>
         </w:sdtContent>
       </w:sdt>
-      <w:proofErr w:type="gramStart"/>
       <w:r>
         <w:rPr>
           <w:rFonts w:ascii="Arial" w:eastAsiaTheme="minorEastAsia" w:hAnsi="Arial" w:cs="Arial"/>
@@ -7243,6 +7257,7 @@
           <w:id w:val="1326934985"/>
           <w:citation/>
         </w:sdtPr>
+        <w:sdtEndPr/>
         <w:sdtContent>
           <w:r>
             <w:rPr>
@@ -7269,7 +7284,6 @@
             </w:rPr>
             <w:t>(SUNDARAM, n.d.)</w:t>
           </w:r>
-          <w:proofErr w:type="gramEnd"/>
           <w:r>
             <w:rPr>
               <w:rFonts w:ascii="Arial" w:eastAsiaTheme="minorEastAsia" w:hAnsi="Arial" w:cs="Arial"/>
@@ -7306,6 +7320,7 @@
           <w:id w:val="2048802399"/>
           <w:citation/>
         </w:sdtPr>
+        <w:sdtEndPr/>
         <w:sdtContent>
           <w:r>
             <w:rPr>
@@ -7348,14 +7363,14 @@
           <w:rFonts w:eastAsiaTheme="minorEastAsia"/>
         </w:rPr>
       </w:pPr>
-      <w:bookmarkStart w:id="8" w:name="_Toc469260408"/>
+      <w:bookmarkStart w:id="9" w:name="_Toc469260408"/>
       <w:r>
         <w:rPr>
           <w:rFonts w:eastAsiaTheme="minorEastAsia"/>
         </w:rPr>
         <w:t>Depth of cut:</w:t>
       </w:r>
-      <w:bookmarkEnd w:id="8"/>
+      <w:bookmarkEnd w:id="9"/>
     </w:p>
     <w:p>
       <w:pPr>
@@ -7378,14 +7393,14 @@
           <w:rFonts w:eastAsiaTheme="minorEastAsia"/>
         </w:rPr>
       </w:pPr>
-      <w:bookmarkStart w:id="9" w:name="_Toc469260409"/>
+      <w:bookmarkStart w:id="10" w:name="_Toc469260409"/>
       <w:r>
         <w:rPr>
           <w:rFonts w:eastAsiaTheme="minorEastAsia"/>
         </w:rPr>
         <w:t>Interaction between the three parameters:</w:t>
       </w:r>
-      <w:bookmarkEnd w:id="9"/>
+      <w:bookmarkEnd w:id="10"/>
     </w:p>
     <w:p>
       <w:pPr>
@@ -7408,6 +7423,7 @@
           <w:id w:val="-1384712756"/>
           <w:citation/>
         </w:sdtPr>
+        <w:sdtEndPr/>
         <w:sdtContent>
           <w:r>
             <w:rPr>
@@ -7465,14 +7481,14 @@
           <w:rFonts w:ascii="Arial" w:hAnsi="Arial" w:cs="Arial"/>
         </w:rPr>
       </w:pPr>
-      <w:bookmarkStart w:id="10" w:name="_Toc469260410"/>
+      <w:bookmarkStart w:id="11" w:name="_Toc469260410"/>
       <w:r>
         <w:rPr>
           <w:rFonts w:ascii="Arial" w:hAnsi="Arial" w:cs="Arial"/>
         </w:rPr>
         <w:t>3.2 Genetic Algorithm</w:t>
       </w:r>
-      <w:bookmarkEnd w:id="10"/>
+      <w:bookmarkEnd w:id="11"/>
     </w:p>
     <w:p>
       <w:pPr>
@@ -7486,11 +7502,11 @@
       <w:pPr>
         <w:pStyle w:val="Heading3"/>
       </w:pPr>
-      <w:bookmarkStart w:id="11" w:name="_Toc469260411"/>
+      <w:bookmarkStart w:id="12" w:name="_Toc469260411"/>
       <w:r>
         <w:t>Fitness Function</w:t>
       </w:r>
-      <w:bookmarkEnd w:id="11"/>
+      <w:bookmarkEnd w:id="12"/>
     </w:p>
     <w:p>
       <w:pPr>
@@ -7513,6 +7529,7 @@
           <w:id w:val="-1716273977"/>
           <w:citation/>
         </w:sdtPr>
+        <w:sdtEndPr/>
         <w:sdtContent>
           <w:r>
             <w:rPr>
@@ -8170,6 +8187,7 @@
           <w:id w:val="-1024094749"/>
           <w:citation/>
         </w:sdtPr>
+        <w:sdtEndPr/>
         <w:sdtContent>
           <w:r>
             <w:rPr>
@@ -8209,11 +8227,12 @@
       <w:pPr>
         <w:pStyle w:val="Heading3"/>
       </w:pPr>
-      <w:bookmarkStart w:id="12" w:name="_Toc469260412"/>
-      <w:r>
+      <w:bookmarkStart w:id="13" w:name="_Toc469260412"/>
+      <w:r>
+        <w:lastRenderedPageBreak/>
         <w:t>Selection Technique – tournament selection</w:t>
       </w:r>
-      <w:bookmarkEnd w:id="12"/>
+      <w:bookmarkEnd w:id="13"/>
       <w:r>
         <w:t xml:space="preserve"> </w:t>
       </w:r>
@@ -8246,7 +8265,6 @@
           <w:rFonts w:ascii="Arial" w:hAnsi="Arial" w:cs="Arial"/>
           <w:lang w:val="en-ZA"/>
         </w:rPr>
-        <w:lastRenderedPageBreak/>
         <w:t xml:space="preserve">Tournament selection involves creating a tournament of a desired size from the random selection of individuals within the population. Once the tournament is created, the fittest individual of that tournament is selected as a parent fit for mating. </w:t>
       </w:r>
     </w:p>
@@ -8278,11 +8296,11 @@
       <w:pPr>
         <w:pStyle w:val="Heading3"/>
       </w:pPr>
-      <w:bookmarkStart w:id="13" w:name="_Toc469260413"/>
+      <w:bookmarkStart w:id="14" w:name="_Toc469260413"/>
       <w:r>
         <w:t>Crossover Technique</w:t>
       </w:r>
-      <w:bookmarkEnd w:id="13"/>
+      <w:bookmarkEnd w:id="14"/>
       <w:r>
         <w:t xml:space="preserve"> </w:t>
       </w:r>
@@ -8322,11 +8340,11 @@
       <w:pPr>
         <w:pStyle w:val="Heading3"/>
       </w:pPr>
-      <w:bookmarkStart w:id="14" w:name="_Toc469260414"/>
+      <w:bookmarkStart w:id="15" w:name="_Toc469260414"/>
       <w:r>
         <w:t>Mutation Technique</w:t>
       </w:r>
-      <w:bookmarkEnd w:id="14"/>
+      <w:bookmarkEnd w:id="15"/>
       <w:r>
         <w:t xml:space="preserve"> </w:t>
       </w:r>
@@ -8342,21 +8360,7 @@
         <w:rPr>
           <w:rFonts w:ascii="Arial" w:hAnsi="Arial" w:cs="Arial"/>
         </w:rPr>
-        <w:t xml:space="preserve">The aim of mutation is to introduce new genetic material into an existing </w:t>
-      </w:r>
-      <w:proofErr w:type="gramStart"/>
-      <w:r>
-        <w:rPr>
-          <w:rFonts w:ascii="Arial" w:hAnsi="Arial" w:cs="Arial"/>
-        </w:rPr>
-        <w:t>individual,</w:t>
-      </w:r>
-      <w:proofErr w:type="gramEnd"/>
-      <w:r>
-        <w:rPr>
-          <w:rFonts w:ascii="Arial" w:hAnsi="Arial" w:cs="Arial"/>
-        </w:rPr>
-        <w:t xml:space="preserve"> this adds diversity to the genetic characteristics of the population. It supports crossovers by ensuring that the full range of allele is accessible for each gene.</w:t>
+        <w:t>The aim of mutation is to introduce new genetic material into an existing individual, this adds diversity to the genetic characteristics of the population. It supports crossovers by ensuring that the full range of allele is accessible for each gene.</w:t>
       </w:r>
     </w:p>
     <w:p>
@@ -8507,23 +8511,14 @@
           <w:rFonts w:ascii="Arial" w:hAnsi="Arial" w:cs="Arial"/>
         </w:rPr>
       </w:pPr>
-      <w:bookmarkStart w:id="15" w:name="_Toc469260415"/>
-      <w:proofErr w:type="gramStart"/>
-      <w:r>
-        <w:rPr>
-          <w:rFonts w:ascii="Arial" w:hAnsi="Arial" w:cs="Arial"/>
-        </w:rPr>
-        <w:lastRenderedPageBreak/>
-        <w:t>4.Physical</w:t>
-      </w:r>
-      <w:proofErr w:type="gramEnd"/>
-      <w:r>
-        <w:rPr>
-          <w:rFonts w:ascii="Arial" w:hAnsi="Arial" w:cs="Arial"/>
-        </w:rPr>
-        <w:t xml:space="preserve"> Aspects and Experiment</w:t>
-      </w:r>
-      <w:bookmarkEnd w:id="15"/>
+      <w:bookmarkStart w:id="16" w:name="_Toc469260415"/>
+      <w:r>
+        <w:rPr>
+          <w:rFonts w:ascii="Arial" w:hAnsi="Arial" w:cs="Arial"/>
+        </w:rPr>
+        <w:t>4.Physical Aspects and Experiment</w:t>
+      </w:r>
+      <w:bookmarkEnd w:id="16"/>
       <w:r>
         <w:rPr>
           <w:rFonts w:ascii="Arial" w:hAnsi="Arial" w:cs="Arial"/>
@@ -8547,14 +8542,14 @@
           <w:rFonts w:ascii="Arial" w:hAnsi="Arial" w:cs="Arial"/>
         </w:rPr>
       </w:pPr>
-      <w:bookmarkStart w:id="16" w:name="_Toc469260416"/>
+      <w:bookmarkStart w:id="17" w:name="_Toc469260416"/>
       <w:r>
         <w:rPr>
           <w:rFonts w:ascii="Arial" w:hAnsi="Arial" w:cs="Arial"/>
         </w:rPr>
         <w:t>Description</w:t>
       </w:r>
-      <w:bookmarkEnd w:id="16"/>
+      <w:bookmarkEnd w:id="17"/>
       <w:r>
         <w:rPr>
           <w:rFonts w:ascii="Arial" w:hAnsi="Arial" w:cs="Arial"/>
@@ -8625,21 +8620,7 @@
         <w:rPr>
           <w:rFonts w:ascii="Arial" w:hAnsi="Arial" w:cs="Arial"/>
         </w:rPr>
-        <w:t xml:space="preserve">) to predict surface </w:t>
-      </w:r>
-      <w:proofErr w:type="gramStart"/>
-      <w:r>
-        <w:rPr>
-          <w:rFonts w:ascii="Arial" w:hAnsi="Arial" w:cs="Arial"/>
-        </w:rPr>
-        <w:t>roughness,</w:t>
-      </w:r>
-      <w:proofErr w:type="gramEnd"/>
-      <w:r>
-        <w:rPr>
-          <w:rFonts w:ascii="Arial" w:hAnsi="Arial" w:cs="Arial"/>
-        </w:rPr>
-        <w:t xml:space="preserve"> using Neural networks (even other cutting conditions, that is, for which different combinations of operation parameters (</w:t>
+        <w:t>) to predict surface roughness, using Neural networks (even other cutting conditions, that is, for which different combinations of operation parameters (</w:t>
       </w:r>
       <w:r>
         <w:rPr>
@@ -8693,19 +8674,11 @@
           <w:rFonts w:ascii="Arial" w:hAnsi="Arial" w:cs="Arial"/>
         </w:rPr>
       </w:pPr>
-      <w:proofErr w:type="gramStart"/>
-      <w:r>
-        <w:rPr>
-          <w:rFonts w:ascii="Arial" w:hAnsi="Arial" w:cs="Arial"/>
-        </w:rPr>
-        <w:t>corresponding</w:t>
-      </w:r>
-      <w:proofErr w:type="gramEnd"/>
-      <w:r>
-        <w:rPr>
-          <w:rFonts w:ascii="Arial" w:hAnsi="Arial" w:cs="Arial"/>
-        </w:rPr>
-        <w:t xml:space="preserve"> surface roughness is measured using a reference contact method, and the corresponding image is taken accordingly. </w:t>
+      <w:r>
+        <w:rPr>
+          <w:rFonts w:ascii="Arial" w:hAnsi="Arial" w:cs="Arial"/>
+        </w:rPr>
+        <w:t xml:space="preserve">corresponding surface roughness is measured using a reference contact method, and the corresponding image is taken accordingly. </w:t>
       </w:r>
     </w:p>
     <w:p>
@@ -8903,14 +8876,14 @@
           <w:rFonts w:ascii="Arial" w:hAnsi="Arial" w:cs="Arial"/>
         </w:rPr>
       </w:pPr>
-      <w:bookmarkStart w:id="17" w:name="_Toc469260417"/>
+      <w:bookmarkStart w:id="18" w:name="_Toc469260417"/>
       <w:r>
         <w:rPr>
           <w:rFonts w:ascii="Arial" w:hAnsi="Arial" w:cs="Arial"/>
         </w:rPr>
         <w:t>Experiment</w:t>
       </w:r>
-      <w:bookmarkEnd w:id="17"/>
+      <w:bookmarkEnd w:id="18"/>
     </w:p>
     <w:p>
       <w:pPr>
@@ -8928,16 +8901,14 @@
           <w:rFonts w:ascii="Arial" w:hAnsi="Arial" w:cs="Arial"/>
         </w:rPr>
       </w:pPr>
-      <w:bookmarkStart w:id="18" w:name="_Toc469260418"/>
-      <w:proofErr w:type="gramStart"/>
+      <w:bookmarkStart w:id="19" w:name="_Toc469260418"/>
       <w:r>
         <w:rPr>
           <w:rFonts w:ascii="Arial" w:hAnsi="Arial" w:cs="Arial"/>
         </w:rPr>
         <w:t>5.Optimisation</w:t>
       </w:r>
-      <w:bookmarkEnd w:id="18"/>
-      <w:proofErr w:type="gramEnd"/>
+      <w:bookmarkEnd w:id="19"/>
     </w:p>
     <w:p>
       <w:pPr>
@@ -8955,14 +8926,14 @@
           <w:rFonts w:ascii="Arial" w:hAnsi="Arial" w:cs="Arial"/>
         </w:rPr>
       </w:pPr>
-      <w:bookmarkStart w:id="19" w:name="_Toc469260419"/>
+      <w:bookmarkStart w:id="20" w:name="_Toc469260419"/>
       <w:r>
         <w:rPr>
           <w:rFonts w:ascii="Arial" w:hAnsi="Arial" w:cs="Arial"/>
         </w:rPr>
         <w:t>Population Size</w:t>
       </w:r>
-      <w:bookmarkEnd w:id="19"/>
+      <w:bookmarkEnd w:id="20"/>
     </w:p>
     <w:p>
       <w:pPr>
@@ -8980,14 +8951,14 @@
           <w:rFonts w:ascii="Arial" w:hAnsi="Arial" w:cs="Arial"/>
         </w:rPr>
       </w:pPr>
-      <w:bookmarkStart w:id="20" w:name="_Toc469260420"/>
+      <w:bookmarkStart w:id="21" w:name="_Toc469260420"/>
       <w:r>
         <w:rPr>
           <w:rFonts w:ascii="Arial" w:hAnsi="Arial" w:cs="Arial"/>
         </w:rPr>
         <w:t>Tournament Size</w:t>
       </w:r>
-      <w:bookmarkEnd w:id="20"/>
+      <w:bookmarkEnd w:id="21"/>
     </w:p>
     <w:p>
       <w:pPr>
@@ -9008,14 +8979,14 @@
           <w:rFonts w:ascii="Arial" w:hAnsi="Arial" w:cs="Arial"/>
         </w:rPr>
       </w:pPr>
-      <w:bookmarkStart w:id="21" w:name="_Toc469260421"/>
+      <w:bookmarkStart w:id="22" w:name="_Toc469260421"/>
       <w:r>
         <w:rPr>
           <w:rFonts w:ascii="Arial" w:hAnsi="Arial" w:cs="Arial"/>
         </w:rPr>
         <w:t>Fitness Function</w:t>
       </w:r>
-      <w:bookmarkEnd w:id="21"/>
+      <w:bookmarkEnd w:id="22"/>
       <w:r>
         <w:rPr>
           <w:rFonts w:ascii="Arial" w:hAnsi="Arial" w:cs="Arial"/>
@@ -9039,14 +9010,14 @@
           <w:rFonts w:ascii="Arial" w:hAnsi="Arial" w:cs="Arial"/>
         </w:rPr>
       </w:pPr>
-      <w:bookmarkStart w:id="22" w:name="_Toc469260422"/>
+      <w:bookmarkStart w:id="23" w:name="_Toc469260422"/>
       <w:r>
         <w:rPr>
           <w:rFonts w:ascii="Arial" w:hAnsi="Arial" w:cs="Arial"/>
         </w:rPr>
         <w:t>End Condition</w:t>
       </w:r>
-      <w:bookmarkEnd w:id="22"/>
+      <w:bookmarkEnd w:id="23"/>
     </w:p>
     <w:p>
       <w:pPr>
@@ -9073,14 +9044,15 @@
           <w:rFonts w:ascii="Arial" w:hAnsi="Arial" w:cs="Arial"/>
         </w:rPr>
       </w:pPr>
-      <w:bookmarkStart w:id="23" w:name="_Toc469260423"/>
-      <w:r>
-        <w:rPr>
-          <w:rFonts w:ascii="Arial" w:hAnsi="Arial" w:cs="Arial"/>
-        </w:rPr>
+      <w:bookmarkStart w:id="24" w:name="_Toc469260423"/>
+      <w:r>
+        <w:rPr>
+          <w:rFonts w:ascii="Arial" w:hAnsi="Arial" w:cs="Arial"/>
+        </w:rPr>
+        <w:lastRenderedPageBreak/>
         <w:t>6. Results and discussion</w:t>
       </w:r>
-      <w:bookmarkEnd w:id="23"/>
+      <w:bookmarkEnd w:id="24"/>
       <w:r>
         <w:rPr>
           <w:rFonts w:ascii="Arial" w:hAnsi="Arial" w:cs="Arial"/>
@@ -9113,15 +9085,14 @@
           <w:rFonts w:ascii="Arial" w:hAnsi="Arial" w:cs="Arial"/>
         </w:rPr>
       </w:pPr>
-      <w:bookmarkStart w:id="24" w:name="_Toc469260424"/>
-      <w:r>
-        <w:rPr>
-          <w:rFonts w:ascii="Arial" w:hAnsi="Arial" w:cs="Arial"/>
-        </w:rPr>
-        <w:lastRenderedPageBreak/>
+      <w:bookmarkStart w:id="25" w:name="_Toc469260424"/>
+      <w:r>
+        <w:rPr>
+          <w:rFonts w:ascii="Arial" w:hAnsi="Arial" w:cs="Arial"/>
+        </w:rPr>
         <w:t>7. Conclusion</w:t>
       </w:r>
-      <w:bookmarkEnd w:id="24"/>
+      <w:bookmarkEnd w:id="25"/>
     </w:p>
     <w:p>
       <w:pPr>
@@ -9139,16 +9110,14 @@
           <w:rFonts w:ascii="Arial" w:hAnsi="Arial" w:cs="Arial"/>
         </w:rPr>
       </w:pPr>
-      <w:bookmarkStart w:id="25" w:name="_Toc469260425"/>
-      <w:proofErr w:type="gramStart"/>
+      <w:bookmarkStart w:id="26" w:name="_Toc469260425"/>
       <w:r>
         <w:rPr>
           <w:rFonts w:ascii="Arial" w:hAnsi="Arial" w:cs="Arial"/>
         </w:rPr>
         <w:t>8.Reference</w:t>
       </w:r>
-      <w:bookmarkEnd w:id="25"/>
-      <w:proofErr w:type="gramEnd"/>
+      <w:bookmarkEnd w:id="26"/>
       <w:r>
         <w:rPr>
           <w:rFonts w:ascii="Arial" w:hAnsi="Arial" w:cs="Arial"/>
@@ -9164,11 +9133,14 @@
         </w:rPr>
       </w:pPr>
     </w:p>
-    <w:bookmarkStart w:id="26" w:name="_Toc469260426" w:displacedByCustomXml="next"/>
+    <w:bookmarkStart w:id="27" w:name="_Toc469260426" w:displacedByCustomXml="next"/>
     <w:sdt>
       <w:sdtPr>
         <w:rPr>
-          <w:rFonts w:ascii="Arial" w:hAnsi="Arial" w:cs="Arial"/>
+          <w:rFonts w:ascii="Arial" w:eastAsiaTheme="minorHAnsi" w:hAnsi="Arial" w:cs="Arial"/>
+          <w:color w:val="auto"/>
+          <w:sz w:val="22"/>
+          <w:szCs w:val="22"/>
         </w:rPr>
         <w:id w:val="1051647695"/>
         <w:docPartObj>
@@ -9176,14 +9148,7 @@
           <w:docPartUnique/>
         </w:docPartObj>
       </w:sdtPr>
-      <w:sdtEndPr>
-        <w:rPr>
-          <w:rFonts w:eastAsiaTheme="minorHAnsi"/>
-          <w:color w:val="auto"/>
-          <w:sz w:val="22"/>
-          <w:szCs w:val="22"/>
-        </w:rPr>
-      </w:sdtEndPr>
+      <w:sdtEndPr/>
       <w:sdtContent>
         <w:p>
           <w:pPr>
@@ -9199,7 +9164,7 @@
             </w:rPr>
             <w:t>Bibliography</w:t>
           </w:r>
-          <w:bookmarkEnd w:id="26"/>
+          <w:bookmarkEnd w:id="27"/>
         </w:p>
         <w:sdt>
           <w:sdtPr>
@@ -9209,6 +9174,7 @@
             <w:id w:val="111145805"/>
             <w:bibliography/>
           </w:sdtPr>
+          <w:sdtEndPr/>
           <w:sdtContent>
             <w:p>
               <w:pPr>
@@ -9397,14 +9363,14 @@
           <w:rFonts w:ascii="Arial" w:hAnsi="Arial" w:cs="Arial"/>
         </w:rPr>
       </w:pPr>
-      <w:bookmarkStart w:id="27" w:name="_Toc469260427"/>
+      <w:bookmarkStart w:id="28" w:name="_Toc469260427"/>
       <w:r>
         <w:rPr>
           <w:rFonts w:ascii="Arial" w:hAnsi="Arial" w:cs="Arial"/>
         </w:rPr>
         <w:t>9. Appendix</w:t>
       </w:r>
-      <w:bookmarkEnd w:id="27"/>
+      <w:bookmarkEnd w:id="28"/>
       <w:r>
         <w:rPr>
           <w:rFonts w:ascii="Arial" w:hAnsi="Arial" w:cs="Arial"/>
@@ -9428,14 +9394,14 @@
           <w:rFonts w:ascii="Arial" w:hAnsi="Arial" w:cs="Arial"/>
         </w:rPr>
       </w:pPr>
-      <w:bookmarkStart w:id="28" w:name="_Toc469260428"/>
+      <w:bookmarkStart w:id="29" w:name="_Toc469260428"/>
       <w:r>
         <w:rPr>
           <w:rFonts w:ascii="Arial" w:hAnsi="Arial" w:cs="Arial"/>
         </w:rPr>
         <w:t>Code</w:t>
       </w:r>
-      <w:bookmarkEnd w:id="28"/>
+      <w:bookmarkEnd w:id="29"/>
       <w:r>
         <w:rPr>
           <w:rFonts w:ascii="Arial" w:hAnsi="Arial" w:cs="Arial"/>
@@ -9450,12 +9416,10 @@
           <w:rFonts w:ascii="Arial" w:hAnsi="Arial" w:cs="Arial"/>
         </w:rPr>
       </w:pPr>
-      <w:bookmarkStart w:id="29" w:name="_GoBack"/>
-      <w:bookmarkEnd w:id="29"/>
     </w:p>
     <w:p/>
     <w:sectPr>
-      <w:footerReference w:type="default" r:id="rId10"/>
+      <w:footerReference w:type="default" r:id="rId9"/>
       <w:pgSz w:w="11906" w:h="16838"/>
       <w:pgMar w:top="1440" w:right="1440" w:bottom="1440" w:left="1440" w:header="708" w:footer="708" w:gutter="0"/>
       <w:pgNumType w:start="0"/>
@@ -9468,7 +9432,7 @@
 </file>
 
 <file path=word/endnotes.xml><?xml version="1.0" encoding="utf-8"?>
-<w:endnotes xmlns:wpc="http://schemas.microsoft.com/office/word/2010/wordprocessingCanvas" xmlns:mc="http://schemas.openxmlformats.org/markup-compatibility/2006" xmlns:o="urn:schemas-microsoft-com:office:office" xmlns:r="http://schemas.openxmlformats.org/officeDocument/2006/relationships" xmlns:m="http://schemas.openxmlformats.org/officeDocument/2006/math" xmlns:v="urn:schemas-microsoft-com:vml" xmlns:wp14="http://schemas.microsoft.com/office/word/2010/wordprocessingDrawing" xmlns:wp="http://schemas.openxmlformats.org/drawingml/2006/wordprocessingDrawing" xmlns:w10="urn:schemas-microsoft-com:office:word" xmlns:w="http://schemas.openxmlformats.org/wordprocessingml/2006/main" xmlns:w14="http://schemas.microsoft.com/office/word/2010/wordml" xmlns:wpg="http://schemas.microsoft.com/office/word/2010/wordprocessingGroup" xmlns:wpi="http://schemas.microsoft.com/office/word/2010/wordprocessingInk" xmlns:wne="http://schemas.microsoft.com/office/word/2006/wordml" xmlns:wps="http://schemas.microsoft.com/office/word/2010/wordprocessingShape" mc:Ignorable="w14 wp14">
+<w:endnotes xmlns:wpc="http://schemas.microsoft.com/office/word/2010/wordprocessingCanvas" xmlns:cx="http://schemas.microsoft.com/office/drawing/2014/chartex" xmlns:cx1="http://schemas.microsoft.com/office/drawing/2015/9/8/chartex" xmlns:cx2="http://schemas.microsoft.com/office/drawing/2015/10/21/chartex" xmlns:mc="http://schemas.openxmlformats.org/markup-compatibility/2006" xmlns:o="urn:schemas-microsoft-com:office:office" xmlns:r="http://schemas.openxmlformats.org/officeDocument/2006/relationships" xmlns:m="http://schemas.openxmlformats.org/officeDocument/2006/math" xmlns:v="urn:schemas-microsoft-com:vml" xmlns:wp14="http://schemas.microsoft.com/office/word/2010/wordprocessingDrawing" xmlns:wp="http://schemas.openxmlformats.org/drawingml/2006/wordprocessingDrawing" xmlns:w10="urn:schemas-microsoft-com:office:word" xmlns:w="http://schemas.openxmlformats.org/wordprocessingml/2006/main" xmlns:w14="http://schemas.microsoft.com/office/word/2010/wordml" xmlns:w15="http://schemas.microsoft.com/office/word/2012/wordml" xmlns:w16se="http://schemas.microsoft.com/office/word/2015/wordml/symex" xmlns:wpg="http://schemas.microsoft.com/office/word/2010/wordprocessingGroup" xmlns:wpi="http://schemas.microsoft.com/office/word/2010/wordprocessingInk" xmlns:wne="http://schemas.microsoft.com/office/word/2006/wordml" xmlns:wps="http://schemas.microsoft.com/office/word/2010/wordprocessingShape" mc:Ignorable="w14 w15 w16se wp14">
   <w:endnote w:type="separator" w:id="-1">
     <w:p>
       <w:pPr>
@@ -9493,7 +9457,7 @@
 </file>
 
 <file path=word/footer1.xml><?xml version="1.0" encoding="utf-8"?>
-<w:ftr xmlns:wpc="http://schemas.microsoft.com/office/word/2010/wordprocessingCanvas" xmlns:mc="http://schemas.openxmlformats.org/markup-compatibility/2006" xmlns:o="urn:schemas-microsoft-com:office:office" xmlns:r="http://schemas.openxmlformats.org/officeDocument/2006/relationships" xmlns:m="http://schemas.openxmlformats.org/officeDocument/2006/math" xmlns:v="urn:schemas-microsoft-com:vml" xmlns:wp14="http://schemas.microsoft.com/office/word/2010/wordprocessingDrawing" xmlns:wp="http://schemas.openxmlformats.org/drawingml/2006/wordprocessingDrawing" xmlns:w10="urn:schemas-microsoft-com:office:word" xmlns:w="http://schemas.openxmlformats.org/wordprocessingml/2006/main" xmlns:w14="http://schemas.microsoft.com/office/word/2010/wordml" xmlns:wpg="http://schemas.microsoft.com/office/word/2010/wordprocessingGroup" xmlns:wpi="http://schemas.microsoft.com/office/word/2010/wordprocessingInk" xmlns:wne="http://schemas.microsoft.com/office/word/2006/wordml" xmlns:wps="http://schemas.microsoft.com/office/word/2010/wordprocessingShape" mc:Ignorable="w14 wp14">
+<w:ftr xmlns:wpc="http://schemas.microsoft.com/office/word/2010/wordprocessingCanvas" xmlns:cx="http://schemas.microsoft.com/office/drawing/2014/chartex" xmlns:cx1="http://schemas.microsoft.com/office/drawing/2015/9/8/chartex" xmlns:cx2="http://schemas.microsoft.com/office/drawing/2015/10/21/chartex" xmlns:mc="http://schemas.openxmlformats.org/markup-compatibility/2006" xmlns:o="urn:schemas-microsoft-com:office:office" xmlns:r="http://schemas.openxmlformats.org/officeDocument/2006/relationships" xmlns:m="http://schemas.openxmlformats.org/officeDocument/2006/math" xmlns:v="urn:schemas-microsoft-com:vml" xmlns:wp14="http://schemas.microsoft.com/office/word/2010/wordprocessingDrawing" xmlns:wp="http://schemas.openxmlformats.org/drawingml/2006/wordprocessingDrawing" xmlns:w10="urn:schemas-microsoft-com:office:word" xmlns:w="http://schemas.openxmlformats.org/wordprocessingml/2006/main" xmlns:w14="http://schemas.microsoft.com/office/word/2010/wordml" xmlns:w15="http://schemas.microsoft.com/office/word/2012/wordml" xmlns:w16se="http://schemas.microsoft.com/office/word/2015/wordml/symex" xmlns:wpg="http://schemas.microsoft.com/office/word/2010/wordprocessingGroup" xmlns:wpi="http://schemas.microsoft.com/office/word/2010/wordprocessingInk" xmlns:wne="http://schemas.microsoft.com/office/word/2006/wordml" xmlns:wps="http://schemas.microsoft.com/office/word/2010/wordprocessingShape" mc:Ignorable="w14 w15 w16se wp14">
   <w:sdt>
     <w:sdtPr>
       <w:id w:val="-24020156"/>
@@ -9530,7 +9494,7 @@
           <w:rPr>
             <w:noProof/>
           </w:rPr>
-          <w:t>1</w:t>
+          <w:t>4</w:t>
         </w:r>
         <w:r>
           <w:rPr>
@@ -9560,7 +9524,7 @@
 </file>
 
 <file path=word/footnotes.xml><?xml version="1.0" encoding="utf-8"?>
-<w:footnotes xmlns:wpc="http://schemas.microsoft.com/office/word/2010/wordprocessingCanvas" xmlns:mc="http://schemas.openxmlformats.org/markup-compatibility/2006" xmlns:o="urn:schemas-microsoft-com:office:office" xmlns:r="http://schemas.openxmlformats.org/officeDocument/2006/relationships" xmlns:m="http://schemas.openxmlformats.org/officeDocument/2006/math" xmlns:v="urn:schemas-microsoft-com:vml" xmlns:wp14="http://schemas.microsoft.com/office/word/2010/wordprocessingDrawing" xmlns:wp="http://schemas.openxmlformats.org/drawingml/2006/wordprocessingDrawing" xmlns:w10="urn:schemas-microsoft-com:office:word" xmlns:w="http://schemas.openxmlformats.org/wordprocessingml/2006/main" xmlns:w14="http://schemas.microsoft.com/office/word/2010/wordml" xmlns:wpg="http://schemas.microsoft.com/office/word/2010/wordprocessingGroup" xmlns:wpi="http://schemas.microsoft.com/office/word/2010/wordprocessingInk" xmlns:wne="http://schemas.microsoft.com/office/word/2006/wordml" xmlns:wps="http://schemas.microsoft.com/office/word/2010/wordprocessingShape" mc:Ignorable="w14 wp14">
+<w:footnotes xmlns:wpc="http://schemas.microsoft.com/office/word/2010/wordprocessingCanvas" xmlns:cx="http://schemas.microsoft.com/office/drawing/2014/chartex" xmlns:cx1="http://schemas.microsoft.com/office/drawing/2015/9/8/chartex" xmlns:cx2="http://schemas.microsoft.com/office/drawing/2015/10/21/chartex" xmlns:mc="http://schemas.openxmlformats.org/markup-compatibility/2006" xmlns:o="urn:schemas-microsoft-com:office:office" xmlns:r="http://schemas.openxmlformats.org/officeDocument/2006/relationships" xmlns:m="http://schemas.openxmlformats.org/officeDocument/2006/math" xmlns:v="urn:schemas-microsoft-com:vml" xmlns:wp14="http://schemas.microsoft.com/office/word/2010/wordprocessingDrawing" xmlns:wp="http://schemas.openxmlformats.org/drawingml/2006/wordprocessingDrawing" xmlns:w10="urn:schemas-microsoft-com:office:word" xmlns:w="http://schemas.openxmlformats.org/wordprocessingml/2006/main" xmlns:w14="http://schemas.microsoft.com/office/word/2010/wordml" xmlns:w15="http://schemas.microsoft.com/office/word/2012/wordml" xmlns:w16se="http://schemas.microsoft.com/office/word/2015/wordml/symex" xmlns:wpg="http://schemas.microsoft.com/office/word/2010/wordprocessingGroup" xmlns:wpi="http://schemas.microsoft.com/office/word/2010/wordprocessingInk" xmlns:wne="http://schemas.microsoft.com/office/word/2006/wordml" xmlns:wps="http://schemas.microsoft.com/office/word/2010/wordprocessingShape" mc:Ignorable="w14 w15 w16se wp14">
   <w:footnote w:type="separator" w:id="-1">
     <w:p>
       <w:pPr>
@@ -9585,8 +9549,8 @@
 </file>
 
 <file path=word/numbering.xml><?xml version="1.0" encoding="utf-8"?>
-<w:numbering xmlns:wpc="http://schemas.microsoft.com/office/word/2010/wordprocessingCanvas" xmlns:mc="http://schemas.openxmlformats.org/markup-compatibility/2006" xmlns:o="urn:schemas-microsoft-com:office:office" xmlns:r="http://schemas.openxmlformats.org/officeDocument/2006/relationships" xmlns:m="http://schemas.openxmlformats.org/officeDocument/2006/math" xmlns:v="urn:schemas-microsoft-com:vml" xmlns:wp14="http://schemas.microsoft.com/office/word/2010/wordprocessingDrawing" xmlns:wp="http://schemas.openxmlformats.org/drawingml/2006/wordprocessingDrawing" xmlns:w10="urn:schemas-microsoft-com:office:word" xmlns:w="http://schemas.openxmlformats.org/wordprocessingml/2006/main" xmlns:w14="http://schemas.microsoft.com/office/word/2010/wordml" xmlns:wpg="http://schemas.microsoft.com/office/word/2010/wordprocessingGroup" xmlns:wpi="http://schemas.microsoft.com/office/word/2010/wordprocessingInk" xmlns:wne="http://schemas.microsoft.com/office/word/2006/wordml" xmlns:wps="http://schemas.microsoft.com/office/word/2010/wordprocessingShape" mc:Ignorable="w14 wp14">
-  <w:abstractNum w:abstractNumId="0">
+<w:numbering xmlns:wpc="http://schemas.microsoft.com/office/word/2010/wordprocessingCanvas" xmlns:cx="http://schemas.microsoft.com/office/drawing/2014/chartex" xmlns:cx1="http://schemas.microsoft.com/office/drawing/2015/9/8/chartex" xmlns:cx2="http://schemas.microsoft.com/office/drawing/2015/10/21/chartex" xmlns:mc="http://schemas.openxmlformats.org/markup-compatibility/2006" xmlns:o="urn:schemas-microsoft-com:office:office" xmlns:r="http://schemas.openxmlformats.org/officeDocument/2006/relationships" xmlns:m="http://schemas.openxmlformats.org/officeDocument/2006/math" xmlns:v="urn:schemas-microsoft-com:vml" xmlns:wp14="http://schemas.microsoft.com/office/word/2010/wordprocessingDrawing" xmlns:wp="http://schemas.openxmlformats.org/drawingml/2006/wordprocessingDrawing" xmlns:w10="urn:schemas-microsoft-com:office:word" xmlns:w="http://schemas.openxmlformats.org/wordprocessingml/2006/main" xmlns:w14="http://schemas.microsoft.com/office/word/2010/wordml" xmlns:w15="http://schemas.microsoft.com/office/word/2012/wordml" xmlns:w16se="http://schemas.microsoft.com/office/word/2015/wordml/symex" xmlns:wpg="http://schemas.microsoft.com/office/word/2010/wordprocessingGroup" xmlns:wpi="http://schemas.microsoft.com/office/word/2010/wordprocessingInk" xmlns:wne="http://schemas.microsoft.com/office/word/2006/wordml" xmlns:wps="http://schemas.microsoft.com/office/word/2010/wordprocessingShape" mc:Ignorable="w14 w15 w16se wp14">
+  <w:abstractNum w:abstractNumId="0" w15:restartNumberingAfterBreak="0">
     <w:nsid w:val="0D077CEA"/>
     <w:multiLevelType w:val="hybridMultilevel"/>
     <w:tmpl w:val="EEAE0FD6"/>
@@ -9699,7 +9663,7 @@
       </w:rPr>
     </w:lvl>
   </w:abstractNum>
-  <w:abstractNum w:abstractNumId="1">
+  <w:abstractNum w:abstractNumId="1" w15:restartNumberingAfterBreak="0">
     <w:nsid w:val="398D253B"/>
     <w:multiLevelType w:val="hybridMultilevel"/>
     <w:tmpl w:val="2E363BF6"/>
@@ -9812,7 +9776,7 @@
       </w:rPr>
     </w:lvl>
   </w:abstractNum>
-  <w:abstractNum w:abstractNumId="2">
+  <w:abstractNum w:abstractNumId="2" w15:restartNumberingAfterBreak="0">
     <w:nsid w:val="39B63E23"/>
     <w:multiLevelType w:val="hybridMultilevel"/>
     <w:tmpl w:val="476A2574"/>
@@ -9925,7 +9889,7 @@
       </w:rPr>
     </w:lvl>
   </w:abstractNum>
-  <w:abstractNum w:abstractNumId="3">
+  <w:abstractNum w:abstractNumId="3" w15:restartNumberingAfterBreak="0">
     <w:nsid w:val="4F84309A"/>
     <w:multiLevelType w:val="hybridMultilevel"/>
     <w:tmpl w:val="8230C9F0"/>
@@ -10038,7 +10002,7 @@
       </w:rPr>
     </w:lvl>
   </w:abstractNum>
-  <w:abstractNum w:abstractNumId="4">
+  <w:abstractNum w:abstractNumId="4" w15:restartNumberingAfterBreak="0">
     <w:nsid w:val="578D77DE"/>
     <w:multiLevelType w:val="hybridMultilevel"/>
     <w:tmpl w:val="96E2EF66"/>
@@ -10151,7 +10115,7 @@
       </w:rPr>
     </w:lvl>
   </w:abstractNum>
-  <w:abstractNum w:abstractNumId="5">
+  <w:abstractNum w:abstractNumId="5" w15:restartNumberingAfterBreak="0">
     <w:nsid w:val="63E63196"/>
     <w:multiLevelType w:val="hybridMultilevel"/>
     <w:tmpl w:val="2DC2BA36"/>
@@ -10264,7 +10228,7 @@
       </w:rPr>
     </w:lvl>
   </w:abstractNum>
-  <w:abstractNum w:abstractNumId="6">
+  <w:abstractNum w:abstractNumId="6" w15:restartNumberingAfterBreak="0">
     <w:nsid w:val="68A9706A"/>
     <w:multiLevelType w:val="hybridMultilevel"/>
     <w:tmpl w:val="BCF200D4"/>
@@ -10402,7 +10366,7 @@
 </file>
 
 <file path=word/styles.xml><?xml version="1.0" encoding="utf-8"?>
-<w:styles xmlns:mc="http://schemas.openxmlformats.org/markup-compatibility/2006" xmlns:r="http://schemas.openxmlformats.org/officeDocument/2006/relationships" xmlns:w="http://schemas.openxmlformats.org/wordprocessingml/2006/main" xmlns:w14="http://schemas.microsoft.com/office/word/2010/wordml" mc:Ignorable="w14">
+<w:styles xmlns:mc="http://schemas.openxmlformats.org/markup-compatibility/2006" xmlns:r="http://schemas.openxmlformats.org/officeDocument/2006/relationships" xmlns:w="http://schemas.openxmlformats.org/wordprocessingml/2006/main" xmlns:w14="http://schemas.microsoft.com/office/word/2010/wordml" xmlns:w15="http://schemas.microsoft.com/office/word/2012/wordml" xmlns:w16se="http://schemas.microsoft.com/office/word/2015/wordml/symex" mc:Ignorable="w14 w15 w16se">
   <w:docDefaults>
     <w:rPrDefault>
       <w:rPr>
@@ -10418,653 +10382,379 @@
       </w:pPr>
     </w:pPrDefault>
   </w:docDefaults>
-  <w:latentStyles w:defLockedState="0" w:defUIPriority="99" w:defSemiHidden="1" w:defUnhideWhenUsed="1" w:defQFormat="0" w:count="267">
-    <w:lsdException w:name="Normal" w:semiHidden="0" w:uiPriority="0" w:unhideWhenUsed="0" w:qFormat="1"/>
-    <w:lsdException w:name="heading 1" w:semiHidden="0" w:uiPriority="9" w:unhideWhenUsed="0" w:qFormat="1"/>
-    <w:lsdException w:name="heading 2" w:uiPriority="9" w:qFormat="1"/>
-    <w:lsdException w:name="heading 3" w:uiPriority="9" w:qFormat="1"/>
-    <w:lsdException w:name="heading 4" w:uiPriority="9" w:qFormat="1"/>
-    <w:lsdException w:name="heading 5" w:uiPriority="9" w:qFormat="1"/>
-    <w:lsdException w:name="heading 6" w:uiPriority="9" w:qFormat="1"/>
-    <w:lsdException w:name="heading 7" w:uiPriority="9" w:qFormat="1"/>
-    <w:lsdException w:name="heading 8" w:uiPriority="9" w:qFormat="1"/>
-    <w:lsdException w:name="heading 9" w:uiPriority="9" w:qFormat="1"/>
-    <w:lsdException w:name="toc 1" w:uiPriority="39"/>
-    <w:lsdException w:name="toc 2" w:uiPriority="39"/>
-    <w:lsdException w:name="toc 3" w:uiPriority="39"/>
-    <w:lsdException w:name="toc 4" w:uiPriority="39"/>
-    <w:lsdException w:name="toc 5" w:uiPriority="39"/>
-    <w:lsdException w:name="toc 6" w:uiPriority="39"/>
-    <w:lsdException w:name="toc 7" w:uiPriority="39"/>
-    <w:lsdException w:name="toc 8" w:uiPriority="39"/>
-    <w:lsdException w:name="toc 9" w:uiPriority="39"/>
-    <w:lsdException w:name="caption" w:uiPriority="35" w:qFormat="1"/>
-    <w:lsdException w:name="Title" w:semiHidden="0" w:uiPriority="10" w:unhideWhenUsed="0" w:qFormat="1"/>
-    <w:lsdException w:name="Default Paragraph Font" w:uiPriority="1"/>
-    <w:lsdException w:name="Subtitle" w:semiHidden="0" w:uiPriority="11" w:unhideWhenUsed="0" w:qFormat="1"/>
-    <w:lsdException w:name="Strong" w:semiHidden="0" w:uiPriority="22" w:unhideWhenUsed="0" w:qFormat="1"/>
-    <w:lsdException w:name="Emphasis" w:semiHidden="0" w:uiPriority="20" w:unhideWhenUsed="0" w:qFormat="1"/>
-    <w:lsdException w:name="Table Grid" w:semiHidden="0" w:uiPriority="39" w:unhideWhenUsed="0"/>
-    <w:lsdException w:name="Placeholder Text" w:unhideWhenUsed="0"/>
-    <w:lsdException w:name="No Spacing" w:semiHidden="0" w:uiPriority="1" w:unhideWhenUsed="0" w:qFormat="1"/>
-    <w:lsdException w:name="Light Shading" w:semiHidden="0" w:uiPriority="60" w:unhideWhenUsed="0"/>
-    <w:lsdException w:name="Light List" w:semiHidden="0" w:uiPriority="61" w:unhideWhenUsed="0"/>
-    <w:lsdException w:name="Light Grid" w:semiHidden="0" w:uiPriority="62" w:unhideWhenUsed="0"/>
-    <w:lsdException w:name="Medium Shading 1" w:semiHidden="0" w:uiPriority="63" w:unhideWhenUsed="0"/>
-    <w:lsdException w:name="Medium Shading 2" w:semiHidden="0" w:uiPriority="64" w:unhideWhenUsed="0"/>
-    <w:lsdException w:name="Medium List 1" w:semiHidden="0" w:uiPriority="65" w:unhideWhenUsed="0"/>
-    <w:lsdException w:name="Medium List 2" w:semiHidden="0" w:uiPriority="66" w:unhideWhenUsed="0"/>
-    <w:lsdException w:name="Medium Grid 1" w:semiHidden="0" w:uiPriority="67" w:unhideWhenUsed="0"/>
-    <w:lsdException w:name="Medium Grid 2" w:semiHidden="0" w:uiPriority="68" w:unhideWhenUsed="0"/>
-    <w:lsdException w:name="Medium Grid 3" w:semiHidden="0" w:uiPriority="69" w:unhideWhenUsed="0"/>
-    <w:lsdException w:name="Dark List" w:semiHidden="0" w:uiPriority="70" w:unhideWhenUsed="0"/>
-    <w:lsdException w:name="Colorful Shading" w:semiHidden="0" w:uiPriority="71" w:unhideWhenUsed="0"/>
-    <w:lsdException w:name="Colorful List" w:semiHidden="0" w:uiPriority="72" w:unhideWhenUsed="0"/>
-    <w:lsdException w:name="Colorful Grid" w:semiHidden="0" w:uiPriority="73" w:unhideWhenUsed="0"/>
-    <w:lsdException w:name="Light Shading Accent 1" w:semiHidden="0" w:uiPriority="60" w:unhideWhenUsed="0"/>
-    <w:lsdException w:name="Light List Accent 1" w:semiHidden="0" w:uiPriority="61" w:unhideWhenUsed="0"/>
-    <w:lsdException w:name="Light Grid Accent 1" w:semiHidden="0" w:uiPriority="62" w:unhideWhenUsed="0"/>
-    <w:lsdException w:name="Medium Shading 1 Accent 1" w:semiHidden="0" w:uiPriority="63" w:unhideWhenUsed="0"/>
-    <w:lsdException w:name="Medium Shading 2 Accent 1" w:semiHidden="0" w:uiPriority="64" w:unhideWhenUsed="0"/>
-    <w:lsdException w:name="Medium List 1 Accent 1" w:semiHidden="0" w:uiPriority="65" w:unhideWhenUsed="0"/>
-    <w:lsdException w:name="Revision" w:unhideWhenUsed="0"/>
-    <w:lsdException w:name="List Paragraph" w:semiHidden="0" w:uiPriority="34" w:unhideWhenUsed="0" w:qFormat="1"/>
-    <w:lsdException w:name="Quote" w:semiHidden="0" w:uiPriority="29" w:unhideWhenUsed="0" w:qFormat="1"/>
-    <w:lsdException w:name="Intense Quote" w:semiHidden="0" w:uiPriority="30" w:unhideWhenUsed="0" w:qFormat="1"/>
-    <w:lsdException w:name="Medium List 2 Accent 1" w:semiHidden="0" w:uiPriority="66" w:unhideWhenUsed="0"/>
-    <w:lsdException w:name="Medium Grid 1 Accent 1" w:semiHidden="0" w:uiPriority="67" w:unhideWhenUsed="0"/>
-    <w:lsdException w:name="Medium Grid 2 Accent 1" w:semiHidden="0" w:uiPriority="68" w:unhideWhenUsed="0"/>
-    <w:lsdException w:name="Medium Grid 3 Accent 1" w:semiHidden="0" w:uiPriority="69" w:unhideWhenUsed="0"/>
-    <w:lsdException w:name="Dark List Accent 1" w:semiHidden="0" w:uiPriority="70" w:unhideWhenUsed="0"/>
-    <w:lsdException w:name="Colorful Shading Accent 1" w:semiHidden="0" w:uiPriority="71" w:unhideWhenUsed="0"/>
-    <w:lsdException w:name="Colorful List Accent 1" w:semiHidden="0" w:uiPriority="72" w:unhideWhenUsed="0"/>
-    <w:lsdException w:name="Colorful Grid Accent 1" w:semiHidden="0" w:uiPriority="73" w:unhideWhenUsed="0"/>
-    <w:lsdException w:name="Light Shading Accent 2" w:semiHidden="0" w:uiPriority="60" w:unhideWhenUsed="0"/>
-    <w:lsdException w:name="Light List Accent 2" w:semiHidden="0" w:uiPriority="61" w:unhideWhenUsed="0"/>
-    <w:lsdException w:name="Light Grid Accent 2" w:semiHidden="0" w:uiPriority="62" w:unhideWhenUsed="0"/>
-    <w:lsdException w:name="Medium Shading 1 Accent 2" w:semiHidden="0" w:uiPriority="63" w:unhideWhenUsed="0"/>
-    <w:lsdException w:name="Medium Shading 2 Accent 2" w:semiHidden="0" w:uiPriority="64" w:unhideWhenUsed="0"/>
-    <w:lsdException w:name="Medium List 1 Accent 2" w:semiHidden="0" w:uiPriority="65" w:unhideWhenUsed="0"/>
-    <w:lsdException w:name="Medium List 2 Accent 2" w:semiHidden="0" w:uiPriority="66" w:unhideWhenUsed="0"/>
-    <w:lsdException w:name="Medium Grid 1 Accent 2" w:semiHidden="0" w:uiPriority="67" w:unhideWhenUsed="0"/>
-    <w:lsdException w:name="Medium Grid 2 Accent 2" w:semiHidden="0" w:uiPriority="68" w:unhideWhenUsed="0"/>
-    <w:lsdException w:name="Medium Grid 3 Accent 2" w:semiHidden="0" w:uiPriority="69" w:unhideWhenUsed="0"/>
-    <w:lsdException w:name="Dark List Accent 2" w:semiHidden="0" w:uiPriority="70" w:unhideWhenUsed="0"/>
-    <w:lsdException w:name="Colorful Shading Accent 2" w:semiHidden="0" w:uiPriority="71" w:unhideWhenUsed="0"/>
-    <w:lsdException w:name="Colorful List Accent 2" w:semiHidden="0" w:uiPriority="72" w:unhideWhenUsed="0"/>
-    <w:lsdException w:name="Colorful Grid Accent 2" w:semiHidden="0" w:uiPriority="73" w:unhideWhenUsed="0"/>
-    <w:lsdException w:name="Light Shading Accent 3" w:semiHidden="0" w:uiPriority="60" w:unhideWhenUsed="0"/>
-    <w:lsdException w:name="Light List Accent 3" w:semiHidden="0" w:uiPriority="61" w:unhideWhenUsed="0"/>
-    <w:lsdException w:name="Light Grid Accent 3" w:semiHidden="0" w:uiPriority="62" w:unhideWhenUsed="0"/>
-    <w:lsdException w:name="Medium Shading 1 Accent 3" w:semiHidden="0" w:uiPriority="63" w:unhideWhenUsed="0"/>
-    <w:lsdException w:name="Medium Shading 2 Accent 3" w:semiHidden="0" w:uiPriority="64" w:unhideWhenUsed="0"/>
-    <w:lsdException w:name="Medium List 1 Accent 3" w:semiHidden="0" w:uiPriority="65" w:unhideWhenUsed="0"/>
-    <w:lsdException w:name="Medium List 2 Accent 3" w:semiHidden="0" w:uiPriority="66" w:unhideWhenUsed="0"/>
-    <w:lsdException w:name="Medium Grid 1 Accent 3" w:semiHidden="0" w:uiPriority="67" w:unhideWhenUsed="0"/>
-    <w:lsdException w:name="Medium Grid 2 Accent 3" w:semiHidden="0" w:uiPriority="68" w:unhideWhenUsed="0"/>
-    <w:lsdException w:name="Medium Grid 3 Accent 3" w:semiHidden="0" w:uiPriority="69" w:unhideWhenUsed="0"/>
-    <w:lsdException w:name="Dark List Accent 3" w:semiHidden="0" w:uiPriority="70" w:unhideWhenUsed="0"/>
-    <w:lsdException w:name="Colorful Shading Accent 3" w:semiHidden="0" w:uiPriority="71" w:unhideWhenUsed="0"/>
-    <w:lsdException w:name="Colorful List Accent 3" w:semiHidden="0" w:uiPriority="72" w:unhideWhenUsed="0"/>
-    <w:lsdException w:name="Colorful Grid Accent 3" w:semiHidden="0" w:uiPriority="73" w:unhideWhenUsed="0"/>
-    <w:lsdException w:name="Light Shading Accent 4" w:semiHidden="0" w:uiPriority="60" w:unhideWhenUsed="0"/>
-    <w:lsdException w:name="Light List Accent 4" w:semiHidden="0" w:uiPriority="61" w:unhideWhenUsed="0"/>
-    <w:lsdException w:name="Light Grid Accent 4" w:semiHidden="0" w:uiPriority="62" w:unhideWhenUsed="0"/>
-    <w:lsdException w:name="Medium Shading 1 Accent 4" w:semiHidden="0" w:uiPriority="63" w:unhideWhenUsed="0"/>
-    <w:lsdException w:name="Medium Shading 2 Accent 4" w:semiHidden="0" w:uiPriority="64" w:unhideWhenUsed="0"/>
-    <w:lsdException w:name="Medium List 1 Accent 4" w:semiHidden="0" w:uiPriority="65" w:unhideWhenUsed="0"/>
-    <w:lsdException w:name="Medium List 2 Accent 4" w:semiHidden="0" w:uiPriority="66" w:unhideWhenUsed="0"/>
-    <w:lsdException w:name="Medium Grid 1 Accent 4" w:semiHidden="0" w:uiPriority="67" w:unhideWhenUsed="0"/>
-    <w:lsdException w:name="Medium Grid 2 Accent 4" w:semiHidden="0" w:uiPriority="68" w:unhideWhenUsed="0"/>
-    <w:lsdException w:name="Medium Grid 3 Accent 4" w:semiHidden="0" w:uiPriority="69" w:unhideWhenUsed="0"/>
-    <w:lsdException w:name="Dark List Accent 4" w:semiHidden="0" w:uiPriority="70" w:unhideWhenUsed="0"/>
-    <w:lsdException w:name="Colorful Shading Accent 4" w:semiHidden="0" w:uiPriority="71" w:unhideWhenUsed="0"/>
-    <w:lsdException w:name="Colorful List Accent 4" w:semiHidden="0" w:uiPriority="72" w:unhideWhenUsed="0"/>
-    <w:lsdException w:name="Colorful Grid Accent 4" w:semiHidden="0" w:uiPriority="73" w:unhideWhenUsed="0"/>
-    <w:lsdException w:name="Light Shading Accent 5" w:semiHidden="0" w:uiPriority="60" w:unhideWhenUsed="0"/>
-    <w:lsdException w:name="Light List Accent 5" w:semiHidden="0" w:uiPriority="61" w:unhideWhenUsed="0"/>
-    <w:lsdException w:name="Light Grid Accent 5" w:semiHidden="0" w:uiPriority="62" w:unhideWhenUsed="0"/>
-    <w:lsdException w:name="Medium Shading 1 Accent 5" w:semiHidden="0" w:uiPriority="63" w:unhideWhenUsed="0"/>
-    <w:lsdException w:name="Medium Shading 2 Accent 5" w:semiHidden="0" w:uiPriority="64" w:unhideWhenUsed="0"/>
-    <w:lsdException w:name="Medium List 1 Accent 5" w:semiHidden="0" w:uiPriority="65" w:unhideWhenUsed="0"/>
-    <w:lsdException w:name="Medium List 2 Accent 5" w:semiHidden="0" w:uiPriority="66" w:unhideWhenUsed="0"/>
-    <w:lsdException w:name="Medium Grid 1 Accent 5" w:semiHidden="0" w:uiPriority="67" w:unhideWhenUsed="0"/>
-    <w:lsdException w:name="Medium Grid 2 Accent 5" w:semiHidden="0" w:uiPriority="68" w:unhideWhenUsed="0"/>
-    <w:lsdException w:name="Medium Grid 3 Accent 5" w:semiHidden="0" w:uiPriority="69" w:unhideWhenUsed="0"/>
-    <w:lsdException w:name="Dark List Accent 5" w:semiHidden="0" w:uiPriority="70" w:unhideWhenUsed="0"/>
-    <w:lsdException w:name="Colorful Shading Accent 5" w:semiHidden="0" w:uiPriority="71" w:unhideWhenUsed="0"/>
-    <w:lsdException w:name="Colorful List Accent 5" w:semiHidden="0" w:uiPriority="72" w:unhideWhenUsed="0"/>
-    <w:lsdException w:name="Colorful Grid Accent 5" w:semiHidden="0" w:uiPriority="73" w:unhideWhenUsed="0"/>
-    <w:lsdException w:name="Light Shading Accent 6" w:semiHidden="0" w:uiPriority="60" w:unhideWhenUsed="0"/>
-    <w:lsdException w:name="Light List Accent 6" w:semiHidden="0" w:uiPriority="61" w:unhideWhenUsed="0"/>
-    <w:lsdException w:name="Light Grid Accent 6" w:semiHidden="0" w:uiPriority="62" w:unhideWhenUsed="0"/>
-    <w:lsdException w:name="Medium Shading 1 Accent 6" w:semiHidden="0" w:uiPriority="63" w:unhideWhenUsed="0"/>
-    <w:lsdException w:name="Medium Shading 2 Accent 6" w:semiHidden="0" w:uiPriority="64" w:unhideWhenUsed="0"/>
-    <w:lsdException w:name="Medium List 1 Accent 6" w:semiHidden="0" w:uiPriority="65" w:unhideWhenUsed="0"/>
-    <w:lsdException w:name="Medium List 2 Accent 6" w:semiHidden="0" w:uiPriority="66" w:unhideWhenUsed="0"/>
-    <w:lsdException w:name="Medium Grid 1 Accent 6" w:semiHidden="0" w:uiPriority="67" w:unhideWhenUsed="0"/>
-    <w:lsdException w:name="Medium Grid 2 Accent 6" w:semiHidden="0" w:uiPriority="68" w:unhideWhenUsed="0"/>
-    <w:lsdException w:name="Medium Grid 3 Accent 6" w:semiHidden="0" w:uiPriority="69" w:unhideWhenUsed="0"/>
-    <w:lsdException w:name="Dark List Accent 6" w:semiHidden="0" w:uiPriority="70" w:unhideWhenUsed="0"/>
-    <w:lsdException w:name="Colorful Shading Accent 6" w:semiHidden="0" w:uiPriority="71" w:unhideWhenUsed="0"/>
-    <w:lsdException w:name="Colorful List Accent 6" w:semiHidden="0" w:uiPriority="72" w:unhideWhenUsed="0"/>
-    <w:lsdException w:name="Colorful Grid Accent 6" w:semiHidden="0" w:uiPriority="73" w:unhideWhenUsed="0"/>
-    <w:lsdException w:name="Subtle Emphasis" w:semiHidden="0" w:uiPriority="19" w:unhideWhenUsed="0" w:qFormat="1"/>
-    <w:lsdException w:name="Intense Emphasis" w:semiHidden="0" w:uiPriority="21" w:unhideWhenUsed="0" w:qFormat="1"/>
-    <w:lsdException w:name="Subtle Reference" w:semiHidden="0" w:uiPriority="31" w:unhideWhenUsed="0" w:qFormat="1"/>
-    <w:lsdException w:name="Intense Reference" w:semiHidden="0" w:uiPriority="32" w:unhideWhenUsed="0" w:qFormat="1"/>
-    <w:lsdException w:name="Book Title" w:semiHidden="0" w:uiPriority="33" w:unhideWhenUsed="0" w:qFormat="1"/>
-    <w:lsdException w:name="Bibliography" w:uiPriority="37"/>
-    <w:lsdException w:name="TOC Heading" w:uiPriority="39" w:qFormat="1"/>
-  </w:latentStyles>
-  <w:style w:type="paragraph" w:default="1" w:styleId="Normal">
-    <w:name w:val="Normal"/>
-    <w:qFormat/>
-  </w:style>
-  <w:style w:type="paragraph" w:styleId="Heading1">
-    <w:name w:val="heading 1"/>
-    <w:basedOn w:val="Normal"/>
-    <w:next w:val="Normal"/>
-    <w:link w:val="Heading1Char"/>
-    <w:uiPriority w:val="9"/>
-    <w:qFormat/>
-    <w:rsid w:val="00A27653"/>
-    <w:pPr>
-      <w:keepNext/>
-      <w:keepLines/>
-      <w:spacing w:before="240" w:after="0"/>
-      <w:outlineLvl w:val="0"/>
-    </w:pPr>
-    <w:rPr>
-      <w:rFonts w:asciiTheme="majorHAnsi" w:eastAsiaTheme="majorEastAsia" w:hAnsiTheme="majorHAnsi" w:cstheme="majorBidi"/>
-      <w:color w:val="2E74B5" w:themeColor="accent1" w:themeShade="BF"/>
-      <w:sz w:val="32"/>
-      <w:szCs w:val="32"/>
-    </w:rPr>
-  </w:style>
-  <w:style w:type="paragraph" w:styleId="Heading2">
-    <w:name w:val="heading 2"/>
-    <w:basedOn w:val="Normal"/>
-    <w:next w:val="Normal"/>
-    <w:link w:val="Heading2Char"/>
-    <w:uiPriority w:val="9"/>
-    <w:unhideWhenUsed/>
-    <w:qFormat/>
-    <w:rsid w:val="00B73BB7"/>
-    <w:pPr>
-      <w:keepNext/>
-      <w:keepLines/>
-      <w:spacing w:before="40" w:after="0"/>
-      <w:outlineLvl w:val="1"/>
-    </w:pPr>
-    <w:rPr>
-      <w:rFonts w:asciiTheme="majorHAnsi" w:eastAsiaTheme="majorEastAsia" w:hAnsiTheme="majorHAnsi" w:cstheme="majorBidi"/>
-      <w:color w:val="2E74B5" w:themeColor="accent1" w:themeShade="BF"/>
-      <w:sz w:val="26"/>
-      <w:szCs w:val="26"/>
-    </w:rPr>
-  </w:style>
-  <w:style w:type="paragraph" w:styleId="Heading3">
-    <w:name w:val="heading 3"/>
-    <w:basedOn w:val="Normal"/>
-    <w:next w:val="Normal"/>
-    <w:link w:val="Heading3Char"/>
-    <w:uiPriority w:val="9"/>
-    <w:unhideWhenUsed/>
-    <w:qFormat/>
-    <w:rsid w:val="00960033"/>
-    <w:pPr>
-      <w:keepNext/>
-      <w:keepLines/>
-      <w:spacing w:before="200" w:after="0"/>
-      <w:outlineLvl w:val="2"/>
-    </w:pPr>
-    <w:rPr>
-      <w:rFonts w:asciiTheme="majorHAnsi" w:eastAsiaTheme="majorEastAsia" w:hAnsiTheme="majorHAnsi" w:cstheme="majorBidi"/>
-      <w:b/>
-      <w:bCs/>
-      <w:color w:val="5B9BD5" w:themeColor="accent1"/>
-    </w:rPr>
-  </w:style>
-  <w:style w:type="character" w:default="1" w:styleId="DefaultParagraphFont">
-    <w:name w:val="Default Paragraph Font"/>
-    <w:uiPriority w:val="1"/>
-    <w:semiHidden/>
-    <w:unhideWhenUsed/>
-  </w:style>
-  <w:style w:type="table" w:default="1" w:styleId="TableNormal">
-    <w:name w:val="Normal Table"/>
-    <w:uiPriority w:val="99"/>
-    <w:semiHidden/>
-    <w:unhideWhenUsed/>
-    <w:tblPr>
-      <w:tblInd w:w="0" w:type="dxa"/>
-      <w:tblCellMar>
-        <w:top w:w="0" w:type="dxa"/>
-        <w:left w:w="108" w:type="dxa"/>
-        <w:bottom w:w="0" w:type="dxa"/>
-        <w:right w:w="108" w:type="dxa"/>
-      </w:tblCellMar>
-    </w:tblPr>
-  </w:style>
-  <w:style w:type="numbering" w:default="1" w:styleId="NoList">
-    <w:name w:val="No List"/>
-    <w:uiPriority w:val="99"/>
-    <w:semiHidden/>
-    <w:unhideWhenUsed/>
-  </w:style>
-  <w:style w:type="paragraph" w:styleId="NoSpacing">
-    <w:name w:val="No Spacing"/>
-    <w:link w:val="NoSpacingChar"/>
-    <w:uiPriority w:val="1"/>
-    <w:qFormat/>
-    <w:rsid w:val="0006410E"/>
-    <w:pPr>
-      <w:spacing w:after="0" w:line="240" w:lineRule="auto"/>
-    </w:pPr>
-    <w:rPr>
-      <w:rFonts w:eastAsiaTheme="minorEastAsia"/>
-      <w:lang w:val="en-US"/>
-    </w:rPr>
-  </w:style>
-  <w:style w:type="character" w:customStyle="1" w:styleId="NoSpacingChar">
-    <w:name w:val="No Spacing Char"/>
-    <w:basedOn w:val="DefaultParagraphFont"/>
-    <w:link w:val="NoSpacing"/>
-    <w:uiPriority w:val="1"/>
-    <w:rsid w:val="0006410E"/>
-    <w:rPr>
-      <w:rFonts w:eastAsiaTheme="minorEastAsia"/>
-      <w:lang w:val="en-US"/>
-    </w:rPr>
-  </w:style>
-  <w:style w:type="character" w:customStyle="1" w:styleId="Heading1Char">
-    <w:name w:val="Heading 1 Char"/>
-    <w:basedOn w:val="DefaultParagraphFont"/>
-    <w:link w:val="Heading1"/>
-    <w:uiPriority w:val="9"/>
-    <w:rsid w:val="00A27653"/>
-    <w:rPr>
-      <w:rFonts w:asciiTheme="majorHAnsi" w:eastAsiaTheme="majorEastAsia" w:hAnsiTheme="majorHAnsi" w:cstheme="majorBidi"/>
-      <w:color w:val="2E74B5" w:themeColor="accent1" w:themeShade="BF"/>
-      <w:sz w:val="32"/>
-      <w:szCs w:val="32"/>
-    </w:rPr>
-  </w:style>
-  <w:style w:type="paragraph" w:styleId="Caption">
-    <w:name w:val="caption"/>
-    <w:basedOn w:val="Normal"/>
-    <w:next w:val="Normal"/>
-    <w:uiPriority w:val="35"/>
-    <w:unhideWhenUsed/>
-    <w:qFormat/>
-    <w:rsid w:val="00F92077"/>
-    <w:pPr>
-      <w:spacing w:after="200" w:line="240" w:lineRule="auto"/>
-    </w:pPr>
-    <w:rPr>
-      <w:i/>
-      <w:iCs/>
-      <w:color w:val="44546A" w:themeColor="text2"/>
-      <w:sz w:val="18"/>
-      <w:szCs w:val="18"/>
-    </w:rPr>
-  </w:style>
-  <w:style w:type="character" w:customStyle="1" w:styleId="Heading2Char">
-    <w:name w:val="Heading 2 Char"/>
-    <w:basedOn w:val="DefaultParagraphFont"/>
-    <w:link w:val="Heading2"/>
-    <w:uiPriority w:val="9"/>
-    <w:rsid w:val="00B73BB7"/>
-    <w:rPr>
-      <w:rFonts w:asciiTheme="majorHAnsi" w:eastAsiaTheme="majorEastAsia" w:hAnsiTheme="majorHAnsi" w:cstheme="majorBidi"/>
-      <w:color w:val="2E74B5" w:themeColor="accent1" w:themeShade="BF"/>
-      <w:sz w:val="26"/>
-      <w:szCs w:val="26"/>
-    </w:rPr>
-  </w:style>
-  <w:style w:type="paragraph" w:styleId="ListParagraph">
-    <w:name w:val="List Paragraph"/>
-    <w:basedOn w:val="Normal"/>
-    <w:uiPriority w:val="34"/>
-    <w:qFormat/>
-    <w:rsid w:val="00663AF7"/>
-    <w:pPr>
-      <w:ind w:left="720"/>
-      <w:contextualSpacing/>
-    </w:pPr>
-  </w:style>
-  <w:style w:type="paragraph" w:styleId="TOCHeading">
-    <w:name w:val="TOC Heading"/>
-    <w:basedOn w:val="Heading1"/>
-    <w:next w:val="Normal"/>
-    <w:uiPriority w:val="39"/>
-    <w:unhideWhenUsed/>
-    <w:qFormat/>
-    <w:rsid w:val="00C24692"/>
-    <w:pPr>
-      <w:outlineLvl w:val="9"/>
-    </w:pPr>
-    <w:rPr>
-      <w:lang w:val="en-US"/>
-    </w:rPr>
-  </w:style>
-  <w:style w:type="paragraph" w:styleId="TOC1">
-    <w:name w:val="toc 1"/>
-    <w:basedOn w:val="Normal"/>
-    <w:next w:val="Normal"/>
-    <w:autoRedefine/>
-    <w:uiPriority w:val="39"/>
-    <w:unhideWhenUsed/>
-    <w:rsid w:val="00E831D6"/>
-    <w:pPr>
-      <w:tabs>
-        <w:tab w:val="right" w:leader="dot" w:pos="9016"/>
-      </w:tabs>
-      <w:spacing w:after="100"/>
-    </w:pPr>
-    <w:rPr>
-      <w:rFonts w:ascii="Century Gothic" w:hAnsi="Century Gothic"/>
-      <w:noProof/>
-    </w:rPr>
-  </w:style>
-  <w:style w:type="paragraph" w:styleId="TOC2">
-    <w:name w:val="toc 2"/>
-    <w:basedOn w:val="Normal"/>
-    <w:next w:val="Normal"/>
-    <w:autoRedefine/>
-    <w:uiPriority w:val="39"/>
-    <w:unhideWhenUsed/>
-    <w:rsid w:val="00E831D6"/>
-    <w:pPr>
-      <w:tabs>
-        <w:tab w:val="right" w:leader="dot" w:pos="9016"/>
-      </w:tabs>
-      <w:spacing w:after="100"/>
-      <w:ind w:left="220"/>
-    </w:pPr>
-    <w:rPr>
-      <w:rFonts w:ascii="Century Gothic" w:hAnsi="Century Gothic"/>
-      <w:noProof/>
-    </w:rPr>
-  </w:style>
-  <w:style w:type="character" w:styleId="Hyperlink">
-    <w:name w:val="Hyperlink"/>
-    <w:basedOn w:val="DefaultParagraphFont"/>
-    <w:uiPriority w:val="99"/>
-    <w:unhideWhenUsed/>
-    <w:rsid w:val="00C24692"/>
-    <w:rPr>
-      <w:color w:val="0563C1" w:themeColor="hyperlink"/>
-      <w:u w:val="single"/>
-    </w:rPr>
-  </w:style>
-  <w:style w:type="paragraph" w:styleId="BalloonText">
-    <w:name w:val="Balloon Text"/>
-    <w:basedOn w:val="Normal"/>
-    <w:link w:val="BalloonTextChar"/>
-    <w:uiPriority w:val="99"/>
-    <w:semiHidden/>
-    <w:unhideWhenUsed/>
-    <w:rsid w:val="00B403A7"/>
-    <w:pPr>
-      <w:spacing w:after="0" w:line="240" w:lineRule="auto"/>
-    </w:pPr>
-    <w:rPr>
-      <w:rFonts w:ascii="Tahoma" w:hAnsi="Tahoma" w:cs="Tahoma"/>
-      <w:sz w:val="16"/>
-      <w:szCs w:val="16"/>
-    </w:rPr>
-  </w:style>
-  <w:style w:type="character" w:customStyle="1" w:styleId="BalloonTextChar">
-    <w:name w:val="Balloon Text Char"/>
-    <w:basedOn w:val="DefaultParagraphFont"/>
-    <w:link w:val="BalloonText"/>
-    <w:uiPriority w:val="99"/>
-    <w:semiHidden/>
-    <w:rsid w:val="00B403A7"/>
-    <w:rPr>
-      <w:rFonts w:ascii="Tahoma" w:hAnsi="Tahoma" w:cs="Tahoma"/>
-      <w:sz w:val="16"/>
-      <w:szCs w:val="16"/>
-    </w:rPr>
-  </w:style>
-  <w:style w:type="paragraph" w:styleId="Header">
-    <w:name w:val="header"/>
-    <w:basedOn w:val="Normal"/>
-    <w:link w:val="HeaderChar"/>
-    <w:uiPriority w:val="99"/>
-    <w:unhideWhenUsed/>
-    <w:rsid w:val="00E641EE"/>
-    <w:pPr>
-      <w:tabs>
-        <w:tab w:val="center" w:pos="4680"/>
-        <w:tab w:val="right" w:pos="9360"/>
-      </w:tabs>
-      <w:spacing w:after="0" w:line="240" w:lineRule="auto"/>
-    </w:pPr>
-  </w:style>
-  <w:style w:type="character" w:customStyle="1" w:styleId="HeaderChar">
-    <w:name w:val="Header Char"/>
-    <w:basedOn w:val="DefaultParagraphFont"/>
-    <w:link w:val="Header"/>
-    <w:uiPriority w:val="99"/>
-    <w:rsid w:val="00E641EE"/>
-  </w:style>
-  <w:style w:type="paragraph" w:styleId="Footer">
-    <w:name w:val="footer"/>
-    <w:basedOn w:val="Normal"/>
-    <w:link w:val="FooterChar"/>
-    <w:uiPriority w:val="99"/>
-    <w:unhideWhenUsed/>
-    <w:rsid w:val="00E641EE"/>
-    <w:pPr>
-      <w:tabs>
-        <w:tab w:val="center" w:pos="4680"/>
-        <w:tab w:val="right" w:pos="9360"/>
-      </w:tabs>
-      <w:spacing w:after="0" w:line="240" w:lineRule="auto"/>
-    </w:pPr>
-  </w:style>
-  <w:style w:type="character" w:customStyle="1" w:styleId="FooterChar">
-    <w:name w:val="Footer Char"/>
-    <w:basedOn w:val="DefaultParagraphFont"/>
-    <w:link w:val="Footer"/>
-    <w:uiPriority w:val="99"/>
-    <w:rsid w:val="00E641EE"/>
-  </w:style>
-  <w:style w:type="character" w:customStyle="1" w:styleId="Heading3Char">
-    <w:name w:val="Heading 3 Char"/>
-    <w:basedOn w:val="DefaultParagraphFont"/>
-    <w:link w:val="Heading3"/>
-    <w:uiPriority w:val="9"/>
-    <w:rsid w:val="00960033"/>
-    <w:rPr>
-      <w:rFonts w:asciiTheme="majorHAnsi" w:eastAsiaTheme="majorEastAsia" w:hAnsiTheme="majorHAnsi" w:cstheme="majorBidi"/>
-      <w:b/>
-      <w:bCs/>
-      <w:color w:val="5B9BD5" w:themeColor="accent1"/>
-    </w:rPr>
-  </w:style>
-  <w:style w:type="paragraph" w:styleId="Bibliography">
-    <w:name w:val="Bibliography"/>
-    <w:basedOn w:val="Normal"/>
-    <w:next w:val="Normal"/>
-    <w:uiPriority w:val="37"/>
-    <w:unhideWhenUsed/>
-    <w:rsid w:val="00960033"/>
-  </w:style>
-  <w:style w:type="paragraph" w:styleId="TOC3">
-    <w:name w:val="toc 3"/>
-    <w:basedOn w:val="Normal"/>
-    <w:next w:val="Normal"/>
-    <w:autoRedefine/>
-    <w:uiPriority w:val="39"/>
-    <w:unhideWhenUsed/>
-    <w:rsid w:val="00960033"/>
-    <w:pPr>
-      <w:spacing w:after="100"/>
-      <w:ind w:left="440"/>
-    </w:pPr>
-  </w:style>
-</w:styles>
-</file>
-
-<file path=word/stylesWithEffects.xml><?xml version="1.0" encoding="utf-8"?>
-<w:styles xmlns:wpc="http://schemas.microsoft.com/office/word/2010/wordprocessingCanvas" xmlns:mc="http://schemas.openxmlformats.org/markup-compatibility/2006" xmlns:o="urn:schemas-microsoft-com:office:office" xmlns:r="http://schemas.openxmlformats.org/officeDocument/2006/relationships" xmlns:m="http://schemas.openxmlformats.org/officeDocument/2006/math" xmlns:v="urn:schemas-microsoft-com:vml" xmlns:wp14="http://schemas.microsoft.com/office/word/2010/wordprocessingDrawing" xmlns:wp="http://schemas.openxmlformats.org/drawingml/2006/wordprocessingDrawing" xmlns:w10="urn:schemas-microsoft-com:office:word" xmlns:w="http://schemas.openxmlformats.org/wordprocessingml/2006/main" xmlns:w14="http://schemas.microsoft.com/office/word/2010/wordml" xmlns:wpg="http://schemas.microsoft.com/office/word/2010/wordprocessingGroup" xmlns:wpi="http://schemas.microsoft.com/office/word/2010/wordprocessingInk" xmlns:wne="http://schemas.microsoft.com/office/word/2006/wordml" xmlns:wps="http://schemas.microsoft.com/office/word/2010/wordprocessingShape" mc:Ignorable="w14 wp14">
-  <w:docDefaults>
-    <w:rPrDefault>
-      <w:rPr>
-        <w:rFonts w:asciiTheme="minorHAnsi" w:eastAsiaTheme="minorHAnsi" w:hAnsiTheme="minorHAnsi" w:cstheme="minorBidi"/>
-        <w:sz w:val="22"/>
-        <w:szCs w:val="22"/>
-        <w:lang w:val="en-ZA" w:eastAsia="en-US" w:bidi="ar-SA"/>
-      </w:rPr>
-    </w:rPrDefault>
-    <w:pPrDefault>
-      <w:pPr>
-        <w:spacing w:after="160" w:line="259" w:lineRule="auto"/>
-      </w:pPr>
-    </w:pPrDefault>
-  </w:docDefaults>
-  <w:latentStyles w:defLockedState="0" w:defUIPriority="99" w:defSemiHidden="1" w:defUnhideWhenUsed="1" w:defQFormat="0" w:count="267">
-    <w:lsdException w:name="Normal" w:semiHidden="0" w:uiPriority="0" w:unhideWhenUsed="0" w:qFormat="1"/>
-    <w:lsdException w:name="heading 1" w:semiHidden="0" w:uiPriority="9" w:unhideWhenUsed="0" w:qFormat="1"/>
-    <w:lsdException w:name="heading 2" w:uiPriority="9" w:qFormat="1"/>
-    <w:lsdException w:name="heading 3" w:uiPriority="9" w:qFormat="1"/>
-    <w:lsdException w:name="heading 4" w:uiPriority="9" w:qFormat="1"/>
-    <w:lsdException w:name="heading 5" w:uiPriority="9" w:qFormat="1"/>
-    <w:lsdException w:name="heading 6" w:uiPriority="9" w:qFormat="1"/>
-    <w:lsdException w:name="heading 7" w:uiPriority="9" w:qFormat="1"/>
-    <w:lsdException w:name="heading 8" w:uiPriority="9" w:qFormat="1"/>
-    <w:lsdException w:name="heading 9" w:uiPriority="9" w:qFormat="1"/>
-    <w:lsdException w:name="toc 1" w:uiPriority="39"/>
-    <w:lsdException w:name="toc 2" w:uiPriority="39"/>
-    <w:lsdException w:name="toc 3" w:uiPriority="39"/>
-    <w:lsdException w:name="toc 4" w:uiPriority="39"/>
-    <w:lsdException w:name="toc 5" w:uiPriority="39"/>
-    <w:lsdException w:name="toc 6" w:uiPriority="39"/>
-    <w:lsdException w:name="toc 7" w:uiPriority="39"/>
-    <w:lsdException w:name="toc 8" w:uiPriority="39"/>
-    <w:lsdException w:name="toc 9" w:uiPriority="39"/>
-    <w:lsdException w:name="caption" w:uiPriority="35" w:qFormat="1"/>
-    <w:lsdException w:name="Title" w:semiHidden="0" w:uiPriority="10" w:unhideWhenUsed="0" w:qFormat="1"/>
-    <w:lsdException w:name="Default Paragraph Font" w:uiPriority="1"/>
-    <w:lsdException w:name="Subtitle" w:semiHidden="0" w:uiPriority="11" w:unhideWhenUsed="0" w:qFormat="1"/>
-    <w:lsdException w:name="Strong" w:semiHidden="0" w:uiPriority="22" w:unhideWhenUsed="0" w:qFormat="1"/>
-    <w:lsdException w:name="Emphasis" w:semiHidden="0" w:uiPriority="20" w:unhideWhenUsed="0" w:qFormat="1"/>
-    <w:lsdException w:name="Table Grid" w:semiHidden="0" w:uiPriority="39" w:unhideWhenUsed="0"/>
-    <w:lsdException w:name="Placeholder Text" w:unhideWhenUsed="0"/>
-    <w:lsdException w:name="No Spacing" w:semiHidden="0" w:uiPriority="1" w:unhideWhenUsed="0" w:qFormat="1"/>
-    <w:lsdException w:name="Light Shading" w:semiHidden="0" w:uiPriority="60" w:unhideWhenUsed="0"/>
-    <w:lsdException w:name="Light List" w:semiHidden="0" w:uiPriority="61" w:unhideWhenUsed="0"/>
-    <w:lsdException w:name="Light Grid" w:semiHidden="0" w:uiPriority="62" w:unhideWhenUsed="0"/>
-    <w:lsdException w:name="Medium Shading 1" w:semiHidden="0" w:uiPriority="63" w:unhideWhenUsed="0"/>
-    <w:lsdException w:name="Medium Shading 2" w:semiHidden="0" w:uiPriority="64" w:unhideWhenUsed="0"/>
-    <w:lsdException w:name="Medium List 1" w:semiHidden="0" w:uiPriority="65" w:unhideWhenUsed="0"/>
-    <w:lsdException w:name="Medium List 2" w:semiHidden="0" w:uiPriority="66" w:unhideWhenUsed="0"/>
-    <w:lsdException w:name="Medium Grid 1" w:semiHidden="0" w:uiPriority="67" w:unhideWhenUsed="0"/>
-    <w:lsdException w:name="Medium Grid 2" w:semiHidden="0" w:uiPriority="68" w:unhideWhenUsed="0"/>
-    <w:lsdException w:name="Medium Grid 3" w:semiHidden="0" w:uiPriority="69" w:unhideWhenUsed="0"/>
-    <w:lsdException w:name="Dark List" w:semiHidden="0" w:uiPriority="70" w:unhideWhenUsed="0"/>
-    <w:lsdException w:name="Colorful Shading" w:semiHidden="0" w:uiPriority="71" w:unhideWhenUsed="0"/>
-    <w:lsdException w:name="Colorful List" w:semiHidden="0" w:uiPriority="72" w:unhideWhenUsed="0"/>
-    <w:lsdException w:name="Colorful Grid" w:semiHidden="0" w:uiPriority="73" w:unhideWhenUsed="0"/>
-    <w:lsdException w:name="Light Shading Accent 1" w:semiHidden="0" w:uiPriority="60" w:unhideWhenUsed="0"/>
-    <w:lsdException w:name="Light List Accent 1" w:semiHidden="0" w:uiPriority="61" w:unhideWhenUsed="0"/>
-    <w:lsdException w:name="Light Grid Accent 1" w:semiHidden="0" w:uiPriority="62" w:unhideWhenUsed="0"/>
-    <w:lsdException w:name="Medium Shading 1 Accent 1" w:semiHidden="0" w:uiPriority="63" w:unhideWhenUsed="0"/>
-    <w:lsdException w:name="Medium Shading 2 Accent 1" w:semiHidden="0" w:uiPriority="64" w:unhideWhenUsed="0"/>
-    <w:lsdException w:name="Medium List 1 Accent 1" w:semiHidden="0" w:uiPriority="65" w:unhideWhenUsed="0"/>
-    <w:lsdException w:name="Revision" w:unhideWhenUsed="0"/>
-    <w:lsdException w:name="List Paragraph" w:semiHidden="0" w:uiPriority="34" w:unhideWhenUsed="0" w:qFormat="1"/>
-    <w:lsdException w:name="Quote" w:semiHidden="0" w:uiPriority="29" w:unhideWhenUsed="0" w:qFormat="1"/>
-    <w:lsdException w:name="Intense Quote" w:semiHidden="0" w:uiPriority="30" w:unhideWhenUsed="0" w:qFormat="1"/>
-    <w:lsdException w:name="Medium List 2 Accent 1" w:semiHidden="0" w:uiPriority="66" w:unhideWhenUsed="0"/>
-    <w:lsdException w:name="Medium Grid 1 Accent 1" w:semiHidden="0" w:uiPriority="67" w:unhideWhenUsed="0"/>
-    <w:lsdException w:name="Medium Grid 2 Accent 1" w:semiHidden="0" w:uiPriority="68" w:unhideWhenUsed="0"/>
-    <w:lsdException w:name="Medium Grid 3 Accent 1" w:semiHidden="0" w:uiPriority="69" w:unhideWhenUsed="0"/>
-    <w:lsdException w:name="Dark List Accent 1" w:semiHidden="0" w:uiPriority="70" w:unhideWhenUsed="0"/>
-    <w:lsdException w:name="Colorful Shading Accent 1" w:semiHidden="0" w:uiPriority="71" w:unhideWhenUsed="0"/>
-    <w:lsdException w:name="Colorful List Accent 1" w:semiHidden="0" w:uiPriority="72" w:unhideWhenUsed="0"/>
-    <w:lsdException w:name="Colorful Grid Accent 1" w:semiHidden="0" w:uiPriority="73" w:unhideWhenUsed="0"/>
-    <w:lsdException w:name="Light Shading Accent 2" w:semiHidden="0" w:uiPriority="60" w:unhideWhenUsed="0"/>
-    <w:lsdException w:name="Light List Accent 2" w:semiHidden="0" w:uiPriority="61" w:unhideWhenUsed="0"/>
-    <w:lsdException w:name="Light Grid Accent 2" w:semiHidden="0" w:uiPriority="62" w:unhideWhenUsed="0"/>
-    <w:lsdException w:name="Medium Shading 1 Accent 2" w:semiHidden="0" w:uiPriority="63" w:unhideWhenUsed="0"/>
-    <w:lsdException w:name="Medium Shading 2 Accent 2" w:semiHidden="0" w:uiPriority="64" w:unhideWhenUsed="0"/>
-    <w:lsdException w:name="Medium List 1 Accent 2" w:semiHidden="0" w:uiPriority="65" w:unhideWhenUsed="0"/>
-    <w:lsdException w:name="Medium List 2 Accent 2" w:semiHidden="0" w:uiPriority="66" w:unhideWhenUsed="0"/>
-    <w:lsdException w:name="Medium Grid 1 Accent 2" w:semiHidden="0" w:uiPriority="67" w:unhideWhenUsed="0"/>
-    <w:lsdException w:name="Medium Grid 2 Accent 2" w:semiHidden="0" w:uiPriority="68" w:unhideWhenUsed="0"/>
-    <w:lsdException w:name="Medium Grid 3 Accent 2" w:semiHidden="0" w:uiPriority="69" w:unhideWhenUsed="0"/>
-    <w:lsdException w:name="Dark List Accent 2" w:semiHidden="0" w:uiPriority="70" w:unhideWhenUsed="0"/>
-    <w:lsdException w:name="Colorful Shading Accent 2" w:semiHidden="0" w:uiPriority="71" w:unhideWhenUsed="0"/>
-    <w:lsdException w:name="Colorful List Accent 2" w:semiHidden="0" w:uiPriority="72" w:unhideWhenUsed="0"/>
-    <w:lsdException w:name="Colorful Grid Accent 2" w:semiHidden="0" w:uiPriority="73" w:unhideWhenUsed="0"/>
-    <w:lsdException w:name="Light Shading Accent 3" w:semiHidden="0" w:uiPriority="60" w:unhideWhenUsed="0"/>
-    <w:lsdException w:name="Light List Accent 3" w:semiHidden="0" w:uiPriority="61" w:unhideWhenUsed="0"/>
-    <w:lsdException w:name="Light Grid Accent 3" w:semiHidden="0" w:uiPriority="62" w:unhideWhenUsed="0"/>
-    <w:lsdException w:name="Medium Shading 1 Accent 3" w:semiHidden="0" w:uiPriority="63" w:unhideWhenUsed="0"/>
-    <w:lsdException w:name="Medium Shading 2 Accent 3" w:semiHidden="0" w:uiPriority="64" w:unhideWhenUsed="0"/>
-    <w:lsdException w:name="Medium List 1 Accent 3" w:semiHidden="0" w:uiPriority="65" w:unhideWhenUsed="0"/>
-    <w:lsdException w:name="Medium List 2 Accent 3" w:semiHidden="0" w:uiPriority="66" w:unhideWhenUsed="0"/>
-    <w:lsdException w:name="Medium Grid 1 Accent 3" w:semiHidden="0" w:uiPriority="67" w:unhideWhenUsed="0"/>
-    <w:lsdException w:name="Medium Grid 2 Accent 3" w:semiHidden="0" w:uiPriority="68" w:unhideWhenUsed="0"/>
-    <w:lsdException w:name="Medium Grid 3 Accent 3" w:semiHidden="0" w:uiPriority="69" w:unhideWhenUsed="0"/>
-    <w:lsdException w:name="Dark List Accent 3" w:semiHidden="0" w:uiPriority="70" w:unhideWhenUsed="0"/>
-    <w:lsdException w:name="Colorful Shading Accent 3" w:semiHidden="0" w:uiPriority="71" w:unhideWhenUsed="0"/>
-    <w:lsdException w:name="Colorful List Accent 3" w:semiHidden="0" w:uiPriority="72" w:unhideWhenUsed="0"/>
-    <w:lsdException w:name="Colorful Grid Accent 3" w:semiHidden="0" w:uiPriority="73" w:unhideWhenUsed="0"/>
-    <w:lsdException w:name="Light Shading Accent 4" w:semiHidden="0" w:uiPriority="60" w:unhideWhenUsed="0"/>
-    <w:lsdException w:name="Light List Accent 4" w:semiHidden="0" w:uiPriority="61" w:unhideWhenUsed="0"/>
-    <w:lsdException w:name="Light Grid Accent 4" w:semiHidden="0" w:uiPriority="62" w:unhideWhenUsed="0"/>
-    <w:lsdException w:name="Medium Shading 1 Accent 4" w:semiHidden="0" w:uiPriority="63" w:unhideWhenUsed="0"/>
-    <w:lsdException w:name="Medium Shading 2 Accent 4" w:semiHidden="0" w:uiPriority="64" w:unhideWhenUsed="0"/>
-    <w:lsdException w:name="Medium List 1 Accent 4" w:semiHidden="0" w:uiPriority="65" w:unhideWhenUsed="0"/>
-    <w:lsdException w:name="Medium List 2 Accent 4" w:semiHidden="0" w:uiPriority="66" w:unhideWhenUsed="0"/>
-    <w:lsdException w:name="Medium Grid 1 Accent 4" w:semiHidden="0" w:uiPriority="67" w:unhideWhenUsed="0"/>
-    <w:lsdException w:name="Medium Grid 2 Accent 4" w:semiHidden="0" w:uiPriority="68" w:unhideWhenUsed="0"/>
-    <w:lsdException w:name="Medium Grid 3 Accent 4" w:semiHidden="0" w:uiPriority="69" w:unhideWhenUsed="0"/>
-    <w:lsdException w:name="Dark List Accent 4" w:semiHidden="0" w:uiPriority="70" w:unhideWhenUsed="0"/>
-    <w:lsdException w:name="Colorful Shading Accent 4" w:semiHidden="0" w:uiPriority="71" w:unhideWhenUsed="0"/>
-    <w:lsdException w:name="Colorful List Accent 4" w:semiHidden="0" w:uiPriority="72" w:unhideWhenUsed="0"/>
-    <w:lsdException w:name="Colorful Grid Accent 4" w:semiHidden="0" w:uiPriority="73" w:unhideWhenUsed="0"/>
-    <w:lsdException w:name="Light Shading Accent 5" w:semiHidden="0" w:uiPriority="60" w:unhideWhenUsed="0"/>
-    <w:lsdException w:name="Light List Accent 5" w:semiHidden="0" w:uiPriority="61" w:unhideWhenUsed="0"/>
-    <w:lsdException w:name="Light Grid Accent 5" w:semiHidden="0" w:uiPriority="62" w:unhideWhenUsed="0"/>
-    <w:lsdException w:name="Medium Shading 1 Accent 5" w:semiHidden="0" w:uiPriority="63" w:unhideWhenUsed="0"/>
-    <w:lsdException w:name="Medium Shading 2 Accent 5" w:semiHidden="0" w:uiPriority="64" w:unhideWhenUsed="0"/>
-    <w:lsdException w:name="Medium List 1 Accent 5" w:semiHidden="0" w:uiPriority="65" w:unhideWhenUsed="0"/>
-    <w:lsdException w:name="Medium List 2 Accent 5" w:semiHidden="0" w:uiPriority="66" w:unhideWhenUsed="0"/>
-    <w:lsdException w:name="Medium Grid 1 Accent 5" w:semiHidden="0" w:uiPriority="67" w:unhideWhenUsed="0"/>
-    <w:lsdException w:name="Medium Grid 2 Accent 5" w:semiHidden="0" w:uiPriority="68" w:unhideWhenUsed="0"/>
-    <w:lsdException w:name="Medium Grid 3 Accent 5" w:semiHidden="0" w:uiPriority="69" w:unhideWhenUsed="0"/>
-    <w:lsdException w:name="Dark List Accent 5" w:semiHidden="0" w:uiPriority="70" w:unhideWhenUsed="0"/>
-    <w:lsdException w:name="Colorful Shading Accent 5" w:semiHidden="0" w:uiPriority="71" w:unhideWhenUsed="0"/>
-    <w:lsdException w:name="Colorful List Accent 5" w:semiHidden="0" w:uiPriority="72" w:unhideWhenUsed="0"/>
-    <w:lsdException w:name="Colorful Grid Accent 5" w:semiHidden="0" w:uiPriority="73" w:unhideWhenUsed="0"/>
-    <w:lsdException w:name="Light Shading Accent 6" w:semiHidden="0" w:uiPriority="60" w:unhideWhenUsed="0"/>
-    <w:lsdException w:name="Light List Accent 6" w:semiHidden="0" w:uiPriority="61" w:unhideWhenUsed="0"/>
-    <w:lsdException w:name="Light Grid Accent 6" w:semiHidden="0" w:uiPriority="62" w:unhideWhenUsed="0"/>
-    <w:lsdException w:name="Medium Shading 1 Accent 6" w:semiHidden="0" w:uiPriority="63" w:unhideWhenUsed="0"/>
-    <w:lsdException w:name="Medium Shading 2 Accent 6" w:semiHidden="0" w:uiPriority="64" w:unhideWhenUsed="0"/>
-    <w:lsdException w:name="Medium List 1 Accent 6" w:semiHidden="0" w:uiPriority="65" w:unhideWhenUsed="0"/>
-    <w:lsdException w:name="Medium List 2 Accent 6" w:semiHidden="0" w:uiPriority="66" w:unhideWhenUsed="0"/>
-    <w:lsdException w:name="Medium Grid 1 Accent 6" w:semiHidden="0" w:uiPriority="67" w:unhideWhenUsed="0"/>
-    <w:lsdException w:name="Medium Grid 2 Accent 6" w:semiHidden="0" w:uiPriority="68" w:unhideWhenUsed="0"/>
-    <w:lsdException w:name="Medium Grid 3 Accent 6" w:semiHidden="0" w:uiPriority="69" w:unhideWhenUsed="0"/>
-    <w:lsdException w:name="Dark List Accent 6" w:semiHidden="0" w:uiPriority="70" w:unhideWhenUsed="0"/>
-    <w:lsdException w:name="Colorful Shading Accent 6" w:semiHidden="0" w:uiPriority="71" w:unhideWhenUsed="0"/>
-    <w:lsdException w:name="Colorful List Accent 6" w:semiHidden="0" w:uiPriority="72" w:unhideWhenUsed="0"/>
-    <w:lsdException w:name="Colorful Grid Accent 6" w:semiHidden="0" w:uiPriority="73" w:unhideWhenUsed="0"/>
-    <w:lsdException w:name="Subtle Emphasis" w:semiHidden="0" w:uiPriority="19" w:unhideWhenUsed="0" w:qFormat="1"/>
-    <w:lsdException w:name="Intense Emphasis" w:semiHidden="0" w:uiPriority="21" w:unhideWhenUsed="0" w:qFormat="1"/>
-    <w:lsdException w:name="Subtle Reference" w:semiHidden="0" w:uiPriority="31" w:unhideWhenUsed="0" w:qFormat="1"/>
-    <w:lsdException w:name="Intense Reference" w:semiHidden="0" w:uiPriority="32" w:unhideWhenUsed="0" w:qFormat="1"/>
-    <w:lsdException w:name="Book Title" w:semiHidden="0" w:uiPriority="33" w:unhideWhenUsed="0" w:qFormat="1"/>
-    <w:lsdException w:name="Bibliography" w:uiPriority="37"/>
-    <w:lsdException w:name="TOC Heading" w:uiPriority="39" w:qFormat="1"/>
+  <w:latentStyles w:defLockedState="0" w:defUIPriority="99" w:defSemiHidden="0" w:defUnhideWhenUsed="0" w:defQFormat="0" w:count="372">
+    <w:lsdException w:name="Normal" w:uiPriority="0" w:qFormat="1"/>
+    <w:lsdException w:name="heading 1" w:uiPriority="9" w:qFormat="1"/>
+    <w:lsdException w:name="heading 2" w:semiHidden="1" w:uiPriority="9" w:unhideWhenUsed="1" w:qFormat="1"/>
+    <w:lsdException w:name="heading 3" w:semiHidden="1" w:uiPriority="9" w:unhideWhenUsed="1" w:qFormat="1"/>
+    <w:lsdException w:name="heading 4" w:semiHidden="1" w:uiPriority="9" w:unhideWhenUsed="1" w:qFormat="1"/>
+    <w:lsdException w:name="heading 5" w:semiHidden="1" w:uiPriority="9" w:unhideWhenUsed="1" w:qFormat="1"/>
+    <w:lsdException w:name="heading 6" w:semiHidden="1" w:uiPriority="9" w:unhideWhenUsed="1" w:qFormat="1"/>
+    <w:lsdException w:name="heading 7" w:semiHidden="1" w:uiPriority="9" w:unhideWhenUsed="1" w:qFormat="1"/>
+    <w:lsdException w:name="heading 8" w:semiHidden="1" w:uiPriority="9" w:unhideWhenUsed="1" w:qFormat="1"/>
+    <w:lsdException w:name="heading 9" w:semiHidden="1" w:uiPriority="9" w:unhideWhenUsed="1" w:qFormat="1"/>
+    <w:lsdException w:name="index 1" w:semiHidden="1" w:unhideWhenUsed="1"/>
+    <w:lsdException w:name="index 2" w:semiHidden="1" w:unhideWhenUsed="1"/>
+    <w:lsdException w:name="index 3" w:semiHidden="1" w:unhideWhenUsed="1"/>
+    <w:lsdException w:name="index 4" w:semiHidden="1" w:unhideWhenUsed="1"/>
+    <w:lsdException w:name="index 5" w:semiHidden="1" w:unhideWhenUsed="1"/>
+    <w:lsdException w:name="index 6" w:semiHidden="1" w:unhideWhenUsed="1"/>
+    <w:lsdException w:name="index 7" w:semiHidden="1" w:unhideWhenUsed="1"/>
+    <w:lsdException w:name="index 8" w:semiHidden="1" w:unhideWhenUsed="1"/>
+    <w:lsdException w:name="index 9" w:semiHidden="1" w:unhideWhenUsed="1"/>
+    <w:lsdException w:name="toc 1" w:semiHidden="1" w:uiPriority="39" w:unhideWhenUsed="1"/>
+    <w:lsdException w:name="toc 2" w:semiHidden="1" w:uiPriority="39" w:unhideWhenUsed="1"/>
+    <w:lsdException w:name="toc 3" w:semiHidden="1" w:uiPriority="39" w:unhideWhenUsed="1"/>
+    <w:lsdException w:name="toc 4" w:semiHidden="1" w:uiPriority="39" w:unhideWhenUsed="1"/>
+    <w:lsdException w:name="toc 5" w:semiHidden="1" w:uiPriority="39" w:unhideWhenUsed="1"/>
+    <w:lsdException w:name="toc 6" w:semiHidden="1" w:uiPriority="39" w:unhideWhenUsed="1"/>
+    <w:lsdException w:name="toc 7" w:semiHidden="1" w:uiPriority="39" w:unhideWhenUsed="1"/>
+    <w:lsdException w:name="toc 8" w:semiHidden="1" w:uiPriority="39" w:unhideWhenUsed="1"/>
+    <w:lsdException w:name="toc 9" w:semiHidden="1" w:uiPriority="39" w:unhideWhenUsed="1"/>
+    <w:lsdException w:name="Normal Indent" w:semiHidden="1" w:unhideWhenUsed="1"/>
+    <w:lsdException w:name="footnote text" w:semiHidden="1" w:unhideWhenUsed="1"/>
+    <w:lsdException w:name="annotation text" w:semiHidden="1" w:unhideWhenUsed="1"/>
+    <w:lsdException w:name="header" w:semiHidden="1" w:unhideWhenUsed="1"/>
+    <w:lsdException w:name="footer" w:semiHidden="1" w:unhideWhenUsed="1"/>
+    <w:lsdException w:name="index heading" w:semiHidden="1" w:unhideWhenUsed="1"/>
+    <w:lsdException w:name="caption" w:semiHidden="1" w:uiPriority="35" w:unhideWhenUsed="1" w:qFormat="1"/>
+    <w:lsdException w:name="table of figures" w:semiHidden="1" w:unhideWhenUsed="1"/>
+    <w:lsdException w:name="envelope address" w:semiHidden="1" w:unhideWhenUsed="1"/>
+    <w:lsdException w:name="envelope return" w:semiHidden="1" w:unhideWhenUsed="1"/>
+    <w:lsdException w:name="footnote reference" w:semiHidden="1" w:unhideWhenUsed="1"/>
+    <w:lsdException w:name="annotation reference" w:semiHidden="1" w:unhideWhenUsed="1"/>
+    <w:lsdException w:name="line number" w:semiHidden="1" w:unhideWhenUsed="1"/>
+    <w:lsdException w:name="page number" w:semiHidden="1" w:unhideWhenUsed="1"/>
+    <w:lsdException w:name="endnote reference" w:semiHidden="1" w:unhideWhenUsed="1"/>
+    <w:lsdException w:name="endnote text" w:semiHidden="1" w:unhideWhenUsed="1"/>
+    <w:lsdException w:name="table of authorities" w:semiHidden="1" w:unhideWhenUsed="1"/>
+    <w:lsdException w:name="macro" w:semiHidden="1" w:unhideWhenUsed="1"/>
+    <w:lsdException w:name="toa heading" w:semiHidden="1" w:unhideWhenUsed="1"/>
+    <w:lsdException w:name="List" w:semiHidden="1" w:unhideWhenUsed="1"/>
+    <w:lsdException w:name="List Bullet" w:semiHidden="1" w:unhideWhenUsed="1"/>
+    <w:lsdException w:name="List Number" w:semiHidden="1" w:unhideWhenUsed="1"/>
+    <w:lsdException w:name="List 2" w:semiHidden="1" w:unhideWhenUsed="1"/>
+    <w:lsdException w:name="List 3" w:semiHidden="1" w:unhideWhenUsed="1"/>
+    <w:lsdException w:name="List 4" w:semiHidden="1" w:unhideWhenUsed="1"/>
+    <w:lsdException w:name="List 5" w:semiHidden="1" w:unhideWhenUsed="1"/>
+    <w:lsdException w:name="List Bullet 2" w:semiHidden="1" w:unhideWhenUsed="1"/>
+    <w:lsdException w:name="List Bullet 3" w:semiHidden="1" w:unhideWhenUsed="1"/>
+    <w:lsdException w:name="List Bullet 4" w:semiHidden="1" w:unhideWhenUsed="1"/>
+    <w:lsdException w:name="List Bullet 5" w:semiHidden="1" w:unhideWhenUsed="1"/>
+    <w:lsdException w:name="List Number 2" w:semiHidden="1" w:unhideWhenUsed="1"/>
+    <w:lsdException w:name="List Number 3" w:semiHidden="1" w:unhideWhenUsed="1"/>
+    <w:lsdException w:name="List Number 4" w:semiHidden="1" w:unhideWhenUsed="1"/>
+    <w:lsdException w:name="List Number 5" w:semiHidden="1" w:unhideWhenUsed="1"/>
+    <w:lsdException w:name="Title" w:uiPriority="10" w:qFormat="1"/>
+    <w:lsdException w:name="Closing" w:semiHidden="1" w:unhideWhenUsed="1"/>
+    <w:lsdException w:name="Signature" w:semiHidden="1" w:unhideWhenUsed="1"/>
+    <w:lsdException w:name="Default Paragraph Font" w:semiHidden="1" w:uiPriority="1" w:unhideWhenUsed="1"/>
+    <w:lsdException w:name="Body Text" w:semiHidden="1" w:unhideWhenUsed="1"/>
+    <w:lsdException w:name="Body Text Indent" w:semiHidden="1" w:unhideWhenUsed="1"/>
+    <w:lsdException w:name="List Continue" w:semiHidden="1" w:unhideWhenUsed="1"/>
+    <w:lsdException w:name="List Continue 2" w:semiHidden="1" w:unhideWhenUsed="1"/>
+    <w:lsdException w:name="List Continue 3" w:semiHidden="1" w:unhideWhenUsed="1"/>
+    <w:lsdException w:name="List Continue 4" w:semiHidden="1" w:unhideWhenUsed="1"/>
+    <w:lsdException w:name="List Continue 5" w:semiHidden="1" w:unhideWhenUsed="1"/>
+    <w:lsdException w:name="Message Header" w:semiHidden="1" w:unhideWhenUsed="1"/>
+    <w:lsdException w:name="Subtitle" w:uiPriority="11" w:qFormat="1"/>
+    <w:lsdException w:name="Salutation" w:semiHidden="1" w:unhideWhenUsed="1"/>
+    <w:lsdException w:name="Date" w:semiHidden="1" w:unhideWhenUsed="1"/>
+    <w:lsdException w:name="Body Text First Indent" w:semiHidden="1" w:unhideWhenUsed="1"/>
+    <w:lsdException w:name="Body Text First Indent 2" w:semiHidden="1" w:unhideWhenUsed="1"/>
+    <w:lsdException w:name="Note Heading" w:semiHidden="1" w:unhideWhenUsed="1"/>
+    <w:lsdException w:name="Body Text 2" w:semiHidden="1" w:unhideWhenUsed="1"/>
+    <w:lsdException w:name="Body Text 3" w:semiHidden="1" w:unhideWhenUsed="1"/>
+    <w:lsdException w:name="Body Text Indent 2" w:semiHidden="1" w:unhideWhenUsed="1"/>
+    <w:lsdException w:name="Body Text Indent 3" w:semiHidden="1" w:unhideWhenUsed="1"/>
+    <w:lsdException w:name="Block Text" w:semiHidden="1" w:unhideWhenUsed="1"/>
+    <w:lsdException w:name="Hyperlink" w:semiHidden="1" w:unhideWhenUsed="1"/>
+    <w:lsdException w:name="FollowedHyperlink" w:semiHidden="1" w:unhideWhenUsed="1"/>
+    <w:lsdException w:name="Strong" w:uiPriority="22" w:qFormat="1"/>
+    <w:lsdException w:name="Emphasis" w:uiPriority="20" w:qFormat="1"/>
+    <w:lsdException w:name="Document Map" w:semiHidden="1" w:unhideWhenUsed="1"/>
+    <w:lsdException w:name="Plain Text" w:semiHidden="1" w:unhideWhenUsed="1"/>
+    <w:lsdException w:name="E-mail Signature" w:semiHidden="1" w:unhideWhenUsed="1"/>
+    <w:lsdException w:name="HTML Top of Form" w:semiHidden="1" w:unhideWhenUsed="1"/>
+    <w:lsdException w:name="HTML Bottom of Form" w:semiHidden="1" w:unhideWhenUsed="1"/>
+    <w:lsdException w:name="Normal (Web)" w:semiHidden="1" w:unhideWhenUsed="1"/>
+    <w:lsdException w:name="HTML Acronym" w:semiHidden="1" w:unhideWhenUsed="1"/>
+    <w:lsdException w:name="HTML Address" w:semiHidden="1" w:unhideWhenUsed="1"/>
+    <w:lsdException w:name="HTML Cite" w:semiHidden="1" w:unhideWhenUsed="1"/>
+    <w:lsdException w:name="HTML Code" w:semiHidden="1" w:unhideWhenUsed="1"/>
+    <w:lsdException w:name="HTML Definition" w:semiHidden="1" w:unhideWhenUsed="1"/>
+    <w:lsdException w:name="HTML Keyboard" w:semiHidden="1" w:unhideWhenUsed="1"/>
+    <w:lsdException w:name="HTML Preformatted" w:semiHidden="1" w:unhideWhenUsed="1"/>
+    <w:lsdException w:name="HTML Sample" w:semiHidden="1" w:unhideWhenUsed="1"/>
+    <w:lsdException w:name="HTML Typewriter" w:semiHidden="1" w:unhideWhenUsed="1"/>
+    <w:lsdException w:name="HTML Variable" w:semiHidden="1" w:unhideWhenUsed="1"/>
+    <w:lsdException w:name="Normal Table" w:semiHidden="1" w:unhideWhenUsed="1"/>
+    <w:lsdException w:name="annotation subject" w:semiHidden="1" w:unhideWhenUsed="1"/>
+    <w:lsdException w:name="No List" w:semiHidden="1" w:unhideWhenUsed="1"/>
+    <w:lsdException w:name="Outline List 1" w:semiHidden="1" w:unhideWhenUsed="1"/>
+    <w:lsdException w:name="Outline List 2" w:semiHidden="1" w:unhideWhenUsed="1"/>
+    <w:lsdException w:name="Outline List 3" w:semiHidden="1" w:unhideWhenUsed="1"/>
+    <w:lsdException w:name="Table Simple 1" w:semiHidden="1" w:unhideWhenUsed="1"/>
+    <w:lsdException w:name="Table Simple 2" w:semiHidden="1" w:unhideWhenUsed="1"/>
+    <w:lsdException w:name="Table Simple 3" w:semiHidden="1" w:unhideWhenUsed="1"/>
+    <w:lsdException w:name="Table Classic 1" w:semiHidden="1" w:unhideWhenUsed="1"/>
+    <w:lsdException w:name="Table Classic 2" w:semiHidden="1" w:unhideWhenUsed="1"/>
+    <w:lsdException w:name="Table Classic 3" w:semiHidden="1" w:unhideWhenUsed="1"/>
+    <w:lsdException w:name="Table Classic 4" w:semiHidden="1" w:unhideWhenUsed="1"/>
+    <w:lsdException w:name="Table Colorful 1" w:semiHidden="1" w:unhideWhenUsed="1"/>
+    <w:lsdException w:name="Table Colorful 2" w:semiHidden="1" w:unhideWhenUsed="1"/>
+    <w:lsdException w:name="Table Colorful 3" w:semiHidden="1" w:unhideWhenUsed="1"/>
+    <w:lsdException w:name="Table Columns 1" w:semiHidden="1" w:unhideWhenUsed="1"/>
+    <w:lsdException w:name="Table Columns 2" w:semiHidden="1" w:unhideWhenUsed="1"/>
+    <w:lsdException w:name="Table Columns 3" w:semiHidden="1" w:unhideWhenUsed="1"/>
+    <w:lsdException w:name="Table Columns 4" w:semiHidden="1" w:unhideWhenUsed="1"/>
+    <w:lsdException w:name="Table Columns 5" w:semiHidden="1" w:unhideWhenUsed="1"/>
+    <w:lsdException w:name="Table Grid 1" w:semiHidden="1" w:unhideWhenUsed="1"/>
+    <w:lsdException w:name="Table Grid 2" w:semiHidden="1" w:unhideWhenUsed="1"/>
+    <w:lsdException w:name="Table Grid 3" w:semiHidden="1" w:unhideWhenUsed="1"/>
+    <w:lsdException w:name="Table Grid 4" w:semiHidden="1" w:unhideWhenUsed="1"/>
+    <w:lsdException w:name="Table Grid 5" w:semiHidden="1" w:unhideWhenUsed="1"/>
+    <w:lsdException w:name="Table Grid 6" w:semiHidden="1" w:unhideWhenUsed="1"/>
+    <w:lsdException w:name="Table Grid 7" w:semiHidden="1" w:unhideWhenUsed="1"/>
+    <w:lsdException w:name="Table Grid 8" w:semiHidden="1" w:unhideWhenUsed="1"/>
+    <w:lsdException w:name="Table List 1" w:semiHidden="1" w:unhideWhenUsed="1"/>
+    <w:lsdException w:name="Table List 2" w:semiHidden="1" w:unhideWhenUsed="1"/>
+    <w:lsdException w:name="Table List 3" w:semiHidden="1" w:unhideWhenUsed="1"/>
+    <w:lsdException w:name="Table List 4" w:semiHidden="1" w:unhideWhenUsed="1"/>
+    <w:lsdException w:name="Table List 5" w:semiHidden="1" w:unhideWhenUsed="1"/>
+    <w:lsdException w:name="Table List 6" w:semiHidden="1" w:unhideWhenUsed="1"/>
+    <w:lsdException w:name="Table List 7" w:semiHidden="1" w:unhideWhenUsed="1"/>
+    <w:lsdException w:name="Table List 8" w:semiHidden="1" w:unhideWhenUsed="1"/>
+    <w:lsdException w:name="Table 3D effects 1" w:semiHidden="1" w:unhideWhenUsed="1"/>
+    <w:lsdException w:name="Table 3D effects 2" w:semiHidden="1" w:unhideWhenUsed="1"/>
+    <w:lsdException w:name="Table 3D effects 3" w:semiHidden="1" w:unhideWhenUsed="1"/>
+    <w:lsdException w:name="Table Contemporary" w:semiHidden="1" w:unhideWhenUsed="1"/>
+    <w:lsdException w:name="Table Elegant" w:semiHidden="1" w:unhideWhenUsed="1"/>
+    <w:lsdException w:name="Table Professional" w:semiHidden="1" w:unhideWhenUsed="1"/>
+    <w:lsdException w:name="Table Subtle 1" w:semiHidden="1" w:unhideWhenUsed="1"/>
+    <w:lsdException w:name="Table Subtle 2" w:semiHidden="1" w:unhideWhenUsed="1"/>
+    <w:lsdException w:name="Table Web 1" w:semiHidden="1" w:unhideWhenUsed="1"/>
+    <w:lsdException w:name="Table Web 2" w:semiHidden="1" w:unhideWhenUsed="1"/>
+    <w:lsdException w:name="Table Web 3" w:semiHidden="1" w:unhideWhenUsed="1"/>
+    <w:lsdException w:name="Balloon Text" w:semiHidden="1" w:unhideWhenUsed="1"/>
+    <w:lsdException w:name="Table Grid" w:uiPriority="39"/>
+    <w:lsdException w:name="Table Theme" w:semiHidden="1" w:unhideWhenUsed="1"/>
+    <w:lsdException w:name="Placeholder Text" w:semiHidden="1"/>
+    <w:lsdException w:name="No Spacing" w:uiPriority="1" w:qFormat="1"/>
+    <w:lsdException w:name="Light Shading" w:uiPriority="60"/>
+    <w:lsdException w:name="Light List" w:uiPriority="61"/>
+    <w:lsdException w:name="Light Grid" w:uiPriority="62"/>
+    <w:lsdException w:name="Medium Shading 1" w:uiPriority="63"/>
+    <w:lsdException w:name="Medium Shading 2" w:uiPriority="64"/>
+    <w:lsdException w:name="Medium List 1" w:uiPriority="65"/>
+    <w:lsdException w:name="Medium List 2" w:uiPriority="66"/>
+    <w:lsdException w:name="Medium Grid 1" w:uiPriority="67"/>
+    <w:lsdException w:name="Medium Grid 2" w:uiPriority="68"/>
+    <w:lsdException w:name="Medium Grid 3" w:uiPriority="69"/>
+    <w:lsdException w:name="Dark List" w:uiPriority="70"/>
+    <w:lsdException w:name="Colorful Shading" w:uiPriority="71"/>
+    <w:lsdException w:name="Colorful List" w:uiPriority="72"/>
+    <w:lsdException w:name="Colorful Grid" w:uiPriority="73"/>
+    <w:lsdException w:name="Light Shading Accent 1" w:uiPriority="60"/>
+    <w:lsdException w:name="Light List Accent 1" w:uiPriority="61"/>
+    <w:lsdException w:name="Light Grid Accent 1" w:uiPriority="62"/>
+    <w:lsdException w:name="Medium Shading 1 Accent 1" w:uiPriority="63"/>
+    <w:lsdException w:name="Medium Shading 2 Accent 1" w:uiPriority="64"/>
+    <w:lsdException w:name="Medium List 1 Accent 1" w:uiPriority="65"/>
+    <w:lsdException w:name="Revision" w:semiHidden="1"/>
+    <w:lsdException w:name="List Paragraph" w:uiPriority="34" w:qFormat="1"/>
+    <w:lsdException w:name="Quote" w:uiPriority="29" w:qFormat="1"/>
+    <w:lsdException w:name="Intense Quote" w:uiPriority="30" w:qFormat="1"/>
+    <w:lsdException w:name="Medium List 2 Accent 1" w:uiPriority="66"/>
+    <w:lsdException w:name="Medium Grid 1 Accent 1" w:uiPriority="67"/>
+    <w:lsdException w:name="Medium Grid 2 Accent 1" w:uiPriority="68"/>
+    <w:lsdException w:name="Medium Grid 3 Accent 1" w:uiPriority="69"/>
+    <w:lsdException w:name="Dark List Accent 1" w:uiPriority="70"/>
+    <w:lsdException w:name="Colorful Shading Accent 1" w:uiPriority="71"/>
+    <w:lsdException w:name="Colorful List Accent 1" w:uiPriority="72"/>
+    <w:lsdException w:name="Colorful Grid Accent 1" w:uiPriority="73"/>
+    <w:lsdException w:name="Light Shading Accent 2" w:uiPriority="60"/>
+    <w:lsdException w:name="Light List Accent 2" w:uiPriority="61"/>
+    <w:lsdException w:name="Light Grid Accent 2" w:uiPriority="62"/>
+    <w:lsdException w:name="Medium Shading 1 Accent 2" w:uiPriority="63"/>
+    <w:lsdException w:name="Medium Shading 2 Accent 2" w:uiPriority="64"/>
+    <w:lsdException w:name="Medium List 1 Accent 2" w:uiPriority="65"/>
+    <w:lsdException w:name="Medium List 2 Accent 2" w:uiPriority="66"/>
+    <w:lsdException w:name="Medium Grid 1 Accent 2" w:uiPriority="67"/>
+    <w:lsdException w:name="Medium Grid 2 Accent 2" w:uiPriority="68"/>
+    <w:lsdException w:name="Medium Grid 3 Accent 2" w:uiPriority="69"/>
+    <w:lsdException w:name="Dark List Accent 2" w:uiPriority="70"/>
+    <w:lsdException w:name="Colorful Shading Accent 2" w:uiPriority="71"/>
+    <w:lsdException w:name="Colorful List Accent 2" w:uiPriority="72"/>
+    <w:lsdException w:name="Colorful Grid Accent 2" w:uiPriority="73"/>
+    <w:lsdException w:name="Light Shading Accent 3" w:uiPriority="60"/>
+    <w:lsdException w:name="Light List Accent 3" w:uiPriority="61"/>
+    <w:lsdException w:name="Light Grid Accent 3" w:uiPriority="62"/>
+    <w:lsdException w:name="Medium Shading 1 Accent 3" w:uiPriority="63"/>
+    <w:lsdException w:name="Medium Shading 2 Accent 3" w:uiPriority="64"/>
+    <w:lsdException w:name="Medium List 1 Accent 3" w:uiPriority="65"/>
+    <w:lsdException w:name="Medium List 2 Accent 3" w:uiPriority="66"/>
+    <w:lsdException w:name="Medium Grid 1 Accent 3" w:uiPriority="67"/>
+    <w:lsdException w:name="Medium Grid 2 Accent 3" w:uiPriority="68"/>
+    <w:lsdException w:name="Medium Grid 3 Accent 3" w:uiPriority="69"/>
+    <w:lsdException w:name="Dark List Accent 3" w:uiPriority="70"/>
+    <w:lsdException w:name="Colorful Shading Accent 3" w:uiPriority="71"/>
+    <w:lsdException w:name="Colorful List Accent 3" w:uiPriority="72"/>
+    <w:lsdException w:name="Colorful Grid Accent 3" w:uiPriority="73"/>
+    <w:lsdException w:name="Light Shading Accent 4" w:uiPriority="60"/>
+    <w:lsdException w:name="Light List Accent 4" w:uiPriority="61"/>
+    <w:lsdException w:name="Light Grid Accent 4" w:uiPriority="62"/>
+    <w:lsdException w:name="Medium Shading 1 Accent 4" w:uiPriority="63"/>
+    <w:lsdException w:name="Medium Shading 2 Accent 4" w:uiPriority="64"/>
+    <w:lsdException w:name="Medium List 1 Accent 4" w:uiPriority="65"/>
+    <w:lsdException w:name="Medium List 2 Accent 4" w:uiPriority="66"/>
+    <w:lsdException w:name="Medium Grid 1 Accent 4" w:uiPriority="67"/>
+    <w:lsdException w:name="Medium Grid 2 Accent 4" w:uiPriority="68"/>
+    <w:lsdException w:name="Medium Grid 3 Accent 4" w:uiPriority="69"/>
+    <w:lsdException w:name="Dark List Accent 4" w:uiPriority="70"/>
+    <w:lsdException w:name="Colorful Shading Accent 4" w:uiPriority="71"/>
+    <w:lsdException w:name="Colorful List Accent 4" w:uiPriority="72"/>
+    <w:lsdException w:name="Colorful Grid Accent 4" w:uiPriority="73"/>
+    <w:lsdException w:name="Light Shading Accent 5" w:uiPriority="60"/>
+    <w:lsdException w:name="Light List Accent 5" w:uiPriority="61"/>
+    <w:lsdException w:name="Light Grid Accent 5" w:uiPriority="62"/>
+    <w:lsdException w:name="Medium Shading 1 Accent 5" w:uiPriority="63"/>
+    <w:lsdException w:name="Medium Shading 2 Accent 5" w:uiPriority="64"/>
+    <w:lsdException w:name="Medium List 1 Accent 5" w:uiPriority="65"/>
+    <w:lsdException w:name="Medium List 2 Accent 5" w:uiPriority="66"/>
+    <w:lsdException w:name="Medium Grid 1 Accent 5" w:uiPriority="67"/>
+    <w:lsdException w:name="Medium Grid 2 Accent 5" w:uiPriority="68"/>
+    <w:lsdException w:name="Medium Grid 3 Accent 5" w:uiPriority="69"/>
+    <w:lsdException w:name="Dark List Accent 5" w:uiPriority="70"/>
+    <w:lsdException w:name="Colorful Shading Accent 5" w:uiPriority="71"/>
+    <w:lsdException w:name="Colorful List Accent 5" w:uiPriority="72"/>
+    <w:lsdException w:name="Colorful Grid Accent 5" w:uiPriority="73"/>
+    <w:lsdException w:name="Light Shading Accent 6" w:uiPriority="60"/>
+    <w:lsdException w:name="Light List Accent 6" w:uiPriority="61"/>
+    <w:lsdException w:name="Light Grid Accent 6" w:uiPriority="62"/>
+    <w:lsdException w:name="Medium Shading 1 Accent 6" w:uiPriority="63"/>
+    <w:lsdException w:name="Medium Shading 2 Accent 6" w:uiPriority="64"/>
+    <w:lsdException w:name="Medium List 1 Accent 6" w:uiPriority="65"/>
+    <w:lsdException w:name="Medium List 2 Accent 6" w:uiPriority="66"/>
+    <w:lsdException w:name="Medium Grid 1 Accent 6" w:uiPriority="67"/>
+    <w:lsdException w:name="Medium Grid 2 Accent 6" w:uiPriority="68"/>
+    <w:lsdException w:name="Medium Grid 3 Accent 6" w:uiPriority="69"/>
+    <w:lsdException w:name="Dark List Accent 6" w:uiPriority="70"/>
+    <w:lsdException w:name="Colorful Shading Accent 6" w:uiPriority="71"/>
+    <w:lsdException w:name="Colorful List Accent 6" w:uiPriority="72"/>
+    <w:lsdException w:name="Colorful Grid Accent 6" w:uiPriority="73"/>
+    <w:lsdException w:name="Subtle Emphasis" w:uiPriority="19" w:qFormat="1"/>
+    <w:lsdException w:name="Intense Emphasis" w:uiPriority="21" w:qFormat="1"/>
+    <w:lsdException w:name="Subtle Reference" w:uiPriority="31" w:qFormat="1"/>
+    <w:lsdException w:name="Intense Reference" w:uiPriority="32" w:qFormat="1"/>
+    <w:lsdException w:name="Book Title" w:uiPriority="33" w:qFormat="1"/>
+    <w:lsdException w:name="Bibliography" w:semiHidden="1" w:uiPriority="37" w:unhideWhenUsed="1"/>
+    <w:lsdException w:name="TOC Heading" w:semiHidden="1" w:uiPriority="39" w:unhideWhenUsed="1" w:qFormat="1"/>
+    <w:lsdException w:name="Plain Table 1" w:uiPriority="41"/>
+    <w:lsdException w:name="Plain Table 2" w:uiPriority="42"/>
+    <w:lsdException w:name="Plain Table 3" w:uiPriority="43"/>
+    <w:lsdException w:name="Plain Table 4" w:uiPriority="44"/>
+    <w:lsdException w:name="Plain Table 5" w:uiPriority="45"/>
+    <w:lsdException w:name="Grid Table Light" w:uiPriority="40"/>
+    <w:lsdException w:name="Grid Table 1 Light" w:uiPriority="46"/>
+    <w:lsdException w:name="Grid Table 2" w:uiPriority="47"/>
+    <w:lsdException w:name="Grid Table 3" w:uiPriority="48"/>
+    <w:lsdException w:name="Grid Table 4" w:uiPriority="49"/>
+    <w:lsdException w:name="Grid Table 5 Dark" w:uiPriority="50"/>
+    <w:lsdException w:name="Grid Table 6 Colorful" w:uiPriority="51"/>
+    <w:lsdException w:name="Grid Table 7 Colorful" w:uiPriority="52"/>
+    <w:lsdException w:name="Grid Table 1 Light Accent 1" w:uiPriority="46"/>
+    <w:lsdException w:name="Grid Table 2 Accent 1" w:uiPriority="47"/>
+    <w:lsdException w:name="Grid Table 3 Accent 1" w:uiPriority="48"/>
+    <w:lsdException w:name="Grid Table 4 Accent 1" w:uiPriority="49"/>
+    <w:lsdException w:name="Grid Table 5 Dark Accent 1" w:uiPriority="50"/>
+    <w:lsdException w:name="Grid Table 6 Colorful Accent 1" w:uiPriority="51"/>
+    <w:lsdException w:name="Grid Table 7 Colorful Accent 1" w:uiPriority="52"/>
+    <w:lsdException w:name="Grid Table 1 Light Accent 2" w:uiPriority="46"/>
+    <w:lsdException w:name="Grid Table 2 Accent 2" w:uiPriority="47"/>
+    <w:lsdException w:name="Grid Table 3 Accent 2" w:uiPriority="48"/>
+    <w:lsdException w:name="Grid Table 4 Accent 2" w:uiPriority="49"/>
+    <w:lsdException w:name="Grid Table 5 Dark Accent 2" w:uiPriority="50"/>
+    <w:lsdException w:name="Grid Table 6 Colorful Accent 2" w:uiPriority="51"/>
+    <w:lsdException w:name="Grid Table 7 Colorful Accent 2" w:uiPriority="52"/>
+    <w:lsdException w:name="Grid Table 1 Light Accent 3" w:uiPriority="46"/>
+    <w:lsdException w:name="Grid Table 2 Accent 3" w:uiPriority="47"/>
+    <w:lsdException w:name="Grid Table 3 Accent 3" w:uiPriority="48"/>
+    <w:lsdException w:name="Grid Table 4 Accent 3" w:uiPriority="49"/>
+    <w:lsdException w:name="Grid Table 5 Dark Accent 3" w:uiPriority="50"/>
+    <w:lsdException w:name="Grid Table 6 Colorful Accent 3" w:uiPriority="51"/>
+    <w:lsdException w:name="Grid Table 7 Colorful Accent 3" w:uiPriority="52"/>
+    <w:lsdException w:name="Grid Table 1 Light Accent 4" w:uiPriority="46"/>
+    <w:lsdException w:name="Grid Table 2 Accent 4" w:uiPriority="47"/>
+    <w:lsdException w:name="Grid Table 3 Accent 4" w:uiPriority="48"/>
+    <w:lsdException w:name="Grid Table 4 Accent 4" w:uiPriority="49"/>
+    <w:lsdException w:name="Grid Table 5 Dark Accent 4" w:uiPriority="50"/>
+    <w:lsdException w:name="Grid Table 6 Colorful Accent 4" w:uiPriority="51"/>
+    <w:lsdException w:name="Grid Table 7 Colorful Accent 4" w:uiPriority="52"/>
+    <w:lsdException w:name="Grid Table 1 Light Accent 5" w:uiPriority="46"/>
+    <w:lsdException w:name="Grid Table 2 Accent 5" w:uiPriority="47"/>
+    <w:lsdException w:name="Grid Table 3 Accent 5" w:uiPriority="48"/>
+    <w:lsdException w:name="Grid Table 4 Accent 5" w:uiPriority="49"/>
+    <w:lsdException w:name="Grid Table 5 Dark Accent 5" w:uiPriority="50"/>
+    <w:lsdException w:name="Grid Table 6 Colorful Accent 5" w:uiPriority="51"/>
+    <w:lsdException w:name="Grid Table 7 Colorful Accent 5" w:uiPriority="52"/>
+    <w:lsdException w:name="Grid Table 1 Light Accent 6" w:uiPriority="46"/>
+    <w:lsdException w:name="Grid Table 2 Accent 6" w:uiPriority="47"/>
+    <w:lsdException w:name="Grid Table 3 Accent 6" w:uiPriority="48"/>
+    <w:lsdException w:name="Grid Table 4 Accent 6" w:uiPriority="49"/>
+    <w:lsdException w:name="Grid Table 5 Dark Accent 6" w:uiPriority="50"/>
+    <w:lsdException w:name="Grid Table 6 Colorful Accent 6" w:uiPriority="51"/>
+    <w:lsdException w:name="Grid Table 7 Colorful Accent 6" w:uiPriority="52"/>
+    <w:lsdException w:name="List Table 1 Light" w:uiPriority="46"/>
+    <w:lsdException w:name="List Table 2" w:uiPriority="47"/>
+    <w:lsdException w:name="List Table 3" w:uiPriority="48"/>
+    <w:lsdException w:name="List Table 4" w:uiPriority="49"/>
+    <w:lsdException w:name="List Table 5 Dark" w:uiPriority="50"/>
+    <w:lsdException w:name="List Table 6 Colorful" w:uiPriority="51"/>
+    <w:lsdException w:name="List Table 7 Colorful" w:uiPriority="52"/>
+    <w:lsdException w:name="List Table 1 Light Accent 1" w:uiPriority="46"/>
+    <w:lsdException w:name="List Table 2 Accent 1" w:uiPriority="47"/>
+    <w:lsdException w:name="List Table 3 Accent 1" w:uiPriority="48"/>
+    <w:lsdException w:name="List Table 4 Accent 1" w:uiPriority="49"/>
+    <w:lsdException w:name="List Table 5 Dark Accent 1" w:uiPriority="50"/>
+    <w:lsdException w:name="List Table 6 Colorful Accent 1" w:uiPriority="51"/>
+    <w:lsdException w:name="List Table 7 Colorful Accent 1" w:uiPriority="52"/>
+    <w:lsdException w:name="List Table 1 Light Accent 2" w:uiPriority="46"/>
+    <w:lsdException w:name="List Table 2 Accent 2" w:uiPriority="47"/>
+    <w:lsdException w:name="List Table 3 Accent 2" w:uiPriority="48"/>
+    <w:lsdException w:name="List Table 4 Accent 2" w:uiPriority="49"/>
+    <w:lsdException w:name="List Table 5 Dark Accent 2" w:uiPriority="50"/>
+    <w:lsdException w:name="List Table 6 Colorful Accent 2" w:uiPriority="51"/>
+    <w:lsdException w:name="List Table 7 Colorful Accent 2" w:uiPriority="52"/>
+    <w:lsdException w:name="List Table 1 Light Accent 3" w:uiPriority="46"/>
+    <w:lsdException w:name="List Table 2 Accent 3" w:uiPriority="47"/>
+    <w:lsdException w:name="List Table 3 Accent 3" w:uiPriority="48"/>
+    <w:lsdException w:name="List Table 4 Accent 3" w:uiPriority="49"/>
+    <w:lsdException w:name="List Table 5 Dark Accent 3" w:uiPriority="50"/>
+    <w:lsdException w:name="List Table 6 Colorful Accent 3" w:uiPriority="51"/>
+    <w:lsdException w:name="List Table 7 Colorful Accent 3" w:uiPriority="52"/>
+    <w:lsdException w:name="List Table 1 Light Accent 4" w:uiPriority="46"/>
+    <w:lsdException w:name="List Table 2 Accent 4" w:uiPriority="47"/>
+    <w:lsdException w:name="List Table 3 Accent 4" w:uiPriority="48"/>
+    <w:lsdException w:name="List Table 4 Accent 4" w:uiPriority="49"/>
+    <w:lsdException w:name="List Table 5 Dark Accent 4" w:uiPriority="50"/>
+    <w:lsdException w:name="List Table 6 Colorful Accent 4" w:uiPriority="51"/>
+    <w:lsdException w:name="List Table 7 Colorful Accent 4" w:uiPriority="52"/>
+    <w:lsdException w:name="List Table 1 Light Accent 5" w:uiPriority="46"/>
+    <w:lsdException w:name="List Table 2 Accent 5" w:uiPriority="47"/>
+    <w:lsdException w:name="List Table 3 Accent 5" w:uiPriority="48"/>
+    <w:lsdException w:name="List Table 4 Accent 5" w:uiPriority="49"/>
+    <w:lsdException w:name="List Table 5 Dark Accent 5" w:uiPriority="50"/>
+    <w:lsdException w:name="List Table 6 Colorful Accent 5" w:uiPriority="51"/>
+    <w:lsdException w:name="List Table 7 Colorful Accent 5" w:uiPriority="52"/>
+    <w:lsdException w:name="List Table 1 Light Accent 6" w:uiPriority="46"/>
+    <w:lsdException w:name="List Table 2 Accent 6" w:uiPriority="47"/>
+    <w:lsdException w:name="List Table 3 Accent 6" w:uiPriority="48"/>
+    <w:lsdException w:name="List Table 4 Accent 6" w:uiPriority="49"/>
+    <w:lsdException w:name="List Table 5 Dark Accent 6" w:uiPriority="50"/>
+    <w:lsdException w:name="List Table 6 Colorful Accent 6" w:uiPriority="51"/>
+    <w:lsdException w:name="List Table 7 Colorful Accent 6" w:uiPriority="52"/>
+    <w:lsdException w:name="Mention" w:semiHidden="1" w:unhideWhenUsed="1"/>
   </w:latentStyles>
   <w:style w:type="paragraph" w:default="1" w:styleId="Normal">
     <w:name w:val="Normal"/>
@@ -11674,7 +11364,7 @@
   <a:extraClrSchemeLst/>
   <a:extLst>
     <a:ext uri="{05A4C25C-085E-4340-85A3-A5531E510DB2}">
-      <thm15:themeFamily xmlns:thm15="http://schemas.microsoft.com/office/thememl/2012/main" xmlns="" name="Office Theme" id="{62F939B6-93AF-4DB8-9C6B-D6C7DFDC589F}" vid="{4A3C46E8-61CC-4603-A589-7422A47A8E4A}"/>
+      <thm15:themeFamily xmlns:thm15="http://schemas.microsoft.com/office/thememl/2012/main" name="Office Theme" id="{62F939B6-93AF-4DB8-9C6B-D6C7DFDC589F}" vid="{4A3C46E8-61CC-4603-A589-7422A47A8E4A}"/>
     </a:ext>
   </a:extLst>
 </a:theme>
@@ -11837,7 +11527,7 @@
 </file>
 
 <file path=customXml/itemProps2.xml><?xml version="1.0" encoding="utf-8"?>
-<ds:datastoreItem xmlns:ds="http://schemas.openxmlformats.org/officeDocument/2006/customXml" ds:itemID="{07691772-F557-4BB1-8BD2-E05D5D393A97}">
+<ds:datastoreItem xmlns:ds="http://schemas.openxmlformats.org/officeDocument/2006/customXml" ds:itemID="{8020B8AE-0FC5-4B81-8C21-3D36A9B8C347}">
   <ds:schemaRefs>
     <ds:schemaRef ds:uri="http://schemas.openxmlformats.org/officeDocument/2006/bibliography"/>
   </ds:schemaRefs>

</xml_diff>

<commit_message>
Updated Genetic Algorithm Section
Updated Genetic Algorithm Section to more accurately reflect what has
been done for the GA predicting roughtness.
</commit_message>
<xml_diff>
--- a/Report.docx
+++ b/Report.docx
@@ -5875,7 +5875,19 @@
         <w:rPr>
           <w:rFonts w:ascii="Arial" w:hAnsi="Arial" w:cs="Arial"/>
         </w:rPr>
-        <w:t xml:space="preserve">Ga     Surface digital image </w:t>
+        <w:t xml:space="preserve">Ga     </w:t>
+      </w:r>
+      <w:r>
+        <w:rPr>
+          <w:rFonts w:ascii="Arial" w:hAnsi="Arial" w:cs="Arial"/>
+        </w:rPr>
+        <w:t xml:space="preserve">Average Grey Scale value of </w:t>
+      </w:r>
+      <w:r>
+        <w:rPr>
+          <w:rFonts w:ascii="Arial" w:hAnsi="Arial" w:cs="Arial"/>
+        </w:rPr>
+        <w:t xml:space="preserve">Surface digital image </w:t>
       </w:r>
     </w:p>
     <w:p>
@@ -6345,75 +6357,67 @@
         <w:rPr>
           <w:rFonts w:ascii="Arial" w:hAnsi="Arial" w:cs="Arial"/>
         </w:rPr>
-        <w:t xml:space="preserve">), to predict the corresponding surface roughness </w:t>
-      </w:r>
-      <w:bookmarkStart w:id="5" w:name="_GoBack"/>
+        <w:t xml:space="preserve">), to predict the corresponding surface roughness of a machined surface (mild steel), given its </w:t>
+      </w:r>
+      <w:r>
+        <w:rPr>
+          <w:rFonts w:ascii="Arial" w:hAnsi="Arial" w:cs="Arial"/>
+        </w:rPr>
+        <w:t xml:space="preserve">image and machining parameters. Other goals is to determine which of the two implementations are better and whether or a Genetic Algorithm could be created that outputs possible parameters values, given the required </w:t>
+      </w:r>
+      <w:r>
+        <w:rPr>
+          <w:rFonts w:ascii="Arial" w:hAnsi="Arial" w:cs="Arial"/>
+        </w:rPr>
+        <w:t>roughness</w:t>
+      </w:r>
+      <w:r>
+        <w:rPr>
+          <w:rFonts w:ascii="Arial" w:hAnsi="Arial" w:cs="Arial"/>
+        </w:rPr>
+        <w:t>.</w:t>
+      </w:r>
+    </w:p>
+    <w:p>
+      <w:pPr>
+        <w:pStyle w:val="Heading1"/>
+        <w:jc w:val="both"/>
+        <w:rPr>
+          <w:rFonts w:ascii="Arial" w:hAnsi="Arial" w:cs="Arial"/>
+        </w:rPr>
+      </w:pPr>
+      <w:r>
+        <w:rPr>
+          <w:rFonts w:ascii="Arial" w:hAnsi="Arial" w:cs="Arial"/>
+        </w:rPr>
+        <w:t>3. Theory</w:t>
+      </w:r>
+      <w:bookmarkEnd w:id="4"/>
+    </w:p>
+    <w:p>
+      <w:pPr>
+        <w:jc w:val="both"/>
+        <w:rPr>
+          <w:rFonts w:ascii="Arial" w:hAnsi="Arial" w:cs="Arial"/>
+        </w:rPr>
+      </w:pPr>
+    </w:p>
+    <w:p>
+      <w:pPr>
+        <w:pStyle w:val="Heading2"/>
+        <w:jc w:val="both"/>
+        <w:rPr>
+          <w:rFonts w:ascii="Arial" w:hAnsi="Arial" w:cs="Arial"/>
+        </w:rPr>
+      </w:pPr>
+      <w:bookmarkStart w:id="5" w:name="_Toc469260405"/>
+      <w:r>
+        <w:rPr>
+          <w:rFonts w:ascii="Arial" w:hAnsi="Arial" w:cs="Arial"/>
+        </w:rPr>
+        <w:t>3.1 Surface Roughness</w:t>
+      </w:r>
       <w:bookmarkEnd w:id="5"/>
-      <w:r>
-        <w:rPr>
-          <w:rFonts w:ascii="Arial" w:hAnsi="Arial" w:cs="Arial"/>
-        </w:rPr>
-        <w:t xml:space="preserve">of a machined surface (mild steel), given its </w:t>
-      </w:r>
-      <w:r>
-        <w:rPr>
-          <w:rFonts w:ascii="Arial" w:hAnsi="Arial" w:cs="Arial"/>
-        </w:rPr>
-        <w:t xml:space="preserve">image and machining parameters. Other goals is to determine which of the two implementations are better and whether or a Genetic Algorithm could be created that outputs possible parameters values, given the required </w:t>
-      </w:r>
-      <w:r>
-        <w:rPr>
-          <w:rFonts w:ascii="Arial" w:hAnsi="Arial" w:cs="Arial"/>
-        </w:rPr>
-        <w:t>roughness</w:t>
-      </w:r>
-      <w:r>
-        <w:rPr>
-          <w:rFonts w:ascii="Arial" w:hAnsi="Arial" w:cs="Arial"/>
-        </w:rPr>
-        <w:t>.</w:t>
-      </w:r>
-    </w:p>
-    <w:p>
-      <w:pPr>
-        <w:pStyle w:val="Heading1"/>
-        <w:jc w:val="both"/>
-        <w:rPr>
-          <w:rFonts w:ascii="Arial" w:hAnsi="Arial" w:cs="Arial"/>
-        </w:rPr>
-      </w:pPr>
-      <w:r>
-        <w:rPr>
-          <w:rFonts w:ascii="Arial" w:hAnsi="Arial" w:cs="Arial"/>
-        </w:rPr>
-        <w:t>3. Theory</w:t>
-      </w:r>
-      <w:bookmarkEnd w:id="4"/>
-    </w:p>
-    <w:p>
-      <w:pPr>
-        <w:jc w:val="both"/>
-        <w:rPr>
-          <w:rFonts w:ascii="Arial" w:hAnsi="Arial" w:cs="Arial"/>
-        </w:rPr>
-      </w:pPr>
-    </w:p>
-    <w:p>
-      <w:pPr>
-        <w:pStyle w:val="Heading2"/>
-        <w:jc w:val="both"/>
-        <w:rPr>
-          <w:rFonts w:ascii="Arial" w:hAnsi="Arial" w:cs="Arial"/>
-        </w:rPr>
-      </w:pPr>
-      <w:bookmarkStart w:id="6" w:name="_Toc469260405"/>
-      <w:r>
-        <w:rPr>
-          <w:rFonts w:ascii="Arial" w:hAnsi="Arial" w:cs="Arial"/>
-        </w:rPr>
-        <w:t>3.1 Surface Roughness</w:t>
-      </w:r>
-      <w:bookmarkEnd w:id="6"/>
     </w:p>
     <w:p>
       <w:pPr>
@@ -6806,11 +6810,11 @@
       <w:pPr>
         <w:pStyle w:val="Heading3"/>
       </w:pPr>
-      <w:bookmarkStart w:id="7" w:name="_Toc469260406"/>
+      <w:bookmarkStart w:id="6" w:name="_Toc469260406"/>
       <w:r>
         <w:t>Cutting Speed:</w:t>
       </w:r>
-      <w:bookmarkEnd w:id="7"/>
+      <w:bookmarkEnd w:id="6"/>
     </w:p>
     <w:p>
       <w:pPr>
@@ -6922,11 +6926,11 @@
       <w:pPr>
         <w:pStyle w:val="Heading3"/>
       </w:pPr>
-      <w:bookmarkStart w:id="8" w:name="_Toc469260407"/>
+      <w:bookmarkStart w:id="7" w:name="_Toc469260407"/>
       <w:r>
         <w:t>Feed</w:t>
       </w:r>
-      <w:bookmarkEnd w:id="8"/>
+      <w:bookmarkEnd w:id="7"/>
     </w:p>
     <w:p>
       <w:pPr>
@@ -7363,44 +7367,44 @@
           <w:rFonts w:eastAsiaTheme="minorEastAsia"/>
         </w:rPr>
       </w:pPr>
-      <w:bookmarkStart w:id="9" w:name="_Toc469260408"/>
+      <w:bookmarkStart w:id="8" w:name="_Toc469260408"/>
       <w:r>
         <w:rPr>
           <w:rFonts w:eastAsiaTheme="minorEastAsia"/>
         </w:rPr>
         <w:t>Depth of cut:</w:t>
       </w:r>
+      <w:bookmarkEnd w:id="8"/>
+    </w:p>
+    <w:p>
+      <w:pPr>
+        <w:jc w:val="both"/>
+        <w:rPr>
+          <w:rFonts w:ascii="Arial" w:eastAsiaTheme="minorEastAsia" w:hAnsi="Arial" w:cs="Arial"/>
+        </w:rPr>
+      </w:pPr>
+      <w:r>
+        <w:rPr>
+          <w:rFonts w:ascii="Arial" w:eastAsiaTheme="minorEastAsia" w:hAnsi="Arial" w:cs="Arial"/>
+        </w:rPr>
+        <w:t xml:space="preserve">There are many contrasting theories about whether the depth of the cut increases or decreases the surface roughness. </w:t>
+      </w:r>
+    </w:p>
+    <w:p>
+      <w:pPr>
+        <w:pStyle w:val="Heading3"/>
+        <w:rPr>
+          <w:rFonts w:eastAsiaTheme="minorEastAsia"/>
+        </w:rPr>
+      </w:pPr>
+      <w:bookmarkStart w:id="9" w:name="_Toc469260409"/>
+      <w:r>
+        <w:rPr>
+          <w:rFonts w:eastAsiaTheme="minorEastAsia"/>
+        </w:rPr>
+        <w:t>Interaction between the three parameters:</w:t>
+      </w:r>
       <w:bookmarkEnd w:id="9"/>
-    </w:p>
-    <w:p>
-      <w:pPr>
-        <w:jc w:val="both"/>
-        <w:rPr>
-          <w:rFonts w:ascii="Arial" w:eastAsiaTheme="minorEastAsia" w:hAnsi="Arial" w:cs="Arial"/>
-        </w:rPr>
-      </w:pPr>
-      <w:r>
-        <w:rPr>
-          <w:rFonts w:ascii="Arial" w:eastAsiaTheme="minorEastAsia" w:hAnsi="Arial" w:cs="Arial"/>
-        </w:rPr>
-        <w:t xml:space="preserve">There are many contrasting theories about whether the depth of the cut increases or decreases the surface roughness. </w:t>
-      </w:r>
-    </w:p>
-    <w:p>
-      <w:pPr>
-        <w:pStyle w:val="Heading3"/>
-        <w:rPr>
-          <w:rFonts w:eastAsiaTheme="minorEastAsia"/>
-        </w:rPr>
-      </w:pPr>
-      <w:bookmarkStart w:id="10" w:name="_Toc469260409"/>
-      <w:r>
-        <w:rPr>
-          <w:rFonts w:eastAsiaTheme="minorEastAsia"/>
-        </w:rPr>
-        <w:t>Interaction between the three parameters:</w:t>
-      </w:r>
-      <w:bookmarkEnd w:id="10"/>
     </w:p>
     <w:p>
       <w:pPr>
@@ -7481,13 +7485,31 @@
           <w:rFonts w:ascii="Arial" w:hAnsi="Arial" w:cs="Arial"/>
         </w:rPr>
       </w:pPr>
-      <w:bookmarkStart w:id="11" w:name="_Toc469260410"/>
+      <w:bookmarkStart w:id="10" w:name="_Toc469260410"/>
       <w:r>
         <w:rPr>
           <w:rFonts w:ascii="Arial" w:hAnsi="Arial" w:cs="Arial"/>
         </w:rPr>
         <w:t>3.2 Genetic Algorithm</w:t>
       </w:r>
+      <w:bookmarkEnd w:id="10"/>
+    </w:p>
+    <w:p>
+      <w:pPr>
+        <w:jc w:val="both"/>
+        <w:rPr>
+          <w:rFonts w:ascii="Arial" w:hAnsi="Arial" w:cs="Arial"/>
+        </w:rPr>
+      </w:pPr>
+    </w:p>
+    <w:p>
+      <w:pPr>
+        <w:pStyle w:val="Heading3"/>
+      </w:pPr>
+      <w:bookmarkStart w:id="11" w:name="_Toc469260411"/>
+      <w:r>
+        <w:t>Fitness Function</w:t>
+      </w:r>
       <w:bookmarkEnd w:id="11"/>
     </w:p>
     <w:p>
@@ -7497,84 +7519,17 @@
           <w:rFonts w:ascii="Arial" w:hAnsi="Arial" w:cs="Arial"/>
         </w:rPr>
       </w:pPr>
-    </w:p>
-    <w:p>
-      <w:pPr>
-        <w:pStyle w:val="Heading3"/>
-      </w:pPr>
-      <w:bookmarkStart w:id="12" w:name="_Toc469260411"/>
-      <w:r>
-        <w:t>Fitness Function</w:t>
-      </w:r>
-      <w:bookmarkEnd w:id="12"/>
-    </w:p>
-    <w:p>
-      <w:pPr>
-        <w:jc w:val="both"/>
-        <w:rPr>
-          <w:rFonts w:ascii="Arial" w:hAnsi="Arial" w:cs="Arial"/>
-        </w:rPr>
-      </w:pPr>
-      <w:r>
-        <w:rPr>
-          <w:rFonts w:ascii="Arial" w:hAnsi="Arial" w:cs="Arial"/>
-        </w:rPr>
-        <w:t xml:space="preserve">There are several techniques that could be used to determine the fitness function. One technique that could have been used is regression analysis. Multiple regression analysis is a manner in which one can predict the relationship between the dependent variable and several independent variables. The regression coefficients would then have been determined by making use of the least square method. For the purpose of this assignment however, it was decided to predict the regression coefficients by making use of a genetic algorithm. The regression coefficients were treated like the weights and were thus changed until the results became accurate. </w:t>
-      </w:r>
-      <w:sdt>
-        <w:sdtPr>
-          <w:rPr>
-            <w:rFonts w:ascii="Arial" w:hAnsi="Arial" w:cs="Arial"/>
-          </w:rPr>
-          <w:id w:val="-1716273977"/>
-          <w:citation/>
-        </w:sdtPr>
-        <w:sdtEndPr/>
-        <w:sdtContent>
-          <w:r>
-            <w:rPr>
-              <w:rFonts w:ascii="Arial" w:hAnsi="Arial" w:cs="Arial"/>
-            </w:rPr>
-            <w:fldChar w:fldCharType="begin"/>
-          </w:r>
-          <w:r>
-            <w:rPr>
-              <w:rFonts w:ascii="Arial" w:hAnsi="Arial" w:cs="Arial"/>
-            </w:rPr>
-            <w:instrText xml:space="preserve"> CITATION Jit14 \l 7177 </w:instrText>
-          </w:r>
-          <w:r>
-            <w:rPr>
-              <w:rFonts w:ascii="Arial" w:hAnsi="Arial" w:cs="Arial"/>
-            </w:rPr>
-            <w:fldChar w:fldCharType="separate"/>
-          </w:r>
-          <w:r>
-            <w:rPr>
-              <w:rFonts w:ascii="Arial" w:hAnsi="Arial" w:cs="Arial"/>
-              <w:noProof/>
-            </w:rPr>
-            <w:t>(Jithin Babu. R, 2014)</w:t>
-          </w:r>
-          <w:r>
-            <w:rPr>
-              <w:rFonts w:ascii="Arial" w:hAnsi="Arial" w:cs="Arial"/>
-            </w:rPr>
-            <w:fldChar w:fldCharType="end"/>
-          </w:r>
-        </w:sdtContent>
-      </w:sdt>
-      <w:r>
-        <w:rPr>
-          <w:rFonts w:ascii="Arial" w:hAnsi="Arial" w:cs="Arial"/>
-        </w:rPr>
-        <w:t xml:space="preserve"> </w:t>
-      </w:r>
-      <w:r>
-        <w:rPr>
-          <w:rFonts w:ascii="Arial" w:hAnsi="Arial" w:cs="Arial"/>
-        </w:rPr>
-        <w:t>The formula that was used is:</w:t>
+      <w:r>
+        <w:rPr>
+          <w:rFonts w:ascii="Arial" w:hAnsi="Arial" w:cs="Arial"/>
+        </w:rPr>
+        <w:t xml:space="preserve">There are several techniques that could be used to determine the fitness function. </w:t>
+      </w:r>
+      <w:r>
+        <w:rPr>
+          <w:rFonts w:ascii="Arial" w:hAnsi="Arial" w:cs="Arial"/>
+        </w:rPr>
+        <w:t>Two fitness functions were used to determine what mathematical function will model the relation between the parameters and the roughness. Equation one is a simple combination of the different parameters where equation two adds exponents:</w:t>
       </w:r>
     </w:p>
     <w:p>
@@ -7776,7 +7731,51 @@
             <w:rPr>
               <w:rFonts w:ascii="Cambria Math" w:hAnsi="Cambria Math" w:cs="Arial"/>
             </w:rPr>
-            <m:t>vf+</m:t>
+            <m:t>Ga  …(1)</m:t>
+          </m:r>
+        </m:oMath>
+      </m:oMathPara>
+    </w:p>
+    <w:p>
+      <w:pPr>
+        <w:jc w:val="both"/>
+        <w:rPr>
+          <w:rFonts w:ascii="Arial" w:eastAsiaTheme="minorEastAsia" w:hAnsi="Arial" w:cs="Arial"/>
+        </w:rPr>
+      </w:pPr>
+      <m:oMathPara>
+        <m:oMath>
+          <m:sSub>
+            <m:sSubPr>
+              <m:ctrlPr>
+                <w:rPr>
+                  <w:rFonts w:ascii="Cambria Math" w:hAnsi="Cambria Math" w:cs="Arial"/>
+                  <w:i/>
+                </w:rPr>
+              </m:ctrlPr>
+            </m:sSubPr>
+            <m:e>
+              <m:r>
+                <w:rPr>
+                  <w:rFonts w:ascii="Cambria Math" w:hAnsi="Cambria Math" w:cs="Arial"/>
+                </w:rPr>
+                <m:t>R</m:t>
+              </m:r>
+            </m:e>
+            <m:sub>
+              <m:r>
+                <w:rPr>
+                  <w:rFonts w:ascii="Cambria Math" w:hAnsi="Cambria Math" w:cs="Arial"/>
+                </w:rPr>
+                <m:t>a</m:t>
+              </m:r>
+            </m:sub>
+          </m:sSub>
+          <m:r>
+            <w:rPr>
+              <w:rFonts w:ascii="Cambria Math" w:hAnsi="Cambria Math" w:cs="Arial"/>
+            </w:rPr>
+            <m:t>=</m:t>
           </m:r>
           <m:sSub>
             <m:sSubPr>
@@ -7800,51 +7799,13 @@
                 <w:rPr>
                   <w:rFonts w:ascii="Cambria Math" w:hAnsi="Cambria Math" w:cs="Arial"/>
                 </w:rPr>
-                <m:t>6</m:t>
+                <m:t>1</m:t>
               </m:r>
             </m:sub>
           </m:sSub>
           <m:r>
             <w:rPr>
               <w:rFonts w:ascii="Cambria Math" w:hAnsi="Cambria Math" w:cs="Arial"/>
-            </w:rPr>
-            <m:t>fd+</m:t>
-          </m:r>
-          <m:sSub>
-            <m:sSubPr>
-              <m:ctrlPr>
-                <w:rPr>
-                  <w:rFonts w:ascii="Cambria Math" w:hAnsi="Cambria Math" w:cs="Arial"/>
-                  <w:i/>
-                </w:rPr>
-              </m:ctrlPr>
-            </m:sSubPr>
-            <m:e>
-              <m:r>
-                <w:rPr>
-                  <w:rFonts w:ascii="Cambria Math" w:hAnsi="Cambria Math" w:cs="Arial"/>
-                </w:rPr>
-                <m:t>C</m:t>
-              </m:r>
-            </m:e>
-            <m:sub>
-              <m:r>
-                <w:rPr>
-                  <w:rFonts w:ascii="Cambria Math" w:hAnsi="Cambria Math" w:cs="Arial"/>
-                </w:rPr>
-                <m:t>7</m:t>
-              </m:r>
-            </m:sub>
-          </m:sSub>
-          <m:r>
-            <w:rPr>
-              <w:rFonts w:ascii="Cambria Math" w:hAnsi="Cambria Math" w:cs="Arial"/>
-            </w:rPr>
-            <m:t>vd</m:t>
-          </m:r>
-          <m:r>
-            <w:rPr>
-              <w:rFonts w:ascii="Cambria Math" w:eastAsiaTheme="minorEastAsia" w:hAnsi="Cambria Math" w:cs="Arial"/>
             </w:rPr>
             <m:t>+</m:t>
           </m:r>
@@ -7870,7 +7831,7 @@
                 <w:rPr>
                   <w:rFonts w:ascii="Cambria Math" w:hAnsi="Cambria Math" w:cs="Arial"/>
                 </w:rPr>
-                <m:t>8</m:t>
+                <m:t>2</m:t>
               </m:r>
             </m:sub>
           </m:sSub>
@@ -7892,19 +7853,39 @@
               </m:r>
             </m:e>
             <m:sup>
-              <m:r>
-                <w:rPr>
-                  <w:rFonts w:ascii="Cambria Math" w:hAnsi="Cambria Math" w:cs="Arial"/>
-                </w:rPr>
-                <m:t>2</m:t>
-              </m:r>
+              <m:sSub>
+                <m:sSubPr>
+                  <m:ctrlPr>
+                    <w:rPr>
+                      <w:rFonts w:ascii="Cambria Math" w:hAnsi="Cambria Math" w:cs="Arial"/>
+                      <w:i/>
+                    </w:rPr>
+                  </m:ctrlPr>
+                </m:sSubPr>
+                <m:e>
+                  <m:r>
+                    <w:rPr>
+                      <w:rFonts w:ascii="Cambria Math" w:hAnsi="Cambria Math" w:cs="Arial"/>
+                    </w:rPr>
+                    <m:t>C</m:t>
+                  </m:r>
+                </m:e>
+                <m:sub>
+                  <m:r>
+                    <w:rPr>
+                      <w:rFonts w:ascii="Cambria Math" w:hAnsi="Cambria Math" w:cs="Arial"/>
+                    </w:rPr>
+                    <m:t>6</m:t>
+                  </m:r>
+                </m:sub>
+              </m:sSub>
             </m:sup>
           </m:sSup>
           <m:r>
             <w:rPr>
               <w:rFonts w:ascii="Cambria Math" w:hAnsi="Cambria Math" w:cs="Arial"/>
             </w:rPr>
-            <m:t xml:space="preserve"> </m:t>
+            <m:t>+</m:t>
           </m:r>
           <m:sSub>
             <m:sSubPr>
@@ -7920,7 +7901,7 @@
                 <w:rPr>
                   <w:rFonts w:ascii="Cambria Math" w:hAnsi="Cambria Math" w:cs="Arial"/>
                 </w:rPr>
-                <m:t>+ C</m:t>
+                <m:t>C</m:t>
               </m:r>
             </m:e>
             <m:sub>
@@ -7928,7 +7909,7 @@
                 <w:rPr>
                   <w:rFonts w:ascii="Cambria Math" w:hAnsi="Cambria Math" w:cs="Arial"/>
                 </w:rPr>
-                <m:t>9</m:t>
+                <m:t>3</m:t>
               </m:r>
             </m:sub>
           </m:sSub>
@@ -7950,14 +7931,40 @@
               </m:r>
             </m:e>
             <m:sup>
-              <m:r>
-                <w:rPr>
-                  <w:rFonts w:ascii="Cambria Math" w:hAnsi="Cambria Math" w:cs="Arial"/>
-                </w:rPr>
-                <m:t>2</m:t>
-              </m:r>
+              <m:sSub>
+                <m:sSubPr>
+                  <m:ctrlPr>
+                    <w:rPr>
+                      <w:rFonts w:ascii="Cambria Math" w:hAnsi="Cambria Math" w:cs="Arial"/>
+                      <w:i/>
+                    </w:rPr>
+                  </m:ctrlPr>
+                </m:sSubPr>
+                <m:e>
+                  <m:r>
+                    <w:rPr>
+                      <w:rFonts w:ascii="Cambria Math" w:hAnsi="Cambria Math" w:cs="Arial"/>
+                    </w:rPr>
+                    <m:t>C</m:t>
+                  </m:r>
+                </m:e>
+                <m:sub>
+                  <m:r>
+                    <w:rPr>
+                      <w:rFonts w:ascii="Cambria Math" w:hAnsi="Cambria Math" w:cs="Arial"/>
+                    </w:rPr>
+                    <m:t>7</m:t>
+                  </m:r>
+                </m:sub>
+              </m:sSub>
             </m:sup>
           </m:sSup>
+          <m:r>
+            <w:rPr>
+              <w:rFonts w:ascii="Cambria Math" w:hAnsi="Cambria Math" w:cs="Arial"/>
+            </w:rPr>
+            <m:t>+</m:t>
+          </m:r>
           <m:sSub>
             <m:sSubPr>
               <m:ctrlPr>
@@ -7972,7 +7979,7 @@
                 <w:rPr>
                   <w:rFonts w:ascii="Cambria Math" w:hAnsi="Cambria Math" w:cs="Arial"/>
                 </w:rPr>
-                <m:t>+ C</m:t>
+                <m:t>C</m:t>
               </m:r>
             </m:e>
             <m:sub>
@@ -7980,7 +7987,7 @@
                 <w:rPr>
                   <w:rFonts w:ascii="Cambria Math" w:hAnsi="Cambria Math" w:cs="Arial"/>
                 </w:rPr>
-                <m:t>10</m:t>
+                <m:t>4</m:t>
               </m:r>
             </m:sub>
           </m:sSub>
@@ -8002,14 +8009,118 @@
               </m:r>
             </m:e>
             <m:sup>
+              <m:sSub>
+                <m:sSubPr>
+                  <m:ctrlPr>
+                    <w:rPr>
+                      <w:rFonts w:ascii="Cambria Math" w:hAnsi="Cambria Math" w:cs="Arial"/>
+                      <w:i/>
+                    </w:rPr>
+                  </m:ctrlPr>
+                </m:sSubPr>
+                <m:e>
+                  <m:r>
+                    <w:rPr>
+                      <w:rFonts w:ascii="Cambria Math" w:hAnsi="Cambria Math" w:cs="Arial"/>
+                    </w:rPr>
+                    <m:t>C</m:t>
+                  </m:r>
+                </m:e>
+                <m:sub>
+                  <m:r>
+                    <w:rPr>
+                      <w:rFonts w:ascii="Cambria Math" w:hAnsi="Cambria Math" w:cs="Arial"/>
+                    </w:rPr>
+                    <m:t>8</m:t>
+                  </m:r>
+                </m:sub>
+              </m:sSub>
+            </m:sup>
+          </m:sSup>
+          <m:r>
+            <w:rPr>
+              <w:rFonts w:ascii="Cambria Math" w:hAnsi="Cambria Math" w:cs="Arial"/>
+            </w:rPr>
+            <m:t>+</m:t>
+          </m:r>
+          <m:sSub>
+            <m:sSubPr>
+              <m:ctrlPr>
+                <w:rPr>
+                  <w:rFonts w:ascii="Cambria Math" w:hAnsi="Cambria Math" w:cs="Arial"/>
+                  <w:i/>
+                </w:rPr>
+              </m:ctrlPr>
+            </m:sSubPr>
+            <m:e>
               <m:r>
                 <w:rPr>
                   <w:rFonts w:ascii="Cambria Math" w:hAnsi="Cambria Math" w:cs="Arial"/>
                 </w:rPr>
-                <m:t>2</m:t>
+                <m:t>C</m:t>
               </m:r>
+            </m:e>
+            <m:sub>
+              <m:r>
+                <w:rPr>
+                  <w:rFonts w:ascii="Cambria Math" w:hAnsi="Cambria Math" w:cs="Arial"/>
+                </w:rPr>
+                <m:t>5</m:t>
+              </m:r>
+            </m:sub>
+          </m:sSub>
+          <m:sSup>
+            <m:sSupPr>
+              <m:ctrlPr>
+                <w:rPr>
+                  <w:rFonts w:ascii="Cambria Math" w:hAnsi="Cambria Math" w:cs="Arial"/>
+                  <w:i/>
+                </w:rPr>
+              </m:ctrlPr>
+            </m:sSupPr>
+            <m:e>
+              <m:r>
+                <w:rPr>
+                  <w:rFonts w:ascii="Cambria Math" w:hAnsi="Cambria Math" w:cs="Arial"/>
+                </w:rPr>
+                <m:t>Ga</m:t>
+              </m:r>
+            </m:e>
+            <m:sup>
+              <m:sSub>
+                <m:sSubPr>
+                  <m:ctrlPr>
+                    <w:rPr>
+                      <w:rFonts w:ascii="Cambria Math" w:hAnsi="Cambria Math" w:cs="Arial"/>
+                      <w:i/>
+                    </w:rPr>
+                  </m:ctrlPr>
+                </m:sSubPr>
+                <m:e>
+                  <m:r>
+                    <w:rPr>
+                      <w:rFonts w:ascii="Cambria Math" w:hAnsi="Cambria Math" w:cs="Arial"/>
+                    </w:rPr>
+                    <m:t>C</m:t>
+                  </m:r>
+                </m:e>
+                <m:sub>
+                  <m:r>
+                    <w:rPr>
+                      <w:rFonts w:ascii="Cambria Math" w:hAnsi="Cambria Math" w:cs="Arial"/>
+                    </w:rPr>
+                    <m:t>9</m:t>
+                  </m:r>
+                </m:sub>
+              </m:sSub>
             </m:sup>
           </m:sSup>
+          <m:r>
+            <w:rPr>
+              <w:rFonts w:ascii="Cambria Math" w:eastAsiaTheme="minorEastAsia" w:hAnsi="Cambria Math" w:cs="Arial"/>
+            </w:rPr>
+            <m:t>…(2)</m:t>
+          </m:r>
         </m:oMath>
       </m:oMathPara>
     </w:p>
@@ -8167,214 +8278,412 @@
           <w:rFonts w:ascii="Arial" w:hAnsi="Arial" w:cs="Arial"/>
         </w:rPr>
       </w:pPr>
+      <m:oMath>
+        <m:r>
+          <w:rPr>
+            <w:rFonts w:ascii="Cambria Math" w:hAnsi="Cambria Math" w:cs="Arial"/>
+          </w:rPr>
+          <m:t>Ga</m:t>
+        </m:r>
+      </m:oMath>
       <w:r>
         <w:rPr>
           <w:rFonts w:ascii="Arial" w:eastAsiaTheme="minorEastAsia" w:hAnsi="Arial" w:cs="Arial"/>
         </w:rPr>
+        <w:t xml:space="preserve"> is the average grey scale image value</w:t>
+      </w:r>
+    </w:p>
+    <w:p>
+      <w:pPr>
+        <w:pStyle w:val="ListParagraph"/>
+        <w:numPr>
+          <w:ilvl w:val="0"/>
+          <w:numId w:val="5"/>
+        </w:numPr>
+        <w:jc w:val="both"/>
+        <w:rPr>
+          <w:rFonts w:ascii="Arial" w:hAnsi="Arial" w:cs="Arial"/>
+        </w:rPr>
+      </w:pPr>
+      <w:r>
+        <w:rPr>
+          <w:rFonts w:ascii="Arial" w:eastAsiaTheme="minorEastAsia" w:hAnsi="Arial" w:cs="Arial"/>
+        </w:rPr>
         <w:t>C is the weight values</w:t>
       </w:r>
-      <w:r>
+    </w:p>
+    <w:p>
+      <w:pPr>
+        <w:pStyle w:val="Heading3"/>
+      </w:pPr>
+      <w:bookmarkStart w:id="12" w:name="_Toc469260412"/>
+      <w:r>
+        <w:t>Selection Technique – tournament selection</w:t>
+      </w:r>
+      <w:bookmarkEnd w:id="12"/>
+      <w:r>
+        <w:t xml:space="preserve"> </w:t>
+      </w:r>
+    </w:p>
+    <w:p>
+      <w:pPr>
+        <w:jc w:val="both"/>
+        <w:rPr>
+          <w:rFonts w:ascii="Arial" w:hAnsi="Arial" w:cs="Arial"/>
+        </w:rPr>
+      </w:pPr>
+      <w:r>
+        <w:rPr>
+          <w:rFonts w:ascii="Arial" w:hAnsi="Arial" w:cs="Arial"/>
+        </w:rPr>
+        <w:t xml:space="preserve">Selection is one of the main operators in EAs. Its main function is to select the fittest individuals for mating to create the next generation, therefore emphasizing better solutions. </w:t>
+      </w:r>
+      <w:r>
+        <w:rPr>
+          <w:rFonts w:ascii="Arial" w:hAnsi="Arial" w:cs="Arial"/>
+        </w:rPr>
+        <w:lastRenderedPageBreak/>
+        <w:t xml:space="preserve">There are many selection models, but for this assignment, the Tournament Selection model was chosen and used to enable the selection of the two best individuals from the population. </w:t>
+      </w:r>
+    </w:p>
+    <w:p>
+      <w:pPr>
+        <w:pStyle w:val="NoSpacing"/>
+        <w:jc w:val="both"/>
+        <w:rPr>
+          <w:rFonts w:ascii="Arial" w:hAnsi="Arial" w:cs="Arial"/>
+          <w:lang w:val="en-ZA"/>
+        </w:rPr>
+      </w:pPr>
+      <w:r>
+        <w:rPr>
+          <w:rFonts w:ascii="Arial" w:hAnsi="Arial" w:cs="Arial"/>
+          <w:lang w:val="en-ZA"/>
+        </w:rPr>
+        <w:t xml:space="preserve">Tournament selection involves creating a tournament of a desired size from the random selection of individuals within the population. Once the tournament is created, the fittest individual of that tournament is selected as a parent fit for mating. </w:t>
+      </w:r>
+    </w:p>
+    <w:p>
+      <w:pPr>
+        <w:pStyle w:val="NoSpacing"/>
+        <w:jc w:val="both"/>
+        <w:rPr>
+          <w:rFonts w:ascii="Arial" w:hAnsi="Arial" w:cs="Arial"/>
+          <w:lang w:val="en-ZA"/>
+        </w:rPr>
+      </w:pPr>
+    </w:p>
+    <w:p>
+      <w:pPr>
+        <w:jc w:val="both"/>
+        <w:rPr>
+          <w:rFonts w:ascii="Arial" w:hAnsi="Arial" w:cs="Arial"/>
+        </w:rPr>
+      </w:pPr>
+      <w:r>
+        <w:rPr>
+          <w:rFonts w:ascii="Arial" w:hAnsi="Arial" w:cs="Arial"/>
+        </w:rPr>
+        <w:t>Elitism was used to ensure that the best individuals make it through to the next generation without being mutated.</w:t>
+      </w:r>
+    </w:p>
+    <w:p>
+      <w:pPr>
+        <w:pStyle w:val="Heading3"/>
+      </w:pPr>
+      <w:bookmarkStart w:id="13" w:name="_Toc469260413"/>
+      <w:r>
+        <w:t>Crossover Technique</w:t>
+      </w:r>
+      <w:bookmarkEnd w:id="13"/>
+      <w:r>
+        <w:t xml:space="preserve"> </w:t>
+      </w:r>
+      <w:r>
+        <w:tab/>
+      </w:r>
+    </w:p>
+    <w:p>
+      <w:pPr>
+        <w:jc w:val="both"/>
+        <w:rPr>
+          <w:rFonts w:ascii="Arial" w:hAnsi="Arial" w:cs="Arial"/>
+        </w:rPr>
+      </w:pPr>
+      <w:r>
+        <w:rPr>
+          <w:rFonts w:ascii="Arial" w:hAnsi="Arial" w:cs="Arial"/>
+        </w:rPr>
+        <w:t>The crossover is simply the process of deciding which parents to inherit a given gene from and produces an offspring made up of genes from its parents. Uniform cross over is a procedure that assigns a random cross over probability to each gene carrying element of the offspring</w:t>
+      </w:r>
+    </w:p>
+    <w:p>
+      <w:pPr>
+        <w:jc w:val="both"/>
+        <w:rPr>
+          <w:rFonts w:ascii="Arial" w:hAnsi="Arial" w:cs="Arial"/>
+        </w:rPr>
+      </w:pPr>
+      <w:r>
+        <w:rPr>
+          <w:rFonts w:ascii="Arial" w:hAnsi="Arial" w:cs="Arial"/>
+        </w:rPr>
+        <w:t xml:space="preserve">A uniform crossover was used to ensure that the chromosomes are mutated randomly and not at the same place with every generation. This created a higher diversity within the population. </w:t>
+      </w:r>
+      <w:r>
+        <w:rPr>
+          <w:rFonts w:ascii="Arial" w:hAnsi="Arial" w:cs="Arial"/>
+        </w:rPr>
+        <w:t>A Convex Combination of the two parent genes where used to determine the new gene of the offspring. Since the genes of individuals are continues values, this crossover method creates a good blend of the two selected parents.</w:t>
+      </w:r>
+    </w:p>
+    <w:p>
+      <w:pPr>
+        <w:jc w:val="both"/>
         <w:rPr>
           <w:rFonts w:ascii="Arial" w:eastAsiaTheme="minorEastAsia" w:hAnsi="Arial" w:cs="Arial"/>
         </w:rPr>
+      </w:pPr>
+      <m:oMathPara>
+        <m:oMath>
+          <m:sSub>
+            <m:sSubPr>
+              <m:ctrlPr>
+                <w:rPr>
+                  <w:rFonts w:ascii="Cambria Math" w:hAnsi="Cambria Math" w:cs="Arial"/>
+                  <w:i/>
+                </w:rPr>
+              </m:ctrlPr>
+            </m:sSubPr>
+            <m:e>
+              <m:r>
+                <w:rPr>
+                  <w:rFonts w:ascii="Cambria Math" w:hAnsi="Cambria Math" w:cs="Arial"/>
+                </w:rPr>
+                <m:t>G</m:t>
+              </m:r>
+            </m:e>
+            <m:sub>
+              <m:r>
+                <w:rPr>
+                  <w:rFonts w:ascii="Cambria Math" w:hAnsi="Cambria Math" w:cs="Arial"/>
+                </w:rPr>
+                <m:t>i</m:t>
+              </m:r>
+            </m:sub>
+          </m:sSub>
+          <m:r>
+            <w:rPr>
+              <w:rFonts w:ascii="Cambria Math" w:hAnsi="Cambria Math" w:cs="Arial"/>
+            </w:rPr>
+            <m:t>=λ×parent1.</m:t>
+          </m:r>
+          <m:sSub>
+            <m:sSubPr>
+              <m:ctrlPr>
+                <w:rPr>
+                  <w:rFonts w:ascii="Cambria Math" w:hAnsi="Cambria Math" w:cs="Arial"/>
+                  <w:i/>
+                </w:rPr>
+              </m:ctrlPr>
+            </m:sSubPr>
+            <m:e>
+              <m:r>
+                <w:rPr>
+                  <w:rFonts w:ascii="Cambria Math" w:hAnsi="Cambria Math" w:cs="Arial"/>
+                </w:rPr>
+                <m:t>G</m:t>
+              </m:r>
+            </m:e>
+            <m:sub>
+              <m:r>
+                <w:rPr>
+                  <w:rFonts w:ascii="Cambria Math" w:hAnsi="Cambria Math" w:cs="Arial"/>
+                </w:rPr>
+                <m:t>i</m:t>
+              </m:r>
+            </m:sub>
+          </m:sSub>
+          <m:r>
+            <w:rPr>
+              <w:rFonts w:ascii="Cambria Math" w:hAnsi="Cambria Math" w:cs="Arial"/>
+            </w:rPr>
+            <m:t>+(1-λ)×parent2.</m:t>
+          </m:r>
+          <m:sSub>
+            <m:sSubPr>
+              <m:ctrlPr>
+                <w:rPr>
+                  <w:rFonts w:ascii="Cambria Math" w:hAnsi="Cambria Math" w:cs="Arial"/>
+                  <w:i/>
+                </w:rPr>
+              </m:ctrlPr>
+            </m:sSubPr>
+            <m:e>
+              <m:r>
+                <w:rPr>
+                  <w:rFonts w:ascii="Cambria Math" w:hAnsi="Cambria Math" w:cs="Arial"/>
+                </w:rPr>
+                <m:t>G</m:t>
+              </m:r>
+            </m:e>
+            <m:sub>
+              <m:r>
+                <w:rPr>
+                  <w:rFonts w:ascii="Cambria Math" w:hAnsi="Cambria Math" w:cs="Arial"/>
+                </w:rPr>
+                <m:t>i</m:t>
+              </m:r>
+            </m:sub>
+          </m:sSub>
+        </m:oMath>
+      </m:oMathPara>
+    </w:p>
+    <w:p>
+      <w:pPr>
+        <w:jc w:val="both"/>
+        <w:rPr>
+          <w:rFonts w:ascii="Arial" w:eastAsiaTheme="minorEastAsia" w:hAnsi="Arial" w:cs="Arial"/>
+        </w:rPr>
+      </w:pPr>
+      <w:r>
+        <w:rPr>
+          <w:rFonts w:ascii="Arial" w:hAnsi="Arial" w:cs="Arial"/>
+        </w:rPr>
+        <w:t xml:space="preserve">The above equation shows how a new gene </w:t>
+      </w:r>
+      <m:oMath>
+        <m:sSub>
+          <m:sSubPr>
+            <m:ctrlPr>
+              <w:rPr>
+                <w:rFonts w:ascii="Cambria Math" w:hAnsi="Cambria Math" w:cs="Arial"/>
+                <w:i/>
+              </w:rPr>
+            </m:ctrlPr>
+          </m:sSubPr>
+          <m:e>
+            <m:r>
+              <w:rPr>
+                <w:rFonts w:ascii="Cambria Math" w:hAnsi="Cambria Math" w:cs="Arial"/>
+              </w:rPr>
+              <m:t>G</m:t>
+            </m:r>
+          </m:e>
+          <m:sub>
+            <m:r>
+              <w:rPr>
+                <w:rFonts w:ascii="Cambria Math" w:hAnsi="Cambria Math" w:cs="Arial"/>
+              </w:rPr>
+              <m:t>i</m:t>
+            </m:r>
+          </m:sub>
+        </m:sSub>
+      </m:oMath>
+      <w:r>
+        <w:rPr>
+          <w:rFonts w:ascii="Arial" w:eastAsiaTheme="minorEastAsia" w:hAnsi="Arial" w:cs="Arial"/>
+        </w:rPr>
+        <w:t xml:space="preserve"> is created where </w:t>
+      </w:r>
+      <m:oMath>
+        <m:r>
+          <w:rPr>
+            <w:rFonts w:ascii="Cambria Math" w:hAnsi="Cambria Math" w:cs="Arial"/>
+          </w:rPr>
+          <m:t>λ</m:t>
+        </m:r>
+      </m:oMath>
+      <w:r>
+        <w:rPr>
+          <w:rFonts w:ascii="Arial" w:eastAsiaTheme="minorEastAsia" w:hAnsi="Arial" w:cs="Arial"/>
+        </w:rPr>
+        <w:t xml:space="preserve"> is a uniformly random value between 0 and 1.</w:t>
+      </w:r>
+    </w:p>
+    <w:p>
+      <w:pPr>
+        <w:jc w:val="both"/>
+        <w:rPr>
+          <w:rFonts w:ascii="Arial" w:hAnsi="Arial" w:cs="Arial"/>
+        </w:rPr>
+      </w:pPr>
+      <w:r>
+        <w:rPr>
+          <w:rFonts w:ascii="Arial" w:eastAsiaTheme="minorEastAsia" w:hAnsi="Arial" w:cs="Arial"/>
+        </w:rPr>
+        <w:t>A parameter is also added that determines the probability that this crossover will occurs, otherwise the genes of either parent is chosen at random.</w:t>
+      </w:r>
+    </w:p>
+    <w:p>
+      <w:pPr>
+        <w:pStyle w:val="Heading3"/>
+      </w:pPr>
+      <w:bookmarkStart w:id="14" w:name="_Toc469260414"/>
+      <w:r>
+        <w:t>Mutation Technique</w:t>
+      </w:r>
+      <w:bookmarkEnd w:id="14"/>
+      <w:r>
         <w:t xml:space="preserve"> </w:t>
       </w:r>
-      <w:sdt>
-        <w:sdtPr>
-          <w:rPr>
-            <w:rFonts w:ascii="Arial" w:eastAsiaTheme="minorEastAsia" w:hAnsi="Arial" w:cs="Arial"/>
-          </w:rPr>
-          <w:id w:val="-1024094749"/>
-          <w:citation/>
-        </w:sdtPr>
-        <w:sdtEndPr/>
-        <w:sdtContent>
-          <w:r>
-            <w:rPr>
-              <w:rFonts w:ascii="Arial" w:eastAsiaTheme="minorEastAsia" w:hAnsi="Arial" w:cs="Arial"/>
-            </w:rPr>
-            <w:fldChar w:fldCharType="begin"/>
-          </w:r>
-          <w:r>
-            <w:rPr>
-              <w:rFonts w:ascii="Arial" w:eastAsiaTheme="minorEastAsia" w:hAnsi="Arial" w:cs="Arial"/>
-            </w:rPr>
-            <w:instrText xml:space="preserve"> CITATION Jit14 \l 7177 </w:instrText>
-          </w:r>
-          <w:r>
-            <w:rPr>
-              <w:rFonts w:ascii="Arial" w:eastAsiaTheme="minorEastAsia" w:hAnsi="Arial" w:cs="Arial"/>
-            </w:rPr>
-            <w:fldChar w:fldCharType="separate"/>
-          </w:r>
-          <w:r>
-            <w:rPr>
-              <w:rFonts w:ascii="Arial" w:eastAsiaTheme="minorEastAsia" w:hAnsi="Arial" w:cs="Arial"/>
-              <w:noProof/>
-            </w:rPr>
-            <w:t>(Jithin Babu. R, 2014)</w:t>
-          </w:r>
-          <w:r>
-            <w:rPr>
-              <w:rFonts w:ascii="Arial" w:eastAsiaTheme="minorEastAsia" w:hAnsi="Arial" w:cs="Arial"/>
-            </w:rPr>
-            <w:fldChar w:fldCharType="end"/>
-          </w:r>
-        </w:sdtContent>
-      </w:sdt>
-    </w:p>
-    <w:p>
-      <w:pPr>
-        <w:pStyle w:val="Heading3"/>
-      </w:pPr>
-      <w:bookmarkStart w:id="13" w:name="_Toc469260412"/>
-      <w:r>
-        <w:lastRenderedPageBreak/>
-        <w:t>Selection Technique – tournament selection</w:t>
-      </w:r>
-      <w:bookmarkEnd w:id="13"/>
-      <w:r>
+    </w:p>
+    <w:p>
+      <w:pPr>
+        <w:jc w:val="both"/>
+        <w:rPr>
+          <w:rFonts w:ascii="Arial" w:hAnsi="Arial" w:cs="Arial"/>
+        </w:rPr>
+      </w:pPr>
+      <w:r>
+        <w:rPr>
+          <w:rFonts w:ascii="Arial" w:hAnsi="Arial" w:cs="Arial"/>
+        </w:rPr>
+        <w:t>The aim of mutation is to introduce new genetic material into an existing individual, this adds diversity to the genetic characteristics of the population. It supports crossovers by ensuring that the full range of allele is accessible for each gene.</w:t>
+      </w:r>
+    </w:p>
+    <w:p>
+      <w:pPr>
+        <w:jc w:val="both"/>
+        <w:rPr>
+          <w:rFonts w:ascii="Arial" w:hAnsi="Arial" w:cs="Arial"/>
+        </w:rPr>
+      </w:pPr>
+      <w:r>
+        <w:rPr>
+          <w:rFonts w:ascii="Arial" w:hAnsi="Arial" w:cs="Arial"/>
+        </w:rPr>
+        <w:t xml:space="preserve">The Gaussian mutation technique was used and the mutation rates were changed as time progresses. Thus, as the population starts tending towards the correct values, the amount by which the mutation varies the chromosome is varied. </w:t>
+      </w:r>
+    </w:p>
+    <w:p>
+      <w:pPr>
+        <w:jc w:val="both"/>
+        <w:rPr>
+          <w:rFonts w:ascii="Arial" w:hAnsi="Arial" w:cs="Arial"/>
+        </w:rPr>
+      </w:pPr>
+      <w:r>
+        <w:rPr>
+          <w:rFonts w:ascii="Arial" w:eastAsiaTheme="minorEastAsia" w:hAnsi="Arial" w:cs="Arial"/>
+        </w:rPr>
+        <w:t>A parameter is also added that determines the probability that mutations will occur. Another parameter controls the probability for a specific gene to mutate.</w:t>
+      </w:r>
+    </w:p>
+    <w:p>
+      <w:pPr>
+        <w:jc w:val="both"/>
+        <w:rPr>
+          <w:rFonts w:ascii="Arial" w:hAnsi="Arial" w:cs="Arial"/>
+        </w:rPr>
+      </w:pPr>
+      <w:bookmarkStart w:id="15" w:name="_GoBack"/>
+      <w:bookmarkEnd w:id="15"/>
+      <w:r>
+        <w:rPr>
+          <w:rFonts w:ascii="Arial" w:hAnsi="Arial" w:cs="Arial"/>
+        </w:rPr>
         <w:t xml:space="preserve"> </w:t>
-      </w:r>
-    </w:p>
-    <w:p>
-      <w:pPr>
-        <w:jc w:val="both"/>
-        <w:rPr>
-          <w:rFonts w:ascii="Arial" w:hAnsi="Arial" w:cs="Arial"/>
-        </w:rPr>
-      </w:pPr>
-      <w:r>
-        <w:rPr>
-          <w:rFonts w:ascii="Arial" w:hAnsi="Arial" w:cs="Arial"/>
-        </w:rPr>
-        <w:t xml:space="preserve">Selection is one of the main operators in EAs. Its main function is to select the fittest individuals for mating to create the next generation, therefore emphasizing better solutions. There are many selection models, but for this assignment, the Tournament Selection model was chosen and used to enable the selection of the two best individuals from the population. </w:t>
-      </w:r>
-    </w:p>
-    <w:p>
-      <w:pPr>
-        <w:pStyle w:val="NoSpacing"/>
-        <w:jc w:val="both"/>
-        <w:rPr>
-          <w:rFonts w:ascii="Arial" w:hAnsi="Arial" w:cs="Arial"/>
-          <w:lang w:val="en-ZA"/>
-        </w:rPr>
-      </w:pPr>
-      <w:r>
-        <w:rPr>
-          <w:rFonts w:ascii="Arial" w:hAnsi="Arial" w:cs="Arial"/>
-          <w:lang w:val="en-ZA"/>
-        </w:rPr>
-        <w:t xml:space="preserve">Tournament selection involves creating a tournament of a desired size from the random selection of individuals within the population. Once the tournament is created, the fittest individual of that tournament is selected as a parent fit for mating. </w:t>
-      </w:r>
-    </w:p>
-    <w:p>
-      <w:pPr>
-        <w:pStyle w:val="NoSpacing"/>
-        <w:jc w:val="both"/>
-        <w:rPr>
-          <w:rFonts w:ascii="Arial" w:hAnsi="Arial" w:cs="Arial"/>
-          <w:lang w:val="en-ZA"/>
-        </w:rPr>
-      </w:pPr>
-    </w:p>
-    <w:p>
-      <w:pPr>
-        <w:jc w:val="both"/>
-        <w:rPr>
-          <w:rFonts w:ascii="Arial" w:hAnsi="Arial" w:cs="Arial"/>
-        </w:rPr>
-      </w:pPr>
-      <w:r>
-        <w:rPr>
-          <w:rFonts w:ascii="Arial" w:hAnsi="Arial" w:cs="Arial"/>
-        </w:rPr>
-        <w:t>Elitism was used to ensure that the best individuals make it through to the next generation without being mutated.</w:t>
-      </w:r>
-    </w:p>
-    <w:p>
-      <w:pPr>
-        <w:pStyle w:val="Heading3"/>
-      </w:pPr>
-      <w:bookmarkStart w:id="14" w:name="_Toc469260413"/>
-      <w:r>
-        <w:t>Crossover Technique</w:t>
-      </w:r>
-      <w:bookmarkEnd w:id="14"/>
-      <w:r>
-        <w:t xml:space="preserve"> </w:t>
-      </w:r>
-      <w:r>
-        <w:tab/>
-      </w:r>
-    </w:p>
-    <w:p>
-      <w:pPr>
-        <w:jc w:val="both"/>
-        <w:rPr>
-          <w:rFonts w:ascii="Arial" w:hAnsi="Arial" w:cs="Arial"/>
-        </w:rPr>
-      </w:pPr>
-      <w:r>
-        <w:rPr>
-          <w:rFonts w:ascii="Arial" w:hAnsi="Arial" w:cs="Arial"/>
-        </w:rPr>
-        <w:t>The crossover is simply the process of deciding which parents to inherit a given gene from and produces an offspring made up of genes from its parents. Uniform cross over is a procedure that assigns a random cross over probability to each gene carrying element of the offspring</w:t>
-      </w:r>
-    </w:p>
-    <w:p>
-      <w:pPr>
-        <w:jc w:val="both"/>
-        <w:rPr>
-          <w:rFonts w:ascii="Arial" w:hAnsi="Arial" w:cs="Arial"/>
-        </w:rPr>
-      </w:pPr>
-      <w:r>
-        <w:rPr>
-          <w:rFonts w:ascii="Arial" w:hAnsi="Arial" w:cs="Arial"/>
-        </w:rPr>
-        <w:t>A uniform crossover was used to ensure that the chromosomes are mutated randomly and not at the same place with every generation. This created a higher diversity within the population. Before doing the crossover, a mask was created randomly. The mask then determined which chromosomes were to cross-over.</w:t>
-      </w:r>
-    </w:p>
-    <w:p>
-      <w:pPr>
-        <w:pStyle w:val="Heading3"/>
-      </w:pPr>
-      <w:bookmarkStart w:id="15" w:name="_Toc469260414"/>
-      <w:r>
-        <w:t>Mutation Technique</w:t>
-      </w:r>
-      <w:bookmarkEnd w:id="15"/>
-      <w:r>
-        <w:t xml:space="preserve"> </w:t>
-      </w:r>
-    </w:p>
-    <w:p>
-      <w:pPr>
-        <w:jc w:val="both"/>
-        <w:rPr>
-          <w:rFonts w:ascii="Arial" w:hAnsi="Arial" w:cs="Arial"/>
-        </w:rPr>
-      </w:pPr>
-      <w:r>
-        <w:rPr>
-          <w:rFonts w:ascii="Arial" w:hAnsi="Arial" w:cs="Arial"/>
-        </w:rPr>
-        <w:t>The aim of mutation is to introduce new genetic material into an existing individual, this adds diversity to the genetic characteristics of the population. It supports crossovers by ensuring that the full range of allele is accessible for each gene.</w:t>
-      </w:r>
-    </w:p>
-    <w:p>
-      <w:pPr>
-        <w:jc w:val="both"/>
-        <w:rPr>
-          <w:rFonts w:ascii="Arial" w:hAnsi="Arial" w:cs="Arial"/>
-        </w:rPr>
-      </w:pPr>
-      <w:r>
-        <w:rPr>
-          <w:rFonts w:ascii="Arial" w:hAnsi="Arial" w:cs="Arial"/>
-        </w:rPr>
-        <w:t xml:space="preserve">The Gaussian mutation technique was used and the mutation rates were changed as time progresses. Thus, as the population starts tending towards the correct values, the amount by which the mutation varies the chromosome is varied. </w:t>
       </w:r>
     </w:p>
     <w:p>
@@ -8984,6 +9293,7 @@
         <w:rPr>
           <w:rFonts w:ascii="Arial" w:hAnsi="Arial" w:cs="Arial"/>
         </w:rPr>
+        <w:lastRenderedPageBreak/>
         <w:t>Fitness Function</w:t>
       </w:r>
       <w:bookmarkEnd w:id="22"/>
@@ -9049,7 +9359,6 @@
         <w:rPr>
           <w:rFonts w:ascii="Arial" w:hAnsi="Arial" w:cs="Arial"/>
         </w:rPr>
-        <w:lastRenderedPageBreak/>
         <w:t>6. Results and discussion</w:t>
       </w:r>
       <w:bookmarkEnd w:id="24"/>
@@ -9494,7 +9803,7 @@
           <w:rPr>
             <w:noProof/>
           </w:rPr>
-          <w:t>4</w:t>
+          <w:t>7</w:t>
         </w:r>
         <w:r>
           <w:rPr>
@@ -11527,7 +11836,7 @@
 </file>
 
 <file path=customXml/itemProps2.xml><?xml version="1.0" encoding="utf-8"?>
-<ds:datastoreItem xmlns:ds="http://schemas.openxmlformats.org/officeDocument/2006/customXml" ds:itemID="{8020B8AE-0FC5-4B81-8C21-3D36A9B8C347}">
+<ds:datastoreItem xmlns:ds="http://schemas.openxmlformats.org/officeDocument/2006/customXml" ds:itemID="{000B6A08-1B13-4EAD-ABE5-D4ACEEFA444A}">
   <ds:schemaRefs>
     <ds:schemaRef ds:uri="http://schemas.openxmlformats.org/officeDocument/2006/bibliography"/>
   </ds:schemaRefs>

</xml_diff>

<commit_message>
Updated Physical Aspects and Experiment section
Updated Physical Aspects and Experiment section to more closely match
what has been done
</commit_message>
<xml_diff>
--- a/Report.docx
+++ b/Report.docx
@@ -6363,19 +6363,7 @@
         <w:rPr>
           <w:rFonts w:ascii="Arial" w:hAnsi="Arial" w:cs="Arial"/>
         </w:rPr>
-        <w:t xml:space="preserve">image and machining parameters. Other goals is to determine which of the two implementations are better and whether or a Genetic Algorithm could be created that outputs possible parameters values, given the required </w:t>
-      </w:r>
-      <w:r>
-        <w:rPr>
-          <w:rFonts w:ascii="Arial" w:hAnsi="Arial" w:cs="Arial"/>
-        </w:rPr>
-        <w:t>roughness</w:t>
-      </w:r>
-      <w:r>
-        <w:rPr>
-          <w:rFonts w:ascii="Arial" w:hAnsi="Arial" w:cs="Arial"/>
-        </w:rPr>
-        <w:t>.</w:t>
+        <w:t>image and machining parameters. Other goals is to determine which of the two implementations are better and whether or a Genetic Algorithm could be created that outputs possible parameters values, given the required roughness.</w:t>
       </w:r>
     </w:p>
     <w:p>
@@ -7493,6 +7481,12 @@
         <w:t>3.2 Genetic Algorithm</w:t>
       </w:r>
       <w:bookmarkEnd w:id="10"/>
+      <w:r>
+        <w:rPr>
+          <w:rFonts w:ascii="Arial" w:hAnsi="Arial" w:cs="Arial"/>
+        </w:rPr>
+        <w:t xml:space="preserve"> Predicting Roughness</w:t>
+      </w:r>
     </w:p>
     <w:p>
       <w:pPr>
@@ -7523,13 +7517,61 @@
         <w:rPr>
           <w:rFonts w:ascii="Arial" w:hAnsi="Arial" w:cs="Arial"/>
         </w:rPr>
-        <w:t xml:space="preserve">There are several techniques that could be used to determine the fitness function. </w:t>
-      </w:r>
-      <w:r>
-        <w:rPr>
-          <w:rFonts w:ascii="Arial" w:hAnsi="Arial" w:cs="Arial"/>
-        </w:rPr>
-        <w:t>Two fitness functions were used to determine what mathematical function will model the relation between the parameters and the roughness. Equation one is a simple combination of the different parameters where equation two adds exponents:</w:t>
+        <w:t>The</w:t>
+      </w:r>
+      <w:r>
+        <w:rPr>
+          <w:rFonts w:ascii="Arial" w:hAnsi="Arial" w:cs="Arial"/>
+        </w:rPr>
+        <w:t xml:space="preserve"> fitness function</w:t>
+      </w:r>
+      <w:r>
+        <w:rPr>
+          <w:rFonts w:ascii="Arial" w:hAnsi="Arial" w:cs="Arial"/>
+        </w:rPr>
+        <w:t xml:space="preserve"> for this implementation is the SSE of the actual roughness vs the predicted roughness</w:t>
+      </w:r>
+      <w:r>
+        <w:rPr>
+          <w:rFonts w:ascii="Arial" w:hAnsi="Arial" w:cs="Arial"/>
+        </w:rPr>
+        <w:t xml:space="preserve">. </w:t>
+      </w:r>
+      <w:r>
+        <w:rPr>
+          <w:rFonts w:ascii="Arial" w:hAnsi="Arial" w:cs="Arial"/>
+        </w:rPr>
+        <w:t xml:space="preserve">The lower the value the fitter the individual. </w:t>
+      </w:r>
+      <w:r>
+        <w:rPr>
+          <w:rFonts w:ascii="Arial" w:hAnsi="Arial" w:cs="Arial"/>
+        </w:rPr>
+        <w:t xml:space="preserve">Two </w:t>
+      </w:r>
+      <w:r>
+        <w:rPr>
+          <w:rFonts w:ascii="Arial" w:hAnsi="Arial" w:cs="Arial"/>
+        </w:rPr>
+        <w:t xml:space="preserve">equations where tested to determine </w:t>
+      </w:r>
+      <w:r>
+        <w:rPr>
+          <w:rFonts w:ascii="Arial" w:hAnsi="Arial" w:cs="Arial"/>
+        </w:rPr>
+        <w:t>what mathematical function will model the relation between the parameters and the roughness</w:t>
+      </w:r>
+      <w:r>
+        <w:rPr>
+          <w:rFonts w:ascii="Arial" w:hAnsi="Arial" w:cs="Arial"/>
+        </w:rPr>
+        <w:t xml:space="preserve"> in order to predict the roughness</w:t>
+      </w:r>
+      <w:r>
+        <w:rPr>
+          <w:rFonts w:ascii="Arial" w:hAnsi="Arial" w:cs="Arial"/>
+        </w:rPr>
+        <w:t>. Equation one is a simple combination of the different parameters where equation two adds exponents:</w:t>
       </w:r>
     </w:p>
     <w:p>
@@ -8672,12 +8714,79 @@
     </w:p>
     <w:p>
       <w:pPr>
-        <w:jc w:val="both"/>
-        <w:rPr>
-          <w:rFonts w:ascii="Arial" w:hAnsi="Arial" w:cs="Arial"/>
-        </w:rPr>
-      </w:pPr>
-      <w:bookmarkStart w:id="15" w:name="_GoBack"/>
+        <w:rPr>
+          <w:rFonts w:ascii="Arial" w:hAnsi="Arial" w:cs="Arial"/>
+        </w:rPr>
+      </w:pPr>
+    </w:p>
+    <w:p>
+      <w:pPr>
+        <w:pStyle w:val="Heading2"/>
+        <w:jc w:val="both"/>
+        <w:rPr>
+          <w:rFonts w:ascii="Arial" w:hAnsi="Arial" w:cs="Arial"/>
+        </w:rPr>
+      </w:pPr>
+      <w:r>
+        <w:rPr>
+          <w:rFonts w:ascii="Arial" w:hAnsi="Arial" w:cs="Arial"/>
+        </w:rPr>
+        <w:t>3.</w:t>
+      </w:r>
+      <w:r>
+        <w:rPr>
+          <w:rFonts w:ascii="Arial" w:hAnsi="Arial" w:cs="Arial"/>
+        </w:rPr>
+        <w:t>3</w:t>
+      </w:r>
+      <w:r>
+        <w:rPr>
+          <w:rFonts w:ascii="Arial" w:hAnsi="Arial" w:cs="Arial"/>
+        </w:rPr>
+        <w:t xml:space="preserve"> </w:t>
+      </w:r>
+      <w:r>
+        <w:rPr>
+          <w:rFonts w:ascii="Arial" w:hAnsi="Arial" w:cs="Arial"/>
+        </w:rPr>
+        <w:t>Neural Network</w:t>
+      </w:r>
+      <w:r>
+        <w:rPr>
+          <w:rFonts w:ascii="Arial" w:hAnsi="Arial" w:cs="Arial"/>
+        </w:rPr>
+        <w:t xml:space="preserve"> Predicting Roughness</w:t>
+      </w:r>
+    </w:p>
+    <w:p>
+      <w:pPr>
+        <w:rPr>
+          <w:rFonts w:ascii="Arial" w:hAnsi="Arial" w:cs="Arial"/>
+        </w:rPr>
+      </w:pPr>
+      <w:r>
+        <w:rPr>
+          <w:rFonts w:ascii="Arial" w:hAnsi="Arial" w:cs="Arial"/>
+        </w:rPr>
+        <w:br w:type="page"/>
+      </w:r>
+    </w:p>
+    <w:p>
+      <w:pPr>
+        <w:pStyle w:val="Heading1"/>
+        <w:jc w:val="both"/>
+        <w:rPr>
+          <w:rFonts w:ascii="Arial" w:hAnsi="Arial" w:cs="Arial"/>
+        </w:rPr>
+      </w:pPr>
+      <w:bookmarkStart w:id="15" w:name="_Toc469260415"/>
+      <w:r>
+        <w:rPr>
+          <w:rFonts w:ascii="Arial" w:hAnsi="Arial" w:cs="Arial"/>
+        </w:rPr>
+        <w:lastRenderedPageBreak/>
+        <w:t>4.Physical Aspects and Experiment</w:t>
+      </w:r>
       <w:bookmarkEnd w:id="15"/>
       <w:r>
         <w:rPr>
@@ -8696,169 +8805,20 @@
     </w:p>
     <w:p>
       <w:pPr>
-        <w:jc w:val="both"/>
-        <w:rPr>
-          <w:rFonts w:ascii="Arial" w:hAnsi="Arial" w:cs="Arial"/>
-        </w:rPr>
-      </w:pPr>
-      <w:r>
-        <w:rPr>
-          <w:rFonts w:ascii="Arial" w:hAnsi="Arial" w:cs="Arial"/>
-        </w:rPr>
-        <w:t>.</w:t>
-      </w:r>
-    </w:p>
-    <w:p>
-      <w:pPr>
-        <w:jc w:val="both"/>
-        <w:rPr>
-          <w:rFonts w:ascii="Arial" w:hAnsi="Arial" w:cs="Arial"/>
-        </w:rPr>
-      </w:pPr>
-    </w:p>
-    <w:p>
-      <w:pPr>
-        <w:jc w:val="both"/>
-        <w:rPr>
-          <w:rFonts w:ascii="Arial" w:hAnsi="Arial" w:cs="Arial"/>
-        </w:rPr>
-      </w:pPr>
-    </w:p>
-    <w:p>
-      <w:pPr>
-        <w:jc w:val="both"/>
-        <w:rPr>
-          <w:rFonts w:ascii="Arial" w:hAnsi="Arial" w:cs="Arial"/>
-        </w:rPr>
-      </w:pPr>
-    </w:p>
-    <w:p>
-      <w:pPr>
-        <w:jc w:val="both"/>
-        <w:rPr>
-          <w:rFonts w:ascii="Arial" w:hAnsi="Arial" w:cs="Arial"/>
-        </w:rPr>
-      </w:pPr>
-    </w:p>
-    <w:p>
-      <w:pPr>
-        <w:jc w:val="both"/>
-        <w:rPr>
-          <w:rFonts w:ascii="Arial" w:hAnsi="Arial" w:cs="Arial"/>
-        </w:rPr>
-      </w:pPr>
-    </w:p>
-    <w:p>
-      <w:pPr>
-        <w:jc w:val="both"/>
-        <w:rPr>
-          <w:rFonts w:ascii="Arial" w:hAnsi="Arial" w:cs="Arial"/>
-        </w:rPr>
-      </w:pPr>
-    </w:p>
-    <w:p>
-      <w:pPr>
-        <w:jc w:val="both"/>
-        <w:rPr>
-          <w:rFonts w:ascii="Arial" w:hAnsi="Arial" w:cs="Arial"/>
-        </w:rPr>
-      </w:pPr>
-    </w:p>
-    <w:p>
-      <w:pPr>
-        <w:jc w:val="both"/>
-        <w:rPr>
-          <w:rFonts w:ascii="Arial" w:hAnsi="Arial" w:cs="Arial"/>
-        </w:rPr>
-      </w:pPr>
-    </w:p>
-    <w:p>
-      <w:pPr>
-        <w:jc w:val="both"/>
-        <w:rPr>
-          <w:rFonts w:ascii="Arial" w:hAnsi="Arial" w:cs="Arial"/>
-        </w:rPr>
-      </w:pPr>
-    </w:p>
-    <w:p>
-      <w:pPr>
-        <w:jc w:val="both"/>
-        <w:rPr>
-          <w:rFonts w:ascii="Arial" w:hAnsi="Arial" w:cs="Arial"/>
-        </w:rPr>
-      </w:pPr>
-    </w:p>
-    <w:p>
-      <w:pPr>
-        <w:jc w:val="both"/>
-        <w:rPr>
-          <w:rFonts w:ascii="Arial" w:hAnsi="Arial" w:cs="Arial"/>
-        </w:rPr>
-      </w:pPr>
-    </w:p>
-    <w:p>
-      <w:pPr>
-        <w:jc w:val="both"/>
-        <w:rPr>
-          <w:rFonts w:ascii="Arial" w:hAnsi="Arial" w:cs="Arial"/>
-        </w:rPr>
-      </w:pPr>
-    </w:p>
-    <w:p>
-      <w:pPr>
-        <w:jc w:val="both"/>
-        <w:rPr>
-          <w:rFonts w:ascii="Arial" w:hAnsi="Arial" w:cs="Arial"/>
-        </w:rPr>
-      </w:pPr>
-    </w:p>
-    <w:p>
-      <w:pPr>
-        <w:pStyle w:val="Heading1"/>
-        <w:jc w:val="both"/>
-        <w:rPr>
-          <w:rFonts w:ascii="Arial" w:hAnsi="Arial" w:cs="Arial"/>
-        </w:rPr>
-      </w:pPr>
-      <w:bookmarkStart w:id="16" w:name="_Toc469260415"/>
-      <w:r>
-        <w:rPr>
-          <w:rFonts w:ascii="Arial" w:hAnsi="Arial" w:cs="Arial"/>
-        </w:rPr>
-        <w:t>4.Physical Aspects and Experiment</w:t>
+        <w:pStyle w:val="Heading2"/>
+        <w:jc w:val="both"/>
+        <w:rPr>
+          <w:rFonts w:ascii="Arial" w:hAnsi="Arial" w:cs="Arial"/>
+        </w:rPr>
+      </w:pPr>
+      <w:bookmarkStart w:id="16" w:name="_Toc469260416"/>
+      <w:r>
+        <w:rPr>
+          <w:rFonts w:ascii="Arial" w:hAnsi="Arial" w:cs="Arial"/>
+        </w:rPr>
+        <w:t>Description</w:t>
       </w:r>
       <w:bookmarkEnd w:id="16"/>
-      <w:r>
-        <w:rPr>
-          <w:rFonts w:ascii="Arial" w:hAnsi="Arial" w:cs="Arial"/>
-        </w:rPr>
-        <w:t xml:space="preserve"> </w:t>
-      </w:r>
-    </w:p>
-    <w:p>
-      <w:pPr>
-        <w:jc w:val="both"/>
-        <w:rPr>
-          <w:rFonts w:ascii="Arial" w:hAnsi="Arial" w:cs="Arial"/>
-        </w:rPr>
-      </w:pPr>
-    </w:p>
-    <w:p>
-      <w:pPr>
-        <w:pStyle w:val="Heading2"/>
-        <w:jc w:val="both"/>
-        <w:rPr>
-          <w:rFonts w:ascii="Arial" w:hAnsi="Arial" w:cs="Arial"/>
-        </w:rPr>
-      </w:pPr>
-      <w:bookmarkStart w:id="17" w:name="_Toc469260416"/>
-      <w:r>
-        <w:rPr>
-          <w:rFonts w:ascii="Arial" w:hAnsi="Arial" w:cs="Arial"/>
-        </w:rPr>
-        <w:t>Description</w:t>
-      </w:r>
-      <w:bookmarkEnd w:id="17"/>
       <w:r>
         <w:rPr>
           <w:rFonts w:ascii="Arial" w:hAnsi="Arial" w:cs="Arial"/>
@@ -9032,7 +8992,26 @@
         <w:rPr>
           <w:rFonts w:ascii="Arial" w:hAnsi="Arial" w:cs="Arial"/>
         </w:rPr>
-        <w:t xml:space="preserve"> acting as a surface roughness predictor. </w:t>
+        <w:t xml:space="preserve"> </w:t>
+      </w:r>
+      <w:r>
+        <w:rPr>
+          <w:rFonts w:ascii="Arial" w:hAnsi="Arial" w:cs="Arial"/>
+        </w:rPr>
+        <w:t xml:space="preserve">and </w:t>
+      </w:r>
+      <w:r>
+        <w:rPr>
+          <w:rFonts w:ascii="Arial" w:hAnsi="Arial" w:cs="Arial"/>
+          <w:b/>
+        </w:rPr>
+        <w:t xml:space="preserve">GA </w:t>
+      </w:r>
+      <w:r>
+        <w:rPr>
+          <w:rFonts w:ascii="Arial" w:hAnsi="Arial" w:cs="Arial"/>
+        </w:rPr>
+        <w:t xml:space="preserve">acting as a surface roughness predictor. </w:t>
       </w:r>
     </w:p>
     <w:p>
@@ -9064,7 +9043,26 @@
         <w:rPr>
           <w:rFonts w:ascii="Arial" w:hAnsi="Arial" w:cs="Arial"/>
         </w:rPr>
-        <w:t xml:space="preserve"> will make use of four known attributes of a machined surface and then output the associated surface roughness. </w:t>
+        <w:t xml:space="preserve"> </w:t>
+      </w:r>
+      <w:r>
+        <w:rPr>
+          <w:rFonts w:ascii="Arial" w:hAnsi="Arial" w:cs="Arial"/>
+        </w:rPr>
+        <w:t xml:space="preserve">and </w:t>
+      </w:r>
+      <w:r>
+        <w:rPr>
+          <w:rFonts w:ascii="Arial" w:hAnsi="Arial" w:cs="Arial"/>
+          <w:b/>
+        </w:rPr>
+        <w:t xml:space="preserve">GA </w:t>
+      </w:r>
+      <w:r>
+        <w:rPr>
+          <w:rFonts w:ascii="Arial" w:hAnsi="Arial" w:cs="Arial"/>
+        </w:rPr>
+        <w:t xml:space="preserve">will make use of four known attributes of a machined surface and then output the associated surface roughness. </w:t>
       </w:r>
     </w:p>
     <w:p>
@@ -9083,33 +9081,68 @@
         <w:rPr>
           <w:rFonts w:ascii="Arial" w:hAnsi="Arial" w:cs="Arial"/>
         </w:rPr>
-        <w:t xml:space="preserve">Training data to train the </w:t>
+        <w:t>Training data will be</w:t>
+      </w:r>
+      <w:r>
+        <w:rPr>
+          <w:rFonts w:ascii="Arial" w:hAnsi="Arial" w:cs="Arial"/>
+        </w:rPr>
+        <w:t xml:space="preserve"> obtained experimentally. Grey level is extracted </w:t>
+      </w:r>
+      <w:r>
+        <w:rPr>
+          <w:rFonts w:ascii="Arial" w:hAnsi="Arial" w:cs="Arial"/>
+        </w:rPr>
+        <w:t xml:space="preserve">from the surface image </w:t>
+      </w:r>
+      <w:r>
+        <w:rPr>
+          <w:rFonts w:ascii="Arial" w:hAnsi="Arial" w:cs="Arial"/>
+        </w:rPr>
+        <w:t xml:space="preserve">and used as an input to the </w:t>
       </w:r>
       <w:r>
         <w:rPr>
           <w:rFonts w:ascii="Arial" w:hAnsi="Arial" w:cs="Arial"/>
           <w:b/>
         </w:rPr>
-        <w:t>NN</w:t>
-      </w:r>
-      <w:r>
-        <w:rPr>
-          <w:rFonts w:ascii="Arial" w:hAnsi="Arial" w:cs="Arial"/>
-        </w:rPr>
-        <w:t xml:space="preserve"> will be obtained experimentally. Grey level is extracted and used as an input to the </w:t>
-      </w:r>
-      <w:r>
-        <w:rPr>
-          <w:rFonts w:ascii="Arial" w:hAnsi="Arial" w:cs="Arial"/>
-          <w:b/>
-        </w:rPr>
-        <w:t>NN</w:t>
-      </w:r>
-      <w:r>
-        <w:rPr>
-          <w:rFonts w:ascii="Arial" w:hAnsi="Arial" w:cs="Arial"/>
-        </w:rPr>
-        <w:t xml:space="preserve">. If necessary, the image pixels can further be used as inputs to improve the accuracy of the training process. </w:t>
+        <w:t xml:space="preserve">AI </w:t>
+      </w:r>
+      <w:r>
+        <w:rPr>
+          <w:rFonts w:ascii="Arial" w:hAnsi="Arial" w:cs="Arial"/>
+        </w:rPr>
+        <w:t>algorithms</w:t>
+      </w:r>
+      <w:r>
+        <w:rPr>
+          <w:rFonts w:ascii="Arial" w:hAnsi="Arial" w:cs="Arial"/>
+        </w:rPr>
+        <w:t xml:space="preserve">. </w:t>
+      </w:r>
+      <w:r>
+        <w:rPr>
+          <w:rFonts w:ascii="Arial" w:hAnsi="Arial" w:cs="Arial"/>
+        </w:rPr>
+        <w:t>It was also experimented whether the</w:t>
+      </w:r>
+      <w:r>
+        <w:rPr>
+          <w:rFonts w:ascii="Arial" w:hAnsi="Arial" w:cs="Arial"/>
+        </w:rPr>
+        <w:t xml:space="preserve"> image pixels can further be used as inputs </w:t>
+      </w:r>
+      <w:r>
+        <w:rPr>
+          <w:rFonts w:ascii="Arial" w:hAnsi="Arial" w:cs="Arial"/>
+        </w:rPr>
+        <w:t>to</w:t>
+      </w:r>
+      <w:r>
+        <w:rPr>
+          <w:rFonts w:ascii="Arial" w:hAnsi="Arial" w:cs="Arial"/>
+        </w:rPr>
+        <w:t xml:space="preserve"> improve the accuracy of the training process. </w:t>
       </w:r>
     </w:p>
     <w:p>
@@ -9128,20 +9161,45 @@
         <w:rPr>
           <w:rFonts w:ascii="Arial" w:hAnsi="Arial" w:cs="Arial"/>
         </w:rPr>
-        <w:t xml:space="preserve">A reverse </w:t>
+        <w:t xml:space="preserve">A </w:t>
       </w:r>
       <w:r>
         <w:rPr>
           <w:rFonts w:ascii="Arial" w:hAnsi="Arial" w:cs="Arial"/>
           <w:b/>
         </w:rPr>
+        <w:t xml:space="preserve">GA </w:t>
+      </w:r>
+      <w:r>
+        <w:rPr>
+          <w:rFonts w:ascii="Arial" w:hAnsi="Arial" w:cs="Arial"/>
+        </w:rPr>
+        <w:t>will also be implemented to determine each of the four parameters associated with a certain surface roughness</w:t>
+      </w:r>
+      <w:r>
+        <w:rPr>
+          <w:rFonts w:ascii="Arial" w:hAnsi="Arial" w:cs="Arial"/>
+        </w:rPr>
+        <w:t xml:space="preserve"> using the aforementioned </w:t>
+      </w:r>
+      <w:r>
+        <w:rPr>
+          <w:rFonts w:ascii="Arial" w:hAnsi="Arial" w:cs="Arial"/>
+          <w:b/>
+        </w:rPr>
         <w:t>NN</w:t>
       </w:r>
       <w:r>
         <w:rPr>
           <w:rFonts w:ascii="Arial" w:hAnsi="Arial" w:cs="Arial"/>
         </w:rPr>
-        <w:t xml:space="preserve"> will also be implemented to determine each of the four parameters associated with a certain surface roughness. </w:t>
+        <w:t xml:space="preserve"> to determine an individual’s fitness</w:t>
+      </w:r>
+      <w:r>
+        <w:rPr>
+          <w:rFonts w:ascii="Arial" w:hAnsi="Arial" w:cs="Arial"/>
+        </w:rPr>
+        <w:t xml:space="preserve">. </w:t>
       </w:r>
     </w:p>
     <w:p>
@@ -9162,20 +9220,8 @@
         </w:rPr>
         <w:t>Additional outputs as many as the image pixels themselves can also be employed to regenerate the image and get a feel of the roughness perceived by the vision system.</w:t>
       </w:r>
-    </w:p>
-    <w:p>
-      <w:pPr>
-        <w:jc w:val="both"/>
-        <w:rPr>
-          <w:rFonts w:ascii="Arial" w:hAnsi="Arial" w:cs="Arial"/>
-        </w:rPr>
-      </w:pPr>
-      <w:r>
-        <w:rPr>
-          <w:rFonts w:ascii="Arial" w:hAnsi="Arial" w:cs="Arial"/>
-        </w:rPr>
-        <w:t xml:space="preserve">. </w:t>
-      </w:r>
+      <w:bookmarkStart w:id="17" w:name="_GoBack"/>
+      <w:bookmarkEnd w:id="17"/>
     </w:p>
     <w:p>
       <w:pPr>
@@ -9293,112 +9339,112 @@
         <w:rPr>
           <w:rFonts w:ascii="Arial" w:hAnsi="Arial" w:cs="Arial"/>
         </w:rPr>
+        <w:t>Fitness Function</w:t>
+      </w:r>
+      <w:bookmarkEnd w:id="22"/>
+      <w:r>
+        <w:rPr>
+          <w:rFonts w:ascii="Arial" w:hAnsi="Arial" w:cs="Arial"/>
+        </w:rPr>
+        <w:tab/>
+      </w:r>
+    </w:p>
+    <w:p>
+      <w:pPr>
+        <w:jc w:val="both"/>
+        <w:rPr>
+          <w:rFonts w:ascii="Arial" w:hAnsi="Arial" w:cs="Arial"/>
+        </w:rPr>
+      </w:pPr>
+    </w:p>
+    <w:p>
+      <w:pPr>
+        <w:pStyle w:val="Heading2"/>
+        <w:jc w:val="both"/>
+        <w:rPr>
+          <w:rFonts w:ascii="Arial" w:hAnsi="Arial" w:cs="Arial"/>
+        </w:rPr>
+      </w:pPr>
+      <w:bookmarkStart w:id="23" w:name="_Toc469260422"/>
+      <w:r>
+        <w:rPr>
+          <w:rFonts w:ascii="Arial" w:hAnsi="Arial" w:cs="Arial"/>
+        </w:rPr>
+        <w:t>End Condition</w:t>
+      </w:r>
+      <w:bookmarkEnd w:id="23"/>
+    </w:p>
+    <w:p>
+      <w:pPr>
+        <w:pStyle w:val="Heading1"/>
+        <w:jc w:val="both"/>
+        <w:rPr>
+          <w:rFonts w:ascii="Arial" w:hAnsi="Arial" w:cs="Arial"/>
+        </w:rPr>
+      </w:pPr>
+    </w:p>
+    <w:p>
+      <w:pPr>
+        <w:jc w:val="both"/>
+        <w:rPr>
+          <w:rFonts w:ascii="Arial" w:hAnsi="Arial" w:cs="Arial"/>
+        </w:rPr>
+      </w:pPr>
+    </w:p>
+    <w:p>
+      <w:pPr>
+        <w:pStyle w:val="Heading1"/>
+        <w:jc w:val="both"/>
+        <w:rPr>
+          <w:rFonts w:ascii="Arial" w:hAnsi="Arial" w:cs="Arial"/>
+        </w:rPr>
+      </w:pPr>
+      <w:bookmarkStart w:id="24" w:name="_Toc469260423"/>
+      <w:r>
+        <w:rPr>
+          <w:rFonts w:ascii="Arial" w:hAnsi="Arial" w:cs="Arial"/>
+        </w:rPr>
+        <w:t>6. Results and discussion</w:t>
+      </w:r>
+      <w:bookmarkEnd w:id="24"/>
+      <w:r>
+        <w:rPr>
+          <w:rFonts w:ascii="Arial" w:hAnsi="Arial" w:cs="Arial"/>
+        </w:rPr>
+        <w:t xml:space="preserve"> </w:t>
+      </w:r>
+    </w:p>
+    <w:p>
+      <w:pPr>
+        <w:pStyle w:val="Heading2"/>
+        <w:jc w:val="both"/>
+        <w:rPr>
+          <w:rFonts w:ascii="Arial" w:hAnsi="Arial" w:cs="Arial"/>
+        </w:rPr>
+      </w:pPr>
+    </w:p>
+    <w:p>
+      <w:pPr>
+        <w:jc w:val="both"/>
+        <w:rPr>
+          <w:rFonts w:ascii="Arial" w:hAnsi="Arial" w:cs="Arial"/>
+        </w:rPr>
+      </w:pPr>
+    </w:p>
+    <w:p>
+      <w:pPr>
+        <w:pStyle w:val="Heading1"/>
+        <w:jc w:val="both"/>
+        <w:rPr>
+          <w:rFonts w:ascii="Arial" w:hAnsi="Arial" w:cs="Arial"/>
+        </w:rPr>
+      </w:pPr>
+      <w:bookmarkStart w:id="25" w:name="_Toc469260424"/>
+      <w:r>
+        <w:rPr>
+          <w:rFonts w:ascii="Arial" w:hAnsi="Arial" w:cs="Arial"/>
+        </w:rPr>
         <w:lastRenderedPageBreak/>
-        <w:t>Fitness Function</w:t>
-      </w:r>
-      <w:bookmarkEnd w:id="22"/>
-      <w:r>
-        <w:rPr>
-          <w:rFonts w:ascii="Arial" w:hAnsi="Arial" w:cs="Arial"/>
-        </w:rPr>
-        <w:tab/>
-      </w:r>
-    </w:p>
-    <w:p>
-      <w:pPr>
-        <w:jc w:val="both"/>
-        <w:rPr>
-          <w:rFonts w:ascii="Arial" w:hAnsi="Arial" w:cs="Arial"/>
-        </w:rPr>
-      </w:pPr>
-    </w:p>
-    <w:p>
-      <w:pPr>
-        <w:pStyle w:val="Heading2"/>
-        <w:jc w:val="both"/>
-        <w:rPr>
-          <w:rFonts w:ascii="Arial" w:hAnsi="Arial" w:cs="Arial"/>
-        </w:rPr>
-      </w:pPr>
-      <w:bookmarkStart w:id="23" w:name="_Toc469260422"/>
-      <w:r>
-        <w:rPr>
-          <w:rFonts w:ascii="Arial" w:hAnsi="Arial" w:cs="Arial"/>
-        </w:rPr>
-        <w:t>End Condition</w:t>
-      </w:r>
-      <w:bookmarkEnd w:id="23"/>
-    </w:p>
-    <w:p>
-      <w:pPr>
-        <w:pStyle w:val="Heading1"/>
-        <w:jc w:val="both"/>
-        <w:rPr>
-          <w:rFonts w:ascii="Arial" w:hAnsi="Arial" w:cs="Arial"/>
-        </w:rPr>
-      </w:pPr>
-    </w:p>
-    <w:p>
-      <w:pPr>
-        <w:jc w:val="both"/>
-        <w:rPr>
-          <w:rFonts w:ascii="Arial" w:hAnsi="Arial" w:cs="Arial"/>
-        </w:rPr>
-      </w:pPr>
-    </w:p>
-    <w:p>
-      <w:pPr>
-        <w:pStyle w:val="Heading1"/>
-        <w:jc w:val="both"/>
-        <w:rPr>
-          <w:rFonts w:ascii="Arial" w:hAnsi="Arial" w:cs="Arial"/>
-        </w:rPr>
-      </w:pPr>
-      <w:bookmarkStart w:id="24" w:name="_Toc469260423"/>
-      <w:r>
-        <w:rPr>
-          <w:rFonts w:ascii="Arial" w:hAnsi="Arial" w:cs="Arial"/>
-        </w:rPr>
-        <w:t>6. Results and discussion</w:t>
-      </w:r>
-      <w:bookmarkEnd w:id="24"/>
-      <w:r>
-        <w:rPr>
-          <w:rFonts w:ascii="Arial" w:hAnsi="Arial" w:cs="Arial"/>
-        </w:rPr>
-        <w:t xml:space="preserve"> </w:t>
-      </w:r>
-    </w:p>
-    <w:p>
-      <w:pPr>
-        <w:pStyle w:val="Heading2"/>
-        <w:jc w:val="both"/>
-        <w:rPr>
-          <w:rFonts w:ascii="Arial" w:hAnsi="Arial" w:cs="Arial"/>
-        </w:rPr>
-      </w:pPr>
-    </w:p>
-    <w:p>
-      <w:pPr>
-        <w:jc w:val="both"/>
-        <w:rPr>
-          <w:rFonts w:ascii="Arial" w:hAnsi="Arial" w:cs="Arial"/>
-        </w:rPr>
-      </w:pPr>
-    </w:p>
-    <w:p>
-      <w:pPr>
-        <w:pStyle w:val="Heading1"/>
-        <w:jc w:val="both"/>
-        <w:rPr>
-          <w:rFonts w:ascii="Arial" w:hAnsi="Arial" w:cs="Arial"/>
-        </w:rPr>
-      </w:pPr>
-      <w:bookmarkStart w:id="25" w:name="_Toc469260424"/>
-      <w:r>
-        <w:rPr>
-          <w:rFonts w:ascii="Arial" w:hAnsi="Arial" w:cs="Arial"/>
-        </w:rPr>
         <w:t>7. Conclusion</w:t>
       </w:r>
       <w:bookmarkEnd w:id="25"/>
@@ -11836,7 +11882,7 @@
 </file>
 
 <file path=customXml/itemProps2.xml><?xml version="1.0" encoding="utf-8"?>
-<ds:datastoreItem xmlns:ds="http://schemas.openxmlformats.org/officeDocument/2006/customXml" ds:itemID="{000B6A08-1B13-4EAD-ABE5-D4ACEEFA444A}">
+<ds:datastoreItem xmlns:ds="http://schemas.openxmlformats.org/officeDocument/2006/customXml" ds:itemID="{6BF1AEDB-336F-499B-B05C-AA3957DCC05A}">
   <ds:schemaRefs>
     <ds:schemaRef ds:uri="http://schemas.openxmlformats.org/officeDocument/2006/bibliography"/>
   </ds:schemaRefs>

</xml_diff>

<commit_message>
Finished writing up about the NN predicting para
</commit_message>
<xml_diff>
--- a/Report.docx
+++ b/Report.docx
@@ -3792,7 +3792,7 @@
     <w:sdt>
       <w:sdtPr>
         <w:rPr>
-          <w:rFonts w:eastAsiaTheme="minorHAnsi"/>
+          <w:rFonts w:ascii="Arial" w:eastAsiaTheme="minorHAnsi" w:hAnsi="Arial" w:cs="Arial"/>
           <w:color w:val="auto"/>
           <w:sz w:val="22"/>
           <w:szCs w:val="22"/>
@@ -3806,7 +3806,6 @@
       </w:sdtPr>
       <w:sdtEndPr>
         <w:rPr>
-          <w:rFonts w:ascii="Arial" w:hAnsi="Arial" w:cs="Arial"/>
           <w:noProof/>
         </w:rPr>
       </w:sdtEndPr>
@@ -7757,6 +7756,7 @@
       <w:pPr>
         <w:pStyle w:val="Heading2"/>
       </w:pPr>
+      <w:bookmarkStart w:id="15" w:name="_Toc469322680"/>
       <w:r>
         <w:t>3.</w:t>
       </w:r>
@@ -7767,19 +7767,19 @@
         <w:t xml:space="preserve"> </w:t>
       </w:r>
       <w:r>
-        <w:t>Neural Network</w:t>
-      </w:r>
-      <w:r>
-        <w:t xml:space="preserve"> Predicting Roughness</w:t>
-      </w:r>
+        <w:t>Neural Network Predicting Roughness</w:t>
+      </w:r>
+      <w:bookmarkEnd w:id="15"/>
     </w:p>
     <w:p>
       <w:pPr>
         <w:pStyle w:val="Heading3"/>
       </w:pPr>
+      <w:bookmarkStart w:id="16" w:name="_Toc469322681"/>
       <w:r>
         <w:t>Neural Network Architecture</w:t>
       </w:r>
+      <w:bookmarkEnd w:id="16"/>
     </w:p>
     <w:p>
       <w:r>
@@ -7795,24 +7795,29 @@
         <w:t xml:space="preserve"> is a Feed Forward Neural Network. It consists of a Input Layer of 4 + 10000 input values, the 4 parameter values and the grey scale image values for a 100x100 image.  The </w:t>
       </w:r>
       <w:r>
-        <w:t>Hidden Layer consisted of 5 neurons which could be adjusted before each test run and an Output Layer of just one neuron outputting the predicted roughness.</w:t>
+        <w:t xml:space="preserve">Hidden Layer consisted of 5 neurons which could be adjusted before each test run and an </w:t>
+      </w:r>
+      <w:r>
+        <w:lastRenderedPageBreak/>
+        <w:t>Output Layer of just one neuron outputting the predicted roughness.</w:t>
+      </w:r>
+      <w:r>
+        <w:t xml:space="preserve"> The Sigmoid Activation function was the activation function for all neurons.</w:t>
       </w:r>
     </w:p>
     <w:p>
       <w:pPr>
         <w:pStyle w:val="Heading3"/>
       </w:pPr>
-      <w:r>
-        <w:lastRenderedPageBreak/>
+      <w:bookmarkStart w:id="17" w:name="_Toc469322682"/>
+      <w:r>
         <w:t>Fitness function</w:t>
       </w:r>
-    </w:p>
-    <w:p>
-      <w:r>
-        <w:t>Similarly,</w:t>
-      </w:r>
-      <w:r>
-        <w:t xml:space="preserve"> to the associated </w:t>
+      <w:bookmarkEnd w:id="17"/>
+    </w:p>
+    <w:p>
+      <w:r>
+        <w:t xml:space="preserve">Similarly, to the associated </w:t>
       </w:r>
       <w:r>
         <w:rPr>
@@ -7833,12 +7838,7 @@
         <w:t xml:space="preserve"> implementation also uses a SSE to determine the fitness of a set of weights whilst training</w:t>
       </w:r>
       <w:r>
-        <w:t xml:space="preserve"> where the error is determined by the difference between the predicted roughness and a</w:t>
-      </w:r>
-      <w:bookmarkStart w:id="15" w:name="_GoBack"/>
-      <w:bookmarkEnd w:id="15"/>
-      <w:r>
-        <w:t>ctual roughness</w:t>
+        <w:t xml:space="preserve"> where the error is determined by the difference between the predicted roughness and actual roughness</w:t>
       </w:r>
       <w:r>
         <w:t>.</w:t>
@@ -7851,9 +7851,11 @@
       <w:pPr>
         <w:pStyle w:val="Heading3"/>
       </w:pPr>
+      <w:bookmarkStart w:id="18" w:name="_Toc469322683"/>
       <w:r>
         <w:t>Training</w:t>
       </w:r>
+      <w:bookmarkEnd w:id="18"/>
     </w:p>
     <w:p>
       <w:r>
@@ -7869,7 +7871,128 @@
         <w:t xml:space="preserve">NN </w:t>
       </w:r>
       <w:r>
-        <w:t xml:space="preserve">was trained using the Gradient decent method. Each weight value </w:t>
+        <w:t xml:space="preserve">was trained using the Gradient decent method since the Sigmoid Activation function was used. An array of values stores learning rates for each associated weight so that they can be changed independently to increase the performance of the </w:t>
+      </w:r>
+      <w:r>
+        <w:rPr>
+          <w:b/>
+        </w:rPr>
+        <w:t>NN</w:t>
+      </w:r>
+      <w:r>
+        <w:t>.</w:t>
+      </w:r>
+    </w:p>
+    <w:p>
+      <w:r>
+        <w:t xml:space="preserve">The </w:t>
+      </w:r>
+      <w:r>
+        <w:rPr>
+          <w:b/>
+        </w:rPr>
+        <w:t xml:space="preserve">NN </w:t>
+      </w:r>
+      <w:r>
+        <w:t>will be trained stochastically. In order to increase performance and average out the weight updates due to stochastic training, momentum is added to the weight update. This momentum pushes weight updates in the average direction of all updates.</w:t>
+      </w:r>
+    </w:p>
+    <w:p>
+      <w:r>
+        <w:t xml:space="preserve">Two data sets were used during the training of the </w:t>
+      </w:r>
+      <w:r>
+        <w:rPr>
+          <w:b/>
+        </w:rPr>
+        <w:t>NN</w:t>
+      </w:r>
+      <w:r>
+        <w:t xml:space="preserve">, a training set and an evaluation set. The training set </w:t>
+      </w:r>
+      <w:r>
+        <w:t>was used to train the neural network and detect under fitting, the evaluation set was used to detect overfitting.</w:t>
+      </w:r>
+    </w:p>
+    <w:p>
+      <w:pPr>
+        <w:pStyle w:val="Heading3"/>
+      </w:pPr>
+      <w:r>
+        <w:t>Value Scaling</w:t>
+      </w:r>
+    </w:p>
+    <w:p>
+      <w:r>
+        <w:t xml:space="preserve">In order to make good use of the Sigmoid Activation function, input values had to be scaled. The min and max values for all parameters were determine from the collected data and used to scale the values to be between -0.5 and 0.5. This method should increase the speed at which the </w:t>
+      </w:r>
+      <w:r>
+        <w:rPr>
+          <w:b/>
+        </w:rPr>
+        <w:t xml:space="preserve">NN </w:t>
+      </w:r>
+      <w:r>
+        <w:t>is able to learn.</w:t>
+      </w:r>
+    </w:p>
+    <w:p>
+      <w:pPr>
+        <w:pStyle w:val="Heading2"/>
+      </w:pPr>
+      <w:r>
+        <w:t>3.</w:t>
+      </w:r>
+      <w:r>
+        <w:t>3</w:t>
+      </w:r>
+      <w:r>
+        <w:t xml:space="preserve"> </w:t>
+      </w:r>
+      <w:r>
+        <w:t>Genetic Algorithm Predicting Parameters</w:t>
+      </w:r>
+    </w:p>
+    <w:p>
+      <w:r>
+        <w:t xml:space="preserve">The Genetic Algorithm Predicting Parameters was an idea conceived from the curiosity of whether or not the opposite can be achieved from the above two algorithms. Given a roughness value, the algorithm should output the parameters that will result in the associated parameter. Since many different combinations of parameters can produce a specific roughness theoretically, it was decided to use the above trained </w:t>
+      </w:r>
+      <w:r>
+        <w:rPr>
+          <w:b/>
+        </w:rPr>
+        <w:t>NN</w:t>
+      </w:r>
+      <w:r>
+        <w:t xml:space="preserve"> as a fitness measure instead of using the experimental data. </w:t>
+      </w:r>
+    </w:p>
+    <w:p>
+      <w:r>
+        <w:t xml:space="preserve">The configuration for this </w:t>
+      </w:r>
+      <w:r>
+        <w:rPr>
+          <w:b/>
+        </w:rPr>
+        <w:t>GA</w:t>
+      </w:r>
+      <w:r>
+        <w:t xml:space="preserve"> is similar to that of the Genetic Algorithm Predicting Roughness. The only difference is the fitness function, which was mentioned above and the genes within a chromosome now represents the parameter values instead of coefficient values.</w:t>
+      </w:r>
+    </w:p>
+    <w:p>
+      <w:r>
+        <w:t xml:space="preserve">The </w:t>
+      </w:r>
+      <w:r>
+        <w:rPr>
+          <w:b/>
+        </w:rPr>
+        <w:t xml:space="preserve">GA </w:t>
+      </w:r>
+      <w:r>
+        <w:t>was implemented producing not only the four parameters, but also 100x100 pixel values that experimented with to determine what images are associated with which roughness values.</w:t>
       </w:r>
       <w:r>
         <w:br w:type="page"/>
@@ -7879,12 +8002,12 @@
       <w:pPr>
         <w:pStyle w:val="Heading1"/>
       </w:pPr>
-      <w:bookmarkStart w:id="16" w:name="_Toc469260415"/>
+      <w:bookmarkStart w:id="19" w:name="_Toc469260415"/>
       <w:r>
         <w:lastRenderedPageBreak/>
         <w:t>4.Physical Aspects and Experiment</w:t>
       </w:r>
-      <w:bookmarkEnd w:id="16"/>
+      <w:bookmarkEnd w:id="19"/>
       <w:r>
         <w:t xml:space="preserve"> </w:t>
       </w:r>
@@ -7894,11 +8017,11 @@
       <w:pPr>
         <w:pStyle w:val="Heading2"/>
       </w:pPr>
-      <w:bookmarkStart w:id="17" w:name="_Toc469260416"/>
+      <w:bookmarkStart w:id="20" w:name="_Toc469260416"/>
       <w:r>
         <w:t>Description</w:t>
       </w:r>
-      <w:bookmarkEnd w:id="17"/>
+      <w:bookmarkEnd w:id="20"/>
       <w:r>
         <w:t xml:space="preserve"> </w:t>
       </w:r>
@@ -8155,55 +8278,55 @@
       <w:pPr>
         <w:pStyle w:val="Heading2"/>
       </w:pPr>
-      <w:bookmarkStart w:id="18" w:name="_Toc469260417"/>
+      <w:bookmarkStart w:id="21" w:name="_Toc469260417"/>
       <w:r>
         <w:t>Experiment</w:t>
       </w:r>
-      <w:bookmarkEnd w:id="18"/>
+      <w:bookmarkEnd w:id="21"/>
     </w:p>
     <w:p/>
     <w:p>
       <w:pPr>
         <w:pStyle w:val="Heading1"/>
       </w:pPr>
-      <w:bookmarkStart w:id="19" w:name="_Toc469260418"/>
+      <w:bookmarkStart w:id="22" w:name="_Toc469260418"/>
       <w:r>
         <w:t>5.Optimisation</w:t>
       </w:r>
-      <w:bookmarkEnd w:id="19"/>
+      <w:bookmarkEnd w:id="22"/>
     </w:p>
     <w:p/>
     <w:p>
       <w:pPr>
         <w:pStyle w:val="Heading2"/>
       </w:pPr>
-      <w:bookmarkStart w:id="20" w:name="_Toc469260419"/>
+      <w:bookmarkStart w:id="23" w:name="_Toc469260419"/>
       <w:r>
         <w:t>Population Size</w:t>
       </w:r>
-      <w:bookmarkEnd w:id="20"/>
+      <w:bookmarkEnd w:id="23"/>
     </w:p>
     <w:p/>
     <w:p>
       <w:pPr>
         <w:pStyle w:val="Heading2"/>
       </w:pPr>
-      <w:bookmarkStart w:id="21" w:name="_Toc469260420"/>
+      <w:bookmarkStart w:id="24" w:name="_Toc469260420"/>
       <w:r>
         <w:t>Tournament Size</w:t>
       </w:r>
-      <w:bookmarkEnd w:id="21"/>
+      <w:bookmarkEnd w:id="24"/>
     </w:p>
     <w:p/>
     <w:p>
       <w:pPr>
         <w:pStyle w:val="Heading2"/>
       </w:pPr>
-      <w:bookmarkStart w:id="22" w:name="_Toc469260421"/>
+      <w:bookmarkStart w:id="25" w:name="_Toc469260421"/>
       <w:r>
         <w:t>Fitness Function</w:t>
       </w:r>
-      <w:bookmarkEnd w:id="22"/>
+      <w:bookmarkEnd w:id="25"/>
       <w:r>
         <w:tab/>
       </w:r>
@@ -8213,11 +8336,11 @@
       <w:pPr>
         <w:pStyle w:val="Heading2"/>
       </w:pPr>
-      <w:bookmarkStart w:id="23" w:name="_Toc469260422"/>
+      <w:bookmarkStart w:id="26" w:name="_Toc469260422"/>
       <w:r>
         <w:t>End Condition</w:t>
       </w:r>
-      <w:bookmarkEnd w:id="23"/>
+      <w:bookmarkEnd w:id="26"/>
     </w:p>
     <w:p>
       <w:pPr>
@@ -8229,52 +8352,714 @@
       <w:pPr>
         <w:pStyle w:val="Heading1"/>
       </w:pPr>
-      <w:bookmarkStart w:id="24" w:name="_Toc469260423"/>
+      <w:bookmarkStart w:id="27" w:name="_Toc469260423"/>
       <w:r>
         <w:t>6. Results and discussion</w:t>
       </w:r>
-      <w:bookmarkEnd w:id="24"/>
+      <w:bookmarkEnd w:id="27"/>
       <w:r>
         <w:t xml:space="preserve"> </w:t>
       </w:r>
     </w:p>
     <w:p>
       <w:pPr>
+        <w:rPr>
+          <w:color w:val="FF0000"/>
+        </w:rPr>
+      </w:pPr>
+      <w:r>
+        <w:rPr>
+          <w:color w:val="FF0000"/>
+        </w:rPr>
+        <w:t xml:space="preserve">//I’ve got a feeling that the NN predicted the results more accurately than the GA, this could be because that the GA was trying to fit a specific equation which we are not sure perfectly </w:t>
+      </w:r>
+      <w:r>
+        <w:rPr>
+          <w:color w:val="FF0000"/>
+        </w:rPr>
+        <w:lastRenderedPageBreak/>
+        <w:t>models the roughness function. The NN is able to determine this function on its own. –Comment From Francois</w:t>
+      </w:r>
+    </w:p>
+    <w:p>
+      <w:pPr>
         <w:pStyle w:val="Heading2"/>
       </w:pPr>
-    </w:p>
+      <w:r>
+        <w:t>Genetic Algorithm Predicting Parameters</w:t>
+      </w:r>
+    </w:p>
+    <w:p>
+      <w:r>
+        <w:t>This GA was relatively easy to determine the configuration. A big performance factor was in the initialization of the genes. If the values initialized were too big or too small, then the algorithm struggled to converge to an answer. The experimental data was inspected and the genes were initialized to be within the ranges found within the experimental data. The algorithm was able to determine the parameters for a given roughness within 500 generations.</w:t>
+      </w:r>
+    </w:p>
+    <w:p>
+      <w:r>
+        <w:t>Unfortunately looking at the images generated by the algorithm it seems to be just noise and not representative of the actual roughness image. This can be attributed to the fact that the NN uses an average of how the image looks and not specific positions within the image.</w:t>
+      </w:r>
+    </w:p>
+    <w:p>
+      <w:r>
+        <w:t>The GA’s accuracy increase tremendously with the GA getting fitness values of 0, when it did not have to generate an image as well. This can be explained by the fact that the images used to train the NN have a specific form and it is very difficult for the GA to create the small changes required to build a similar looking image, hence the noisy images. The following table list the parameter values found using this algorithm:</w:t>
+      </w:r>
+    </w:p>
+    <w:tbl>
+      <w:tblPr>
+        <w:tblStyle w:val="TableGrid"/>
+        <w:tblW w:w="0" w:type="auto"/>
+        <w:tblInd w:w="250" w:type="dxa"/>
+        <w:tblLook w:val="04A0" w:firstRow="1" w:lastRow="0" w:firstColumn="1" w:lastColumn="0" w:noHBand="0" w:noVBand="1"/>
+      </w:tblPr>
+      <w:tblGrid>
+        <w:gridCol w:w="1598"/>
+        <w:gridCol w:w="1848"/>
+        <w:gridCol w:w="1848"/>
+        <w:gridCol w:w="1849"/>
+        <w:gridCol w:w="1646"/>
+      </w:tblGrid>
+      <w:tr>
+        <w:tc>
+          <w:tcPr>
+            <w:tcW w:w="1598" w:type="dxa"/>
+          </w:tcPr>
+          <w:p>
+            <w:pPr>
+              <w:rPr>
+                <w:rFonts w:ascii="Calibri" w:eastAsia="Times New Roman" w:hAnsi="Calibri" w:cs="Calibri"/>
+                <w:b/>
+                <w:color w:val="000000"/>
+                <w:lang w:eastAsia="en-ZA"/>
+              </w:rPr>
+            </w:pPr>
+            <w:r>
+              <w:rPr>
+                <w:rFonts w:ascii="Calibri" w:eastAsia="Times New Roman" w:hAnsi="Calibri" w:cs="Calibri"/>
+                <w:b/>
+                <w:color w:val="000000"/>
+                <w:lang w:eastAsia="en-ZA"/>
+              </w:rPr>
+              <w:t>Roughness</w:t>
+            </w:r>
+          </w:p>
+        </w:tc>
+        <w:tc>
+          <w:tcPr>
+            <w:tcW w:w="1848" w:type="dxa"/>
+          </w:tcPr>
+          <w:p>
+            <w:pPr>
+              <w:rPr>
+                <w:rFonts w:ascii="Calibri" w:eastAsia="Times New Roman" w:hAnsi="Calibri" w:cs="Calibri"/>
+                <w:b/>
+                <w:color w:val="000000"/>
+                <w:lang w:eastAsia="en-ZA"/>
+              </w:rPr>
+            </w:pPr>
+            <w:r>
+              <w:rPr>
+                <w:rFonts w:ascii="Calibri" w:eastAsia="Times New Roman" w:hAnsi="Calibri" w:cs="Calibri"/>
+                <w:b/>
+                <w:color w:val="000000"/>
+                <w:lang w:eastAsia="en-ZA"/>
+              </w:rPr>
+              <w:t>Speed</w:t>
+            </w:r>
+          </w:p>
+        </w:tc>
+        <w:tc>
+          <w:tcPr>
+            <w:tcW w:w="1848" w:type="dxa"/>
+          </w:tcPr>
+          <w:p>
+            <w:pPr>
+              <w:rPr>
+                <w:rFonts w:ascii="Calibri" w:eastAsia="Times New Roman" w:hAnsi="Calibri" w:cs="Calibri"/>
+                <w:b/>
+                <w:color w:val="000000"/>
+                <w:lang w:eastAsia="en-ZA"/>
+              </w:rPr>
+            </w:pPr>
+            <w:r>
+              <w:rPr>
+                <w:rFonts w:ascii="Calibri" w:eastAsia="Times New Roman" w:hAnsi="Calibri" w:cs="Calibri"/>
+                <w:b/>
+                <w:color w:val="000000"/>
+                <w:lang w:eastAsia="en-ZA"/>
+              </w:rPr>
+              <w:t>Feed</w:t>
+            </w:r>
+          </w:p>
+        </w:tc>
+        <w:tc>
+          <w:tcPr>
+            <w:tcW w:w="1849" w:type="dxa"/>
+          </w:tcPr>
+          <w:p>
+            <w:pPr>
+              <w:rPr>
+                <w:rFonts w:ascii="Calibri" w:eastAsia="Times New Roman" w:hAnsi="Calibri" w:cs="Calibri"/>
+                <w:b/>
+                <w:color w:val="000000"/>
+                <w:lang w:eastAsia="en-ZA"/>
+              </w:rPr>
+            </w:pPr>
+            <w:r>
+              <w:rPr>
+                <w:rFonts w:ascii="Calibri" w:eastAsia="Times New Roman" w:hAnsi="Calibri" w:cs="Calibri"/>
+                <w:b/>
+                <w:color w:val="000000"/>
+                <w:lang w:eastAsia="en-ZA"/>
+              </w:rPr>
+              <w:t>Depth</w:t>
+            </w:r>
+          </w:p>
+        </w:tc>
+        <w:tc>
+          <w:tcPr>
+            <w:tcW w:w="1646" w:type="dxa"/>
+          </w:tcPr>
+          <w:p>
+            <w:pPr>
+              <w:rPr>
+                <w:rFonts w:ascii="Calibri" w:eastAsia="Times New Roman" w:hAnsi="Calibri" w:cs="Calibri"/>
+                <w:b/>
+                <w:color w:val="000000"/>
+                <w:lang w:eastAsia="en-ZA"/>
+              </w:rPr>
+            </w:pPr>
+            <w:r>
+              <w:rPr>
+                <w:rFonts w:ascii="Calibri" w:eastAsia="Times New Roman" w:hAnsi="Calibri" w:cs="Calibri"/>
+                <w:b/>
+                <w:color w:val="000000"/>
+                <w:lang w:eastAsia="en-ZA"/>
+              </w:rPr>
+              <w:t xml:space="preserve">Average </w:t>
+            </w:r>
+            <w:r>
+              <w:rPr>
+                <w:rFonts w:ascii="Calibri" w:eastAsia="Times New Roman" w:hAnsi="Calibri" w:cs="Calibri"/>
+                <w:b/>
+                <w:color w:val="000000"/>
+                <w:lang w:eastAsia="en-ZA"/>
+              </w:rPr>
+              <w:t>Ga</w:t>
+            </w:r>
+          </w:p>
+        </w:tc>
+      </w:tr>
+      <w:tr>
+        <w:tc>
+          <w:tcPr>
+            <w:tcW w:w="1598" w:type="dxa"/>
+          </w:tcPr>
+          <w:p>
+            <w:pPr>
+              <w:rPr>
+                <w:rFonts w:ascii="Calibri" w:eastAsia="Times New Roman" w:hAnsi="Calibri" w:cs="Calibri"/>
+                <w:color w:val="000000"/>
+                <w:lang w:eastAsia="en-ZA"/>
+              </w:rPr>
+            </w:pPr>
+            <w:r>
+              <w:rPr>
+                <w:rFonts w:ascii="Calibri" w:eastAsia="Times New Roman" w:hAnsi="Calibri" w:cs="Calibri"/>
+                <w:color w:val="000000"/>
+                <w:lang w:eastAsia="en-ZA"/>
+              </w:rPr>
+              <w:t>1.2</w:t>
+            </w:r>
+          </w:p>
+        </w:tc>
+        <w:tc>
+          <w:tcPr>
+            <w:tcW w:w="1848" w:type="dxa"/>
+          </w:tcPr>
+          <w:p>
+            <w:pPr>
+              <w:rPr>
+                <w:rFonts w:ascii="Calibri" w:eastAsia="Times New Roman" w:hAnsi="Calibri" w:cs="Calibri"/>
+                <w:color w:val="000000"/>
+                <w:lang w:eastAsia="en-ZA"/>
+              </w:rPr>
+            </w:pPr>
+            <w:r>
+              <w:rPr>
+                <w:rFonts w:ascii="Calibri" w:eastAsia="Times New Roman" w:hAnsi="Calibri" w:cs="Calibri"/>
+                <w:color w:val="000000"/>
+                <w:lang w:eastAsia="en-ZA"/>
+              </w:rPr>
+              <w:t>1464.62</w:t>
+            </w:r>
+          </w:p>
+        </w:tc>
+        <w:tc>
+          <w:tcPr>
+            <w:tcW w:w="1848" w:type="dxa"/>
+          </w:tcPr>
+          <w:p>
+            <w:pPr>
+              <w:rPr>
+                <w:rFonts w:ascii="Calibri" w:eastAsia="Times New Roman" w:hAnsi="Calibri" w:cs="Calibri"/>
+                <w:color w:val="000000"/>
+                <w:lang w:eastAsia="en-ZA"/>
+              </w:rPr>
+            </w:pPr>
+            <w:r>
+              <w:rPr>
+                <w:rFonts w:ascii="Calibri" w:eastAsia="Times New Roman" w:hAnsi="Calibri" w:cs="Calibri"/>
+                <w:color w:val="000000"/>
+                <w:lang w:eastAsia="en-ZA"/>
+              </w:rPr>
+              <w:t>4.38</w:t>
+            </w:r>
+          </w:p>
+        </w:tc>
+        <w:tc>
+          <w:tcPr>
+            <w:tcW w:w="1849" w:type="dxa"/>
+          </w:tcPr>
+          <w:p>
+            <w:pPr>
+              <w:rPr>
+                <w:rFonts w:ascii="Calibri" w:eastAsia="Times New Roman" w:hAnsi="Calibri" w:cs="Calibri"/>
+                <w:color w:val="000000"/>
+                <w:lang w:eastAsia="en-ZA"/>
+              </w:rPr>
+            </w:pPr>
+            <w:r>
+              <w:rPr>
+                <w:rFonts w:ascii="Calibri" w:eastAsia="Times New Roman" w:hAnsi="Calibri" w:cs="Calibri"/>
+                <w:color w:val="000000"/>
+                <w:lang w:eastAsia="en-ZA"/>
+              </w:rPr>
+              <w:t>1.01</w:t>
+            </w:r>
+          </w:p>
+        </w:tc>
+        <w:tc>
+          <w:tcPr>
+            <w:tcW w:w="1646" w:type="dxa"/>
+          </w:tcPr>
+          <w:p>
+            <w:pPr>
+              <w:rPr>
+                <w:rFonts w:ascii="Calibri" w:eastAsia="Times New Roman" w:hAnsi="Calibri" w:cs="Calibri"/>
+                <w:color w:val="000000"/>
+                <w:lang w:eastAsia="en-ZA"/>
+              </w:rPr>
+            </w:pPr>
+            <w:r>
+              <w:rPr>
+                <w:rFonts w:ascii="Calibri" w:eastAsia="Times New Roman" w:hAnsi="Calibri" w:cs="Calibri"/>
+                <w:color w:val="000000"/>
+                <w:lang w:eastAsia="en-ZA"/>
+              </w:rPr>
+              <w:t>139.77</w:t>
+            </w:r>
+          </w:p>
+        </w:tc>
+      </w:tr>
+      <w:tr>
+        <w:tc>
+          <w:tcPr>
+            <w:tcW w:w="1598" w:type="dxa"/>
+          </w:tcPr>
+          <w:p>
+            <w:pPr>
+              <w:rPr>
+                <w:rFonts w:ascii="Calibri" w:eastAsia="Times New Roman" w:hAnsi="Calibri" w:cs="Calibri"/>
+                <w:color w:val="000000"/>
+                <w:lang w:eastAsia="en-ZA"/>
+              </w:rPr>
+            </w:pPr>
+            <w:r>
+              <w:rPr>
+                <w:rFonts w:ascii="Calibri" w:eastAsia="Times New Roman" w:hAnsi="Calibri" w:cs="Calibri"/>
+                <w:color w:val="000000"/>
+                <w:lang w:eastAsia="en-ZA"/>
+              </w:rPr>
+              <w:t>1.4</w:t>
+            </w:r>
+          </w:p>
+        </w:tc>
+        <w:tc>
+          <w:tcPr>
+            <w:tcW w:w="1848" w:type="dxa"/>
+          </w:tcPr>
+          <w:p>
+            <w:pPr>
+              <w:rPr>
+                <w:rFonts w:ascii="Calibri" w:eastAsia="Times New Roman" w:hAnsi="Calibri" w:cs="Calibri"/>
+                <w:color w:val="000000"/>
+                <w:lang w:eastAsia="en-ZA"/>
+              </w:rPr>
+            </w:pPr>
+            <w:r>
+              <w:rPr>
+                <w:rFonts w:ascii="Calibri" w:eastAsia="Times New Roman" w:hAnsi="Calibri" w:cs="Calibri"/>
+                <w:color w:val="000000"/>
+                <w:lang w:eastAsia="en-ZA"/>
+              </w:rPr>
+              <w:t>789.51</w:t>
+            </w:r>
+          </w:p>
+        </w:tc>
+        <w:tc>
+          <w:tcPr>
+            <w:tcW w:w="1848" w:type="dxa"/>
+          </w:tcPr>
+          <w:p>
+            <w:pPr>
+              <w:rPr>
+                <w:rFonts w:ascii="Calibri" w:eastAsia="Times New Roman" w:hAnsi="Calibri" w:cs="Calibri"/>
+                <w:color w:val="000000"/>
+                <w:lang w:eastAsia="en-ZA"/>
+              </w:rPr>
+            </w:pPr>
+            <w:r>
+              <w:rPr>
+                <w:rFonts w:ascii="Calibri" w:eastAsia="Times New Roman" w:hAnsi="Calibri" w:cs="Calibri"/>
+                <w:color w:val="000000"/>
+                <w:lang w:eastAsia="en-ZA"/>
+              </w:rPr>
+              <w:t>3.92</w:t>
+            </w:r>
+          </w:p>
+        </w:tc>
+        <w:tc>
+          <w:tcPr>
+            <w:tcW w:w="1849" w:type="dxa"/>
+          </w:tcPr>
+          <w:p>
+            <w:pPr>
+              <w:rPr>
+                <w:rFonts w:ascii="Calibri" w:eastAsia="Times New Roman" w:hAnsi="Calibri" w:cs="Calibri"/>
+                <w:color w:val="000000"/>
+                <w:lang w:eastAsia="en-ZA"/>
+              </w:rPr>
+            </w:pPr>
+            <w:r>
+              <w:rPr>
+                <w:rFonts w:ascii="Calibri" w:eastAsia="Times New Roman" w:hAnsi="Calibri" w:cs="Calibri"/>
+                <w:color w:val="000000"/>
+                <w:lang w:eastAsia="en-ZA"/>
+              </w:rPr>
+              <w:t>1.5</w:t>
+            </w:r>
+          </w:p>
+        </w:tc>
+        <w:tc>
+          <w:tcPr>
+            <w:tcW w:w="1646" w:type="dxa"/>
+          </w:tcPr>
+          <w:p>
+            <w:pPr>
+              <w:rPr>
+                <w:rFonts w:ascii="Calibri" w:eastAsia="Times New Roman" w:hAnsi="Calibri" w:cs="Calibri"/>
+                <w:color w:val="000000"/>
+                <w:lang w:eastAsia="en-ZA"/>
+              </w:rPr>
+            </w:pPr>
+            <w:r>
+              <w:rPr>
+                <w:rFonts w:ascii="Calibri" w:eastAsia="Times New Roman" w:hAnsi="Calibri" w:cs="Calibri"/>
+                <w:color w:val="000000"/>
+                <w:lang w:eastAsia="en-ZA"/>
+              </w:rPr>
+              <w:t>137.89</w:t>
+            </w:r>
+          </w:p>
+        </w:tc>
+      </w:tr>
+      <w:tr>
+        <w:tc>
+          <w:tcPr>
+            <w:tcW w:w="1598" w:type="dxa"/>
+          </w:tcPr>
+          <w:p>
+            <w:pPr>
+              <w:rPr>
+                <w:rFonts w:ascii="Calibri" w:eastAsia="Times New Roman" w:hAnsi="Calibri" w:cs="Calibri"/>
+                <w:color w:val="000000"/>
+                <w:lang w:eastAsia="en-ZA"/>
+              </w:rPr>
+            </w:pPr>
+            <w:r>
+              <w:rPr>
+                <w:rFonts w:ascii="Calibri" w:eastAsia="Times New Roman" w:hAnsi="Calibri" w:cs="Calibri"/>
+                <w:color w:val="000000"/>
+                <w:lang w:eastAsia="en-ZA"/>
+              </w:rPr>
+              <w:t>1.6</w:t>
+            </w:r>
+          </w:p>
+        </w:tc>
+        <w:tc>
+          <w:tcPr>
+            <w:tcW w:w="1848" w:type="dxa"/>
+          </w:tcPr>
+          <w:p>
+            <w:pPr>
+              <w:rPr>
+                <w:rFonts w:ascii="Calibri" w:eastAsia="Times New Roman" w:hAnsi="Calibri" w:cs="Calibri"/>
+                <w:color w:val="000000"/>
+                <w:lang w:eastAsia="en-ZA"/>
+              </w:rPr>
+            </w:pPr>
+            <w:r>
+              <w:rPr>
+                <w:rFonts w:ascii="Calibri" w:eastAsia="Times New Roman" w:hAnsi="Calibri" w:cs="Calibri"/>
+                <w:color w:val="000000"/>
+                <w:lang w:eastAsia="en-ZA"/>
+              </w:rPr>
+              <w:t>527.77</w:t>
+            </w:r>
+          </w:p>
+        </w:tc>
+        <w:tc>
+          <w:tcPr>
+            <w:tcW w:w="1848" w:type="dxa"/>
+          </w:tcPr>
+          <w:p>
+            <w:pPr>
+              <w:rPr>
+                <w:rFonts w:ascii="Calibri" w:eastAsia="Times New Roman" w:hAnsi="Calibri" w:cs="Calibri"/>
+                <w:color w:val="000000"/>
+                <w:lang w:eastAsia="en-ZA"/>
+              </w:rPr>
+            </w:pPr>
+            <w:r>
+              <w:rPr>
+                <w:rFonts w:ascii="Calibri" w:eastAsia="Times New Roman" w:hAnsi="Calibri" w:cs="Calibri"/>
+                <w:color w:val="000000"/>
+                <w:lang w:eastAsia="en-ZA"/>
+              </w:rPr>
+              <w:t>7.99</w:t>
+            </w:r>
+          </w:p>
+        </w:tc>
+        <w:tc>
+          <w:tcPr>
+            <w:tcW w:w="1849" w:type="dxa"/>
+          </w:tcPr>
+          <w:p>
+            <w:pPr>
+              <w:rPr>
+                <w:rFonts w:ascii="Calibri" w:eastAsia="Times New Roman" w:hAnsi="Calibri" w:cs="Calibri"/>
+                <w:color w:val="000000"/>
+                <w:lang w:eastAsia="en-ZA"/>
+              </w:rPr>
+            </w:pPr>
+            <w:r>
+              <w:rPr>
+                <w:rFonts w:ascii="Calibri" w:eastAsia="Times New Roman" w:hAnsi="Calibri" w:cs="Calibri"/>
+                <w:color w:val="000000"/>
+                <w:lang w:eastAsia="en-ZA"/>
+              </w:rPr>
+              <w:t>0.5</w:t>
+            </w:r>
+          </w:p>
+        </w:tc>
+        <w:tc>
+          <w:tcPr>
+            <w:tcW w:w="1646" w:type="dxa"/>
+          </w:tcPr>
+          <w:p>
+            <w:pPr>
+              <w:rPr>
+                <w:rFonts w:ascii="Calibri" w:eastAsia="Times New Roman" w:hAnsi="Calibri" w:cs="Calibri"/>
+                <w:color w:val="000000"/>
+                <w:lang w:eastAsia="en-ZA"/>
+              </w:rPr>
+            </w:pPr>
+            <w:r>
+              <w:rPr>
+                <w:rFonts w:ascii="Calibri" w:eastAsia="Times New Roman" w:hAnsi="Calibri" w:cs="Calibri"/>
+                <w:color w:val="000000"/>
+                <w:lang w:eastAsia="en-ZA"/>
+              </w:rPr>
+              <w:t>134.20</w:t>
+            </w:r>
+          </w:p>
+        </w:tc>
+      </w:tr>
+      <w:tr>
+        <w:tc>
+          <w:tcPr>
+            <w:tcW w:w="1598" w:type="dxa"/>
+          </w:tcPr>
+          <w:p>
+            <w:pPr>
+              <w:rPr>
+                <w:rFonts w:ascii="Calibri" w:eastAsia="Times New Roman" w:hAnsi="Calibri" w:cs="Calibri"/>
+                <w:color w:val="000000"/>
+                <w:lang w:eastAsia="en-ZA"/>
+              </w:rPr>
+            </w:pPr>
+            <w:r>
+              <w:rPr>
+                <w:rFonts w:ascii="Calibri" w:eastAsia="Times New Roman" w:hAnsi="Calibri" w:cs="Calibri"/>
+                <w:color w:val="000000"/>
+                <w:lang w:eastAsia="en-ZA"/>
+              </w:rPr>
+              <w:t>1.8</w:t>
+            </w:r>
+          </w:p>
+        </w:tc>
+        <w:tc>
+          <w:tcPr>
+            <w:tcW w:w="1848" w:type="dxa"/>
+          </w:tcPr>
+          <w:p>
+            <w:pPr>
+              <w:rPr>
+                <w:rFonts w:ascii="Calibri" w:eastAsia="Times New Roman" w:hAnsi="Calibri" w:cs="Calibri"/>
+                <w:color w:val="000000"/>
+                <w:lang w:eastAsia="en-ZA"/>
+              </w:rPr>
+            </w:pPr>
+            <w:r>
+              <w:rPr>
+                <w:rFonts w:ascii="Calibri" w:eastAsia="Times New Roman" w:hAnsi="Calibri" w:cs="Calibri"/>
+                <w:color w:val="000000"/>
+                <w:lang w:eastAsia="en-ZA"/>
+              </w:rPr>
+              <w:t>357.10</w:t>
+            </w:r>
+          </w:p>
+        </w:tc>
+        <w:tc>
+          <w:tcPr>
+            <w:tcW w:w="1848" w:type="dxa"/>
+          </w:tcPr>
+          <w:p>
+            <w:pPr>
+              <w:rPr>
+                <w:rFonts w:ascii="Calibri" w:eastAsia="Times New Roman" w:hAnsi="Calibri" w:cs="Calibri"/>
+                <w:color w:val="000000"/>
+                <w:lang w:eastAsia="en-ZA"/>
+              </w:rPr>
+            </w:pPr>
+            <w:r>
+              <w:rPr>
+                <w:rFonts w:ascii="Calibri" w:eastAsia="Times New Roman" w:hAnsi="Calibri" w:cs="Calibri"/>
+                <w:color w:val="000000"/>
+                <w:lang w:eastAsia="en-ZA"/>
+              </w:rPr>
+              <w:t>6.46</w:t>
+            </w:r>
+          </w:p>
+        </w:tc>
+        <w:tc>
+          <w:tcPr>
+            <w:tcW w:w="1849" w:type="dxa"/>
+          </w:tcPr>
+          <w:p>
+            <w:pPr>
+              <w:rPr>
+                <w:rFonts w:ascii="Calibri" w:eastAsia="Times New Roman" w:hAnsi="Calibri" w:cs="Calibri"/>
+                <w:color w:val="000000"/>
+                <w:lang w:eastAsia="en-ZA"/>
+              </w:rPr>
+            </w:pPr>
+            <w:r>
+              <w:rPr>
+                <w:rFonts w:ascii="Calibri" w:eastAsia="Times New Roman" w:hAnsi="Calibri" w:cs="Calibri"/>
+                <w:color w:val="000000"/>
+                <w:lang w:eastAsia="en-ZA"/>
+              </w:rPr>
+              <w:t>1.5</w:t>
+            </w:r>
+          </w:p>
+        </w:tc>
+        <w:tc>
+          <w:tcPr>
+            <w:tcW w:w="1646" w:type="dxa"/>
+          </w:tcPr>
+          <w:p>
+            <w:pPr>
+              <w:rPr>
+                <w:rFonts w:ascii="Calibri" w:eastAsia="Times New Roman" w:hAnsi="Calibri" w:cs="Calibri"/>
+                <w:color w:val="000000"/>
+                <w:lang w:eastAsia="en-ZA"/>
+              </w:rPr>
+            </w:pPr>
+            <w:r>
+              <w:rPr>
+                <w:rFonts w:ascii="Calibri" w:eastAsia="Times New Roman" w:hAnsi="Calibri" w:cs="Calibri"/>
+                <w:color w:val="000000"/>
+                <w:lang w:eastAsia="en-ZA"/>
+              </w:rPr>
+              <w:t>146.86</w:t>
+            </w:r>
+          </w:p>
+        </w:tc>
+      </w:tr>
+    </w:tbl>
     <w:p/>
     <w:p>
+      <w:r>
+        <w:t xml:space="preserve">The predicted values can be evaluated by looking at the experimental data with similar values. For instance, one of the experimental data points has the parameters Speed = </w:t>
+      </w:r>
+      <w:r>
+        <w:t>750,</w:t>
+      </w:r>
+      <w:r>
+        <w:t xml:space="preserve"> Feed = </w:t>
+      </w:r>
+      <w:r>
+        <w:t>4,</w:t>
+      </w:r>
+      <w:r>
+        <w:t xml:space="preserve"> Depth = 1.5 and Ga = </w:t>
+      </w:r>
+      <w:r>
+        <w:t>135,1.37</w:t>
+      </w:r>
+      <w:r>
+        <w:t xml:space="preserve"> with a roughness of 1.37. These values are really close to that predicted for a roughness of 1.5. It should be noted that these parameters should be tested in a real world setting in order to determine their validity.</w:t>
+      </w:r>
+    </w:p>
+    <w:p>
+      <w:pPr>
+        <w:pStyle w:val="Heading2"/>
+      </w:pPr>
+      <w:bookmarkStart w:id="28" w:name="_GoBack"/>
+      <w:bookmarkEnd w:id="28"/>
+    </w:p>
+    <w:p/>
+    <w:p>
       <w:pPr>
         <w:pStyle w:val="Heading1"/>
       </w:pPr>
-      <w:bookmarkStart w:id="25" w:name="_Toc469260424"/>
-      <w:r>
-        <w:lastRenderedPageBreak/>
+      <w:bookmarkStart w:id="29" w:name="_Toc469260424"/>
+      <w:r>
         <w:t>7. Conclusion</w:t>
       </w:r>
-      <w:bookmarkEnd w:id="25"/>
+      <w:bookmarkEnd w:id="29"/>
     </w:p>
     <w:p/>
     <w:p>
       <w:pPr>
         <w:pStyle w:val="Heading1"/>
       </w:pPr>
-      <w:bookmarkStart w:id="26" w:name="_Toc469260425"/>
+      <w:bookmarkStart w:id="30" w:name="_Toc469260425"/>
       <w:r>
         <w:t>8.Reference</w:t>
       </w:r>
-      <w:bookmarkEnd w:id="26"/>
+      <w:bookmarkEnd w:id="30"/>
       <w:r>
         <w:t xml:space="preserve"> </w:t>
       </w:r>
     </w:p>
     <w:p/>
-    <w:bookmarkStart w:id="27" w:name="_Toc469260426" w:displacedByCustomXml="next"/>
+    <w:bookmarkStart w:id="31" w:name="_Toc469260426" w:displacedByCustomXml="next"/>
     <w:sdt>
       <w:sdtPr>
         <w:rPr>
-          <w:rFonts w:eastAsiaTheme="minorHAnsi"/>
+          <w:rFonts w:ascii="Arial" w:eastAsiaTheme="minorHAnsi" w:hAnsi="Arial" w:cs="Arial"/>
           <w:color w:val="auto"/>
           <w:sz w:val="22"/>
           <w:szCs w:val="22"/>
@@ -8285,11 +9070,7 @@
           <w:docPartUnique/>
         </w:docPartObj>
       </w:sdtPr>
-      <w:sdtEndPr>
-        <w:rPr>
-          <w:rFonts w:ascii="Arial" w:hAnsi="Arial" w:cs="Arial"/>
-        </w:rPr>
-      </w:sdtEndPr>
+      <w:sdtEndPr/>
       <w:sdtContent>
         <w:p>
           <w:pPr>
@@ -8298,7 +9079,7 @@
           <w:r>
             <w:t>Bibliography</w:t>
           </w:r>
-          <w:bookmarkEnd w:id="27"/>
+          <w:bookmarkEnd w:id="31"/>
         </w:p>
         <w:sdt>
           <w:sdtPr>
@@ -8383,6 +9164,7 @@
                 <w:rPr>
                   <w:noProof/>
                 </w:rPr>
+                <w:lastRenderedPageBreak/>
                 <w:t>John W.Jewett Jr., R. A., 2010. Physics for Scientists and Engineers with Modern Physics. 8th ed. s.l.:Brooks/Cole.</w:t>
               </w:r>
             </w:p>
@@ -8433,11 +9215,11 @@
       <w:pPr>
         <w:pStyle w:val="Heading1"/>
       </w:pPr>
-      <w:bookmarkStart w:id="28" w:name="_Toc469260427"/>
+      <w:bookmarkStart w:id="32" w:name="_Toc469260427"/>
       <w:r>
         <w:t>9. Appendix</w:t>
       </w:r>
-      <w:bookmarkEnd w:id="28"/>
+      <w:bookmarkEnd w:id="32"/>
       <w:r>
         <w:t xml:space="preserve"> </w:t>
       </w:r>
@@ -8447,11 +9229,11 @@
       <w:pPr>
         <w:pStyle w:val="Heading2"/>
       </w:pPr>
-      <w:bookmarkStart w:id="29" w:name="_Toc469260428"/>
+      <w:bookmarkStart w:id="33" w:name="_Toc469260428"/>
       <w:r>
         <w:t>Code</w:t>
       </w:r>
-      <w:bookmarkEnd w:id="29"/>
+      <w:bookmarkEnd w:id="33"/>
       <w:r>
         <w:t xml:space="preserve"> </w:t>
       </w:r>
@@ -8526,7 +9308,7 @@
           <w:rPr>
             <w:noProof/>
           </w:rPr>
-          <w:t>7</w:t>
+          <w:t>9</w:t>
         </w:r>
         <w:r>
           <w:rPr>
@@ -9864,6 +10646,7 @@
   <w:style w:type="character" w:default="1" w:styleId="DefaultParagraphFont">
     <w:name w:val="Default Paragraph Font"/>
     <w:uiPriority w:val="1"/>
+    <w:semiHidden/>
     <w:unhideWhenUsed/>
   </w:style>
   <w:style w:type="table" w:default="1" w:styleId="TableNormal">
@@ -10140,6 +10923,25 @@
       <w:spacing w:after="100"/>
       <w:ind w:left="440"/>
     </w:pPr>
+  </w:style>
+  <w:style w:type="table" w:styleId="TableGrid">
+    <w:name w:val="Table Grid"/>
+    <w:basedOn w:val="TableNormal"/>
+    <w:uiPriority w:val="39"/>
+    <w:rsid w:val="00E346E5"/>
+    <w:pPr>
+      <w:spacing w:after="0" w:line="240" w:lineRule="auto"/>
+    </w:pPr>
+    <w:tblPr>
+      <w:tblBorders>
+        <w:top w:val="single" w:sz="4" w:space="0" w:color="auto"/>
+        <w:left w:val="single" w:sz="4" w:space="0" w:color="auto"/>
+        <w:bottom w:val="single" w:sz="4" w:space="0" w:color="auto"/>
+        <w:right w:val="single" w:sz="4" w:space="0" w:color="auto"/>
+        <w:insideH w:val="single" w:sz="4" w:space="0" w:color="auto"/>
+        <w:insideV w:val="single" w:sz="4" w:space="0" w:color="auto"/>
+      </w:tblBorders>
+    </w:tblPr>
   </w:style>
 </w:styles>
 </file>
@@ -10562,7 +11364,7 @@
 </file>
 
 <file path=customXml/itemProps2.xml><?xml version="1.0" encoding="utf-8"?>
-<ds:datastoreItem xmlns:ds="http://schemas.openxmlformats.org/officeDocument/2006/customXml" ds:itemID="{9DA10057-4531-49C4-A561-F9067A9DE483}">
+<ds:datastoreItem xmlns:ds="http://schemas.openxmlformats.org/officeDocument/2006/customXml" ds:itemID="{1A3F6A9D-C03A-4AC0-8DC2-A1D069BCF088}">
   <ds:schemaRefs>
     <ds:schemaRef ds:uri="http://schemas.openxmlformats.org/officeDocument/2006/bibliography"/>
   </ds:schemaRefs>

</xml_diff>